<commit_message>
Plan Update and code
</commit_message>
<xml_diff>
--- a/Test Plan Document.docx
+++ b/Test Plan Document.docx
@@ -5,7 +5,7 @@
     <w:p>
       <w:pPr>
         <w:rPr>
-          <w:rFonts w:ascii="Times New Roman" w:hAnsi="Times New Roman" w:hint="cs"/>
+          <w:rFonts w:ascii="Times New Roman" w:hAnsi="Times New Roman"/>
           <w:sz w:val="28"/>
           <w:szCs w:val="28"/>
           <w:rtl/>
@@ -25,8 +25,6 @@
         </w:rPr>
         <w:t>a Search Engine Automation Test</w:t>
       </w:r>
-      <w:bookmarkStart w:id="0" w:name="_GoBack"/>
-      <w:bookmarkEnd w:id="0"/>
     </w:p>
     <w:p>
       <w:pPr>
@@ -55,7 +53,12 @@
     </w:p>
     <w:p>
       <w:r>
-        <w:t>Programming Language: Python</w:t>
+        <w:t>Programming Lan</w:t>
+      </w:r>
+      <w:bookmarkStart w:id="0" w:name="_GoBack"/>
+      <w:bookmarkEnd w:id="0"/>
+      <w:r>
+        <w:t>guage: Python</w:t>
       </w:r>
     </w:p>
     <w:p>
@@ -142,38 +145,722 @@
       </w:r>
     </w:p>
     <w:p>
-      <w:r>
-        <w:t>Width Leniency 0:</w:t>
-      </w:r>
-      <w:r>
-        <w:t>Test mouse width is in set bounds with leniency set to 0.</w:t>
+      <w:pPr>
+        <w:rPr>
+          <w:rFonts w:ascii="Times New Roman" w:hAnsi="Times New Roman"/>
+        </w:rPr>
+      </w:pPr>
+      <w:r>
+        <w:rPr>
+          <w:rFonts w:ascii="Times New Roman" w:hAnsi="Times New Roman"/>
+        </w:rPr>
+        <w:t xml:space="preserve">set width 9 </w:t>
+      </w:r>
+      <w:r>
+        <w:t>leniency set to 0</w:t>
       </w:r>
     </w:p>
     <w:p>
-      <w:r>
-        <w:t>Width Leniency 1:</w:t>
-      </w:r>
-      <w:r>
-        <w:t>Test mouse width is in set bounds with leniency set to 1.</w:t>
+      <w:pPr>
+        <w:rPr>
+          <w:rFonts w:ascii="Times New Roman" w:hAnsi="Times New Roman"/>
+        </w:rPr>
+      </w:pPr>
+      <w:r>
+        <w:rPr>
+          <w:rFonts w:ascii="Times New Roman" w:hAnsi="Times New Roman"/>
+        </w:rPr>
+        <w:t xml:space="preserve">set width </w:t>
+      </w:r>
+      <w:r>
+        <w:rPr>
+          <w:rFonts w:ascii="Times New Roman" w:hAnsi="Times New Roman"/>
+        </w:rPr>
+        <w:t>11</w:t>
+      </w:r>
+      <w:r>
+        <w:rPr>
+          <w:rFonts w:ascii="Times New Roman" w:hAnsi="Times New Roman"/>
+        </w:rPr>
+        <w:t xml:space="preserve"> </w:t>
+      </w:r>
+      <w:r>
+        <w:t>leniency set to 1</w:t>
       </w:r>
     </w:p>
     <w:p>
-      <w:r>
-        <w:t xml:space="preserve">Width </w:t>
-      </w:r>
-      <w:r>
-        <w:t>Leniency 2:</w:t>
-      </w:r>
-      <w:r>
-        <w:t>Test mouse width is in set bounds with leniency set to 2.</w:t>
+      <w:pPr>
+        <w:rPr>
+          <w:rFonts w:ascii="Times New Roman" w:hAnsi="Times New Roman"/>
+        </w:rPr>
+      </w:pPr>
+      <w:r>
+        <w:rPr>
+          <w:rFonts w:ascii="Times New Roman" w:hAnsi="Times New Roman"/>
+        </w:rPr>
+        <w:t xml:space="preserve">set width </w:t>
+      </w:r>
+      <w:r>
+        <w:rPr>
+          <w:rFonts w:ascii="Times New Roman" w:hAnsi="Times New Roman"/>
+        </w:rPr>
+        <w:t>12</w:t>
+      </w:r>
+      <w:r>
+        <w:rPr>
+          <w:rFonts w:ascii="Times New Roman" w:hAnsi="Times New Roman"/>
+        </w:rPr>
+        <w:t xml:space="preserve"> </w:t>
+      </w:r>
+      <w:r>
+        <w:t xml:space="preserve">leniency set to </w:t>
+      </w:r>
+      <w:r>
+        <w:t>4</w:t>
       </w:r>
     </w:p>
     <w:p>
-      <w:r>
-        <w:t>Width Leniency 3:</w:t>
-      </w:r>
-      <w:r>
-        <w:t>Test mouse width is in set bounds with leniency set to 3.</w:t>
+      <w:pPr>
+        <w:shd w:val="clear" w:color="auto" w:fill="FFFFFF"/>
+        <w:tabs>
+          <w:tab w:val="left" w:pos="916"/>
+          <w:tab w:val="left" w:pos="1832"/>
+          <w:tab w:val="left" w:pos="2748"/>
+          <w:tab w:val="left" w:pos="3664"/>
+          <w:tab w:val="left" w:pos="4580"/>
+          <w:tab w:val="left" w:pos="5496"/>
+          <w:tab w:val="left" w:pos="6412"/>
+          <w:tab w:val="left" w:pos="7328"/>
+          <w:tab w:val="left" w:pos="8244"/>
+          <w:tab w:val="left" w:pos="9160"/>
+          <w:tab w:val="left" w:pos="10076"/>
+          <w:tab w:val="left" w:pos="10992"/>
+          <w:tab w:val="left" w:pos="11908"/>
+          <w:tab w:val="left" w:pos="12824"/>
+          <w:tab w:val="left" w:pos="13740"/>
+          <w:tab w:val="left" w:pos="14656"/>
+        </w:tabs>
+        <w:spacing w:after="0" w:line="240" w:lineRule="auto"/>
+        <w:rPr>
+          <w:rFonts w:ascii="JetBrains Mono" w:eastAsia="Times New Roman" w:hAnsi="JetBrains Mono" w:cs="Courier New"/>
+          <w:color w:val="000000"/>
+          <w:sz w:val="16"/>
+          <w:szCs w:val="16"/>
+          <w:lang/>
+        </w:rPr>
+      </w:pPr>
+      <w:r>
+        <w:rPr>
+          <w:rFonts w:ascii="JetBrains Mono" w:eastAsia="Times New Roman" w:hAnsi="JetBrains Mono" w:cs="Courier New"/>
+          <w:color w:val="000000"/>
+          <w:sz w:val="16"/>
+          <w:szCs w:val="16"/>
+          <w:lang/>
+        </w:rPr>
+        <w:t>params = [</w:t>
+      </w:r>
+      <w:r>
+        <w:rPr>
+          <w:rFonts w:ascii="JetBrains Mono" w:eastAsia="Times New Roman" w:hAnsi="JetBrains Mono" w:cs="Courier New"/>
+          <w:color w:val="000000"/>
+          <w:sz w:val="16"/>
+          <w:szCs w:val="16"/>
+          <w:lang/>
+        </w:rPr>
+        <w:br/>
+        <w:t xml:space="preserve">    (</w:t>
+      </w:r>
+      <w:r>
+        <w:rPr>
+          <w:rFonts w:ascii="JetBrains Mono" w:eastAsia="Times New Roman" w:hAnsi="JetBrains Mono" w:cs="Courier New"/>
+          <w:b/>
+          <w:bCs/>
+          <w:color w:val="008000"/>
+          <w:sz w:val="16"/>
+          <w:szCs w:val="16"/>
+          <w:lang/>
+        </w:rPr>
+        <w:t>'CLAW'</w:t>
+      </w:r>
+      <w:r>
+        <w:rPr>
+          <w:rFonts w:ascii="JetBrains Mono" w:eastAsia="Times New Roman" w:hAnsi="JetBrains Mono" w:cs="Courier New"/>
+          <w:color w:val="000000"/>
+          <w:sz w:val="16"/>
+          <w:szCs w:val="16"/>
+          <w:lang/>
+        </w:rPr>
+        <w:t xml:space="preserve">, </w:t>
+      </w:r>
+      <w:r>
+        <w:rPr>
+          <w:rFonts w:ascii="JetBrains Mono" w:eastAsia="Times New Roman" w:hAnsi="JetBrains Mono" w:cs="Courier New"/>
+          <w:color w:val="0000FF"/>
+          <w:sz w:val="16"/>
+          <w:szCs w:val="16"/>
+          <w:lang/>
+        </w:rPr>
+        <w:t>0</w:t>
+      </w:r>
+      <w:r>
+        <w:rPr>
+          <w:rFonts w:ascii="JetBrains Mono" w:eastAsia="Times New Roman" w:hAnsi="JetBrains Mono" w:cs="Courier New"/>
+          <w:color w:val="000000"/>
+          <w:sz w:val="16"/>
+          <w:szCs w:val="16"/>
+          <w:lang/>
+        </w:rPr>
+        <w:t xml:space="preserve">, </w:t>
+      </w:r>
+      <w:r>
+        <w:rPr>
+          <w:rFonts w:ascii="JetBrains Mono" w:eastAsia="Times New Roman" w:hAnsi="JetBrains Mono" w:cs="Courier New"/>
+          <w:b/>
+          <w:bCs/>
+          <w:color w:val="008000"/>
+          <w:sz w:val="16"/>
+          <w:szCs w:val="16"/>
+          <w:lang/>
+        </w:rPr>
+        <w:t>'false'</w:t>
+      </w:r>
+      <w:r>
+        <w:rPr>
+          <w:rFonts w:ascii="JetBrains Mono" w:eastAsia="Times New Roman" w:hAnsi="JetBrains Mono" w:cs="Courier New"/>
+          <w:color w:val="000000"/>
+          <w:sz w:val="16"/>
+          <w:szCs w:val="16"/>
+          <w:lang/>
+        </w:rPr>
+        <w:t xml:space="preserve">, </w:t>
+      </w:r>
+      <w:r>
+        <w:rPr>
+          <w:rFonts w:ascii="JetBrains Mono" w:eastAsia="Times New Roman" w:hAnsi="JetBrains Mono" w:cs="Courier New"/>
+          <w:b/>
+          <w:bCs/>
+          <w:color w:val="008000"/>
+          <w:sz w:val="16"/>
+          <w:szCs w:val="16"/>
+          <w:lang/>
+        </w:rPr>
+        <w:t>'false'</w:t>
+      </w:r>
+      <w:r>
+        <w:rPr>
+          <w:rFonts w:ascii="JetBrains Mono" w:eastAsia="Times New Roman" w:hAnsi="JetBrains Mono" w:cs="Courier New"/>
+          <w:color w:val="000000"/>
+          <w:sz w:val="16"/>
+          <w:szCs w:val="16"/>
+          <w:lang/>
+        </w:rPr>
+        <w:t xml:space="preserve">, </w:t>
+      </w:r>
+      <w:r>
+        <w:rPr>
+          <w:rFonts w:ascii="JetBrains Mono" w:eastAsia="Times New Roman" w:hAnsi="JetBrains Mono" w:cs="Courier New"/>
+          <w:b/>
+          <w:bCs/>
+          <w:color w:val="008000"/>
+          <w:sz w:val="16"/>
+          <w:szCs w:val="16"/>
+          <w:lang/>
+        </w:rPr>
+        <w:t>'both'</w:t>
+      </w:r>
+      <w:r>
+        <w:rPr>
+          <w:rFonts w:ascii="JetBrains Mono" w:eastAsia="Times New Roman" w:hAnsi="JetBrains Mono" w:cs="Courier New"/>
+          <w:color w:val="000000"/>
+          <w:sz w:val="16"/>
+          <w:szCs w:val="16"/>
+          <w:lang/>
+        </w:rPr>
+        <w:t xml:space="preserve">, </w:t>
+      </w:r>
+      <w:r>
+        <w:rPr>
+          <w:rFonts w:ascii="JetBrains Mono" w:eastAsia="Times New Roman" w:hAnsi="JetBrains Mono" w:cs="Courier New"/>
+          <w:color w:val="0000FF"/>
+          <w:sz w:val="16"/>
+          <w:szCs w:val="16"/>
+          <w:lang/>
+        </w:rPr>
+        <w:t>9</w:t>
+      </w:r>
+      <w:r>
+        <w:rPr>
+          <w:rFonts w:ascii="JetBrains Mono" w:eastAsia="Times New Roman" w:hAnsi="JetBrains Mono" w:cs="Courier New"/>
+          <w:color w:val="000000"/>
+          <w:sz w:val="16"/>
+          <w:szCs w:val="16"/>
+          <w:lang/>
+        </w:rPr>
+        <w:t xml:space="preserve">, </w:t>
+      </w:r>
+      <w:r>
+        <w:rPr>
+          <w:rFonts w:ascii="JetBrains Mono" w:eastAsia="Times New Roman" w:hAnsi="JetBrains Mono" w:cs="Courier New"/>
+          <w:color w:val="0000FF"/>
+          <w:sz w:val="16"/>
+          <w:szCs w:val="16"/>
+          <w:lang/>
+        </w:rPr>
+        <w:t>20</w:t>
+      </w:r>
+      <w:r>
+        <w:rPr>
+          <w:rFonts w:ascii="JetBrains Mono" w:eastAsia="Times New Roman" w:hAnsi="JetBrains Mono" w:cs="Courier New"/>
+          <w:color w:val="000000"/>
+          <w:sz w:val="16"/>
+          <w:szCs w:val="16"/>
+          <w:lang/>
+        </w:rPr>
+        <w:t xml:space="preserve">, </w:t>
+      </w:r>
+      <w:r>
+        <w:rPr>
+          <w:rFonts w:ascii="JetBrains Mono" w:eastAsia="Times New Roman" w:hAnsi="JetBrains Mono" w:cs="Courier New"/>
+          <w:color w:val="0000FF"/>
+          <w:sz w:val="16"/>
+          <w:szCs w:val="16"/>
+          <w:lang/>
+        </w:rPr>
+        <w:t>5</w:t>
+      </w:r>
+      <w:r>
+        <w:rPr>
+          <w:rFonts w:ascii="JetBrains Mono" w:eastAsia="Times New Roman" w:hAnsi="JetBrains Mono" w:cs="Courier New"/>
+          <w:color w:val="000000"/>
+          <w:sz w:val="16"/>
+          <w:szCs w:val="16"/>
+          <w:lang/>
+        </w:rPr>
+        <w:t xml:space="preserve">, </w:t>
+      </w:r>
+      <w:r>
+        <w:rPr>
+          <w:rFonts w:ascii="JetBrains Mono" w:eastAsia="Times New Roman" w:hAnsi="JetBrains Mono" w:cs="Courier New"/>
+          <w:b/>
+          <w:bCs/>
+          <w:color w:val="008000"/>
+          <w:sz w:val="16"/>
+          <w:szCs w:val="16"/>
+          <w:lang/>
+        </w:rPr>
+        <w:t>'set width 9 leniency set to 0'</w:t>
+      </w:r>
+      <w:r>
+        <w:rPr>
+          <w:rFonts w:ascii="JetBrains Mono" w:eastAsia="Times New Roman" w:hAnsi="JetBrains Mono" w:cs="Courier New"/>
+          <w:color w:val="000000"/>
+          <w:sz w:val="16"/>
+          <w:szCs w:val="16"/>
+          <w:lang/>
+        </w:rPr>
+        <w:t>),</w:t>
+      </w:r>
+      <w:r>
+        <w:rPr>
+          <w:rFonts w:ascii="JetBrains Mono" w:eastAsia="Times New Roman" w:hAnsi="JetBrains Mono" w:cs="Courier New"/>
+          <w:color w:val="000000"/>
+          <w:sz w:val="16"/>
+          <w:szCs w:val="16"/>
+          <w:lang/>
+        </w:rPr>
+        <w:br/>
+        <w:t xml:space="preserve">    (</w:t>
+      </w:r>
+      <w:r>
+        <w:rPr>
+          <w:rFonts w:ascii="JetBrains Mono" w:eastAsia="Times New Roman" w:hAnsi="JetBrains Mono" w:cs="Courier New"/>
+          <w:b/>
+          <w:bCs/>
+          <w:color w:val="008000"/>
+          <w:sz w:val="16"/>
+          <w:szCs w:val="16"/>
+          <w:lang/>
+        </w:rPr>
+        <w:t>'CLAW'</w:t>
+      </w:r>
+      <w:r>
+        <w:rPr>
+          <w:rFonts w:ascii="JetBrains Mono" w:eastAsia="Times New Roman" w:hAnsi="JetBrains Mono" w:cs="Courier New"/>
+          <w:color w:val="000000"/>
+          <w:sz w:val="16"/>
+          <w:szCs w:val="16"/>
+          <w:lang/>
+        </w:rPr>
+        <w:t xml:space="preserve">, </w:t>
+      </w:r>
+      <w:r>
+        <w:rPr>
+          <w:rFonts w:ascii="JetBrains Mono" w:eastAsia="Times New Roman" w:hAnsi="JetBrains Mono" w:cs="Courier New"/>
+          <w:color w:val="0000FF"/>
+          <w:sz w:val="16"/>
+          <w:szCs w:val="16"/>
+          <w:lang/>
+        </w:rPr>
+        <w:t>1</w:t>
+      </w:r>
+      <w:r>
+        <w:rPr>
+          <w:rFonts w:ascii="JetBrains Mono" w:eastAsia="Times New Roman" w:hAnsi="JetBrains Mono" w:cs="Courier New"/>
+          <w:color w:val="000000"/>
+          <w:sz w:val="16"/>
+          <w:szCs w:val="16"/>
+          <w:lang/>
+        </w:rPr>
+        <w:t xml:space="preserve">, </w:t>
+      </w:r>
+      <w:r>
+        <w:rPr>
+          <w:rFonts w:ascii="JetBrains Mono" w:eastAsia="Times New Roman" w:hAnsi="JetBrains Mono" w:cs="Courier New"/>
+          <w:b/>
+          <w:bCs/>
+          <w:color w:val="008000"/>
+          <w:sz w:val="16"/>
+          <w:szCs w:val="16"/>
+          <w:lang/>
+        </w:rPr>
+        <w:t>'false'</w:t>
+      </w:r>
+      <w:r>
+        <w:rPr>
+          <w:rFonts w:ascii="JetBrains Mono" w:eastAsia="Times New Roman" w:hAnsi="JetBrains Mono" w:cs="Courier New"/>
+          <w:color w:val="000000"/>
+          <w:sz w:val="16"/>
+          <w:szCs w:val="16"/>
+          <w:lang/>
+        </w:rPr>
+        <w:t xml:space="preserve">, </w:t>
+      </w:r>
+      <w:r>
+        <w:rPr>
+          <w:rFonts w:ascii="JetBrains Mono" w:eastAsia="Times New Roman" w:hAnsi="JetBrains Mono" w:cs="Courier New"/>
+          <w:b/>
+          <w:bCs/>
+          <w:color w:val="008000"/>
+          <w:sz w:val="16"/>
+          <w:szCs w:val="16"/>
+          <w:lang/>
+        </w:rPr>
+        <w:t>'false'</w:t>
+      </w:r>
+      <w:r>
+        <w:rPr>
+          <w:rFonts w:ascii="JetBrains Mono" w:eastAsia="Times New Roman" w:hAnsi="JetBrains Mono" w:cs="Courier New"/>
+          <w:color w:val="000000"/>
+          <w:sz w:val="16"/>
+          <w:szCs w:val="16"/>
+          <w:lang/>
+        </w:rPr>
+        <w:t xml:space="preserve">, </w:t>
+      </w:r>
+      <w:r>
+        <w:rPr>
+          <w:rFonts w:ascii="JetBrains Mono" w:eastAsia="Times New Roman" w:hAnsi="JetBrains Mono" w:cs="Courier New"/>
+          <w:b/>
+          <w:bCs/>
+          <w:color w:val="008000"/>
+          <w:sz w:val="16"/>
+          <w:szCs w:val="16"/>
+          <w:lang/>
+        </w:rPr>
+        <w:t>'both'</w:t>
+      </w:r>
+      <w:r>
+        <w:rPr>
+          <w:rFonts w:ascii="JetBrains Mono" w:eastAsia="Times New Roman" w:hAnsi="JetBrains Mono" w:cs="Courier New"/>
+          <w:color w:val="000000"/>
+          <w:sz w:val="16"/>
+          <w:szCs w:val="16"/>
+          <w:lang/>
+        </w:rPr>
+        <w:t xml:space="preserve">, </w:t>
+      </w:r>
+      <w:r>
+        <w:rPr>
+          <w:rFonts w:ascii="JetBrains Mono" w:eastAsia="Times New Roman" w:hAnsi="JetBrains Mono" w:cs="Courier New"/>
+          <w:color w:val="0000FF"/>
+          <w:sz w:val="16"/>
+          <w:szCs w:val="16"/>
+          <w:lang/>
+        </w:rPr>
+        <w:t>11</w:t>
+      </w:r>
+      <w:r>
+        <w:rPr>
+          <w:rFonts w:ascii="JetBrains Mono" w:eastAsia="Times New Roman" w:hAnsi="JetBrains Mono" w:cs="Courier New"/>
+          <w:color w:val="000000"/>
+          <w:sz w:val="16"/>
+          <w:szCs w:val="16"/>
+          <w:lang/>
+        </w:rPr>
+        <w:t xml:space="preserve">, </w:t>
+      </w:r>
+      <w:r>
+        <w:rPr>
+          <w:rFonts w:ascii="JetBrains Mono" w:eastAsia="Times New Roman" w:hAnsi="JetBrains Mono" w:cs="Courier New"/>
+          <w:color w:val="0000FF"/>
+          <w:sz w:val="16"/>
+          <w:szCs w:val="16"/>
+          <w:lang/>
+        </w:rPr>
+        <w:t>20</w:t>
+      </w:r>
+      <w:r>
+        <w:rPr>
+          <w:rFonts w:ascii="JetBrains Mono" w:eastAsia="Times New Roman" w:hAnsi="JetBrains Mono" w:cs="Courier New"/>
+          <w:color w:val="000000"/>
+          <w:sz w:val="16"/>
+          <w:szCs w:val="16"/>
+          <w:lang/>
+        </w:rPr>
+        <w:t xml:space="preserve">, </w:t>
+      </w:r>
+      <w:r>
+        <w:rPr>
+          <w:rFonts w:ascii="JetBrains Mono" w:eastAsia="Times New Roman" w:hAnsi="JetBrains Mono" w:cs="Courier New"/>
+          <w:color w:val="0000FF"/>
+          <w:sz w:val="16"/>
+          <w:szCs w:val="16"/>
+          <w:lang/>
+        </w:rPr>
+        <w:t>5</w:t>
+      </w:r>
+      <w:r>
+        <w:rPr>
+          <w:rFonts w:ascii="JetBrains Mono" w:eastAsia="Times New Roman" w:hAnsi="JetBrains Mono" w:cs="Courier New"/>
+          <w:color w:val="000000"/>
+          <w:sz w:val="16"/>
+          <w:szCs w:val="16"/>
+          <w:lang/>
+        </w:rPr>
+        <w:t xml:space="preserve">, </w:t>
+      </w:r>
+      <w:r>
+        <w:rPr>
+          <w:rFonts w:ascii="JetBrains Mono" w:eastAsia="Times New Roman" w:hAnsi="JetBrains Mono" w:cs="Courier New"/>
+          <w:b/>
+          <w:bCs/>
+          <w:color w:val="008000"/>
+          <w:sz w:val="16"/>
+          <w:szCs w:val="16"/>
+          <w:lang/>
+        </w:rPr>
+        <w:t>'set width 11 leniency set to '</w:t>
+      </w:r>
+      <w:r>
+        <w:rPr>
+          <w:rFonts w:ascii="JetBrains Mono" w:eastAsia="Times New Roman" w:hAnsi="JetBrains Mono" w:cs="Courier New"/>
+          <w:color w:val="000000"/>
+          <w:sz w:val="16"/>
+          <w:szCs w:val="16"/>
+          <w:lang/>
+        </w:rPr>
+        <w:t>),</w:t>
+      </w:r>
+      <w:r>
+        <w:rPr>
+          <w:rFonts w:ascii="JetBrains Mono" w:eastAsia="Times New Roman" w:hAnsi="JetBrains Mono" w:cs="Courier New"/>
+          <w:color w:val="000000"/>
+          <w:sz w:val="16"/>
+          <w:szCs w:val="16"/>
+          <w:lang/>
+        </w:rPr>
+        <w:br/>
+        <w:t xml:space="preserve">    (</w:t>
+      </w:r>
+      <w:r>
+        <w:rPr>
+          <w:rFonts w:ascii="JetBrains Mono" w:eastAsia="Times New Roman" w:hAnsi="JetBrains Mono" w:cs="Courier New"/>
+          <w:b/>
+          <w:bCs/>
+          <w:color w:val="008000"/>
+          <w:sz w:val="16"/>
+          <w:szCs w:val="16"/>
+          <w:lang/>
+        </w:rPr>
+        <w:t>'CLAW'</w:t>
+      </w:r>
+      <w:r>
+        <w:rPr>
+          <w:rFonts w:ascii="JetBrains Mono" w:eastAsia="Times New Roman" w:hAnsi="JetBrains Mono" w:cs="Courier New"/>
+          <w:color w:val="000000"/>
+          <w:sz w:val="16"/>
+          <w:szCs w:val="16"/>
+          <w:lang/>
+        </w:rPr>
+        <w:t xml:space="preserve">, </w:t>
+      </w:r>
+      <w:r>
+        <w:rPr>
+          <w:rFonts w:ascii="JetBrains Mono" w:eastAsia="Times New Roman" w:hAnsi="JetBrains Mono" w:cs="Courier New"/>
+          <w:color w:val="0000FF"/>
+          <w:sz w:val="16"/>
+          <w:szCs w:val="16"/>
+          <w:lang/>
+        </w:rPr>
+        <w:t>4</w:t>
+      </w:r>
+      <w:r>
+        <w:rPr>
+          <w:rFonts w:ascii="JetBrains Mono" w:eastAsia="Times New Roman" w:hAnsi="JetBrains Mono" w:cs="Courier New"/>
+          <w:color w:val="000000"/>
+          <w:sz w:val="16"/>
+          <w:szCs w:val="16"/>
+          <w:lang/>
+        </w:rPr>
+        <w:t xml:space="preserve">, </w:t>
+      </w:r>
+      <w:r>
+        <w:rPr>
+          <w:rFonts w:ascii="JetBrains Mono" w:eastAsia="Times New Roman" w:hAnsi="JetBrains Mono" w:cs="Courier New"/>
+          <w:b/>
+          <w:bCs/>
+          <w:color w:val="008000"/>
+          <w:sz w:val="16"/>
+          <w:szCs w:val="16"/>
+          <w:lang/>
+        </w:rPr>
+        <w:t>'false'</w:t>
+      </w:r>
+      <w:r>
+        <w:rPr>
+          <w:rFonts w:ascii="JetBrains Mono" w:eastAsia="Times New Roman" w:hAnsi="JetBrains Mono" w:cs="Courier New"/>
+          <w:color w:val="000000"/>
+          <w:sz w:val="16"/>
+          <w:szCs w:val="16"/>
+          <w:lang/>
+        </w:rPr>
+        <w:t xml:space="preserve">, </w:t>
+      </w:r>
+      <w:r>
+        <w:rPr>
+          <w:rFonts w:ascii="JetBrains Mono" w:eastAsia="Times New Roman" w:hAnsi="JetBrains Mono" w:cs="Courier New"/>
+          <w:b/>
+          <w:bCs/>
+          <w:color w:val="008000"/>
+          <w:sz w:val="16"/>
+          <w:szCs w:val="16"/>
+          <w:lang/>
+        </w:rPr>
+        <w:t>'false'</w:t>
+      </w:r>
+      <w:r>
+        <w:rPr>
+          <w:rFonts w:ascii="JetBrains Mono" w:eastAsia="Times New Roman" w:hAnsi="JetBrains Mono" w:cs="Courier New"/>
+          <w:color w:val="000000"/>
+          <w:sz w:val="16"/>
+          <w:szCs w:val="16"/>
+          <w:lang/>
+        </w:rPr>
+        <w:t xml:space="preserve">, </w:t>
+      </w:r>
+      <w:r>
+        <w:rPr>
+          <w:rFonts w:ascii="JetBrains Mono" w:eastAsia="Times New Roman" w:hAnsi="JetBrains Mono" w:cs="Courier New"/>
+          <w:b/>
+          <w:bCs/>
+          <w:color w:val="008000"/>
+          <w:sz w:val="16"/>
+          <w:szCs w:val="16"/>
+          <w:lang/>
+        </w:rPr>
+        <w:t>'both'</w:t>
+      </w:r>
+      <w:r>
+        <w:rPr>
+          <w:rFonts w:ascii="JetBrains Mono" w:eastAsia="Times New Roman" w:hAnsi="JetBrains Mono" w:cs="Courier New"/>
+          <w:color w:val="000000"/>
+          <w:sz w:val="16"/>
+          <w:szCs w:val="16"/>
+          <w:lang/>
+        </w:rPr>
+        <w:t xml:space="preserve">, </w:t>
+      </w:r>
+      <w:r>
+        <w:rPr>
+          <w:rFonts w:ascii="JetBrains Mono" w:eastAsia="Times New Roman" w:hAnsi="JetBrains Mono" w:cs="Courier New"/>
+          <w:color w:val="0000FF"/>
+          <w:sz w:val="16"/>
+          <w:szCs w:val="16"/>
+          <w:lang/>
+        </w:rPr>
+        <w:t>12</w:t>
+      </w:r>
+      <w:r>
+        <w:rPr>
+          <w:rFonts w:ascii="JetBrains Mono" w:eastAsia="Times New Roman" w:hAnsi="JetBrains Mono" w:cs="Courier New"/>
+          <w:color w:val="000000"/>
+          <w:sz w:val="16"/>
+          <w:szCs w:val="16"/>
+          <w:lang/>
+        </w:rPr>
+        <w:t xml:space="preserve">, </w:t>
+      </w:r>
+      <w:r>
+        <w:rPr>
+          <w:rFonts w:ascii="JetBrains Mono" w:eastAsia="Times New Roman" w:hAnsi="JetBrains Mono" w:cs="Courier New"/>
+          <w:color w:val="0000FF"/>
+          <w:sz w:val="16"/>
+          <w:szCs w:val="16"/>
+          <w:lang/>
+        </w:rPr>
+        <w:t>20</w:t>
+      </w:r>
+      <w:r>
+        <w:rPr>
+          <w:rFonts w:ascii="JetBrains Mono" w:eastAsia="Times New Roman" w:hAnsi="JetBrains Mono" w:cs="Courier New"/>
+          <w:color w:val="000000"/>
+          <w:sz w:val="16"/>
+          <w:szCs w:val="16"/>
+          <w:lang/>
+        </w:rPr>
+        <w:t xml:space="preserve">, </w:t>
+      </w:r>
+      <w:r>
+        <w:rPr>
+          <w:rFonts w:ascii="JetBrains Mono" w:eastAsia="Times New Roman" w:hAnsi="JetBrains Mono" w:cs="Courier New"/>
+          <w:color w:val="0000FF"/>
+          <w:sz w:val="16"/>
+          <w:szCs w:val="16"/>
+          <w:lang/>
+        </w:rPr>
+        <w:t>5</w:t>
+      </w:r>
+      <w:r>
+        <w:rPr>
+          <w:rFonts w:ascii="JetBrains Mono" w:eastAsia="Times New Roman" w:hAnsi="JetBrains Mono" w:cs="Courier New"/>
+          <w:color w:val="000000"/>
+          <w:sz w:val="16"/>
+          <w:szCs w:val="16"/>
+          <w:lang/>
+        </w:rPr>
+        <w:t xml:space="preserve">, </w:t>
+      </w:r>
+      <w:r>
+        <w:rPr>
+          <w:rFonts w:ascii="JetBrains Mono" w:eastAsia="Times New Roman" w:hAnsi="JetBrains Mono" w:cs="Courier New"/>
+          <w:b/>
+          <w:bCs/>
+          <w:color w:val="008000"/>
+          <w:sz w:val="16"/>
+          <w:szCs w:val="16"/>
+          <w:lang/>
+        </w:rPr>
+        <w:t>'set width 12 leniency set to'</w:t>
+      </w:r>
+      <w:r>
+        <w:rPr>
+          <w:rFonts w:ascii="JetBrains Mono" w:eastAsia="Times New Roman" w:hAnsi="JetBrains Mono" w:cs="Courier New"/>
+          <w:color w:val="000000"/>
+          <w:sz w:val="16"/>
+          <w:szCs w:val="16"/>
+          <w:lang/>
+        </w:rPr>
+        <w:t>),</w:t>
       </w:r>
     </w:p>
     <w:p>
@@ -182,12 +869,6 @@
           <w:rFonts w:ascii="Times New Roman" w:hAnsi="Times New Roman"/>
         </w:rPr>
       </w:pPr>
-      <w:r>
-        <w:t>Width Leniency 4:</w:t>
-      </w:r>
-      <w:r>
-        <w:t>Test mouse width is in set bounds with leniency set to 4.</w:t>
-      </w:r>
     </w:p>
     <w:p>
       <w:pPr>
@@ -195,9 +876,167 @@
           <w:rFonts w:ascii="Times New Roman" w:hAnsi="Times New Roman"/>
         </w:rPr>
       </w:pPr>
+      <w:r>
+        <w:rPr>
+          <w:rFonts w:ascii="Times New Roman" w:hAnsi="Times New Roman"/>
+        </w:rPr>
+        <w:t xml:space="preserve">excpcted: all serach results to be printed, and all </w:t>
+      </w:r>
+      <w:r>
+        <w:rPr>
+          <w:color w:val="000000"/>
+        </w:rPr>
+        <w:t>width</w:t>
+      </w:r>
+      <w:r>
+        <w:rPr>
+          <w:color w:val="000000"/>
+        </w:rPr>
+        <w:t xml:space="preserve"> values are in range </w:t>
+      </w:r>
     </w:p>
     <w:p>
       <w:pPr>
+        <w:shd w:val="clear" w:color="auto" w:fill="FFFFFF"/>
+        <w:tabs>
+          <w:tab w:val="left" w:pos="916"/>
+          <w:tab w:val="left" w:pos="1832"/>
+          <w:tab w:val="left" w:pos="2748"/>
+          <w:tab w:val="left" w:pos="3664"/>
+          <w:tab w:val="left" w:pos="4580"/>
+          <w:tab w:val="left" w:pos="5496"/>
+          <w:tab w:val="left" w:pos="6412"/>
+          <w:tab w:val="left" w:pos="7328"/>
+          <w:tab w:val="left" w:pos="8244"/>
+          <w:tab w:val="left" w:pos="9160"/>
+          <w:tab w:val="left" w:pos="10076"/>
+          <w:tab w:val="left" w:pos="10992"/>
+          <w:tab w:val="left" w:pos="11908"/>
+          <w:tab w:val="left" w:pos="12824"/>
+          <w:tab w:val="left" w:pos="13740"/>
+          <w:tab w:val="left" w:pos="14656"/>
+        </w:tabs>
+        <w:spacing w:after="0" w:line="240" w:lineRule="auto"/>
+        <w:rPr>
+          <w:rFonts w:ascii="Courier New" w:eastAsia="Times New Roman" w:hAnsi="Courier New" w:cs="Courier New"/>
+          <w:color w:val="000000"/>
+          <w:sz w:val="20"/>
+          <w:szCs w:val="20"/>
+          <w:lang/>
+        </w:rPr>
+      </w:pPr>
+      <w:r>
+        <w:rPr>
+          <w:rFonts w:ascii="Courier New" w:eastAsia="Times New Roman" w:hAnsi="Courier New" w:cs="Courier New"/>
+          <w:b/>
+          <w:bCs/>
+          <w:color w:val="008000"/>
+          <w:sz w:val="20"/>
+          <w:szCs w:val="20"/>
+          <w:lang/>
+        </w:rPr>
+        <w:t xml:space="preserve">falls within the specified boundaries </w:t>
+      </w:r>
+    </w:p>
+    <w:p>
+      <w:pPr>
+        <w:shd w:val="clear" w:color="auto" w:fill="FFFFFF"/>
+        <w:autoSpaceDE w:val="0"/>
+        <w:autoSpaceDN w:val="0"/>
+        <w:adjustRightInd w:val="0"/>
+        <w:spacing w:after="0" w:line="240" w:lineRule="auto"/>
+        <w:rPr>
+          <w:rFonts w:ascii="Times New Roman" w:hAnsi="Times New Roman" w:cs="JetBrains Mono"/>
+          <w:b/>
+          <w:bCs/>
+          <w:color w:val="008000"/>
+          <w:sz w:val="20"/>
+          <w:szCs w:val="20"/>
+        </w:rPr>
+      </w:pPr>
+    </w:p>
+    <w:p>
+      <w:pPr>
+        <w:shd w:val="clear" w:color="auto" w:fill="FFFFFF"/>
+        <w:autoSpaceDE w:val="0"/>
+        <w:autoSpaceDN w:val="0"/>
+        <w:adjustRightInd w:val="0"/>
+        <w:spacing w:after="0" w:line="240" w:lineRule="auto"/>
+        <w:rPr>
+          <w:rFonts w:ascii="Times New Roman" w:hAnsi="Times New Roman" w:cs="JetBrains Mono"/>
+          <w:b/>
+          <w:bCs/>
+          <w:color w:val="008000"/>
+          <w:sz w:val="20"/>
+          <w:szCs w:val="20"/>
+        </w:rPr>
+      </w:pPr>
+      <w:r>
+        <w:rPr>
+          <w:rFonts w:ascii="JetBrains Mono" w:hAnsi="JetBrains Mono" w:cs="JetBrains Mono"/>
+          <w:b/>
+          <w:bCs/>
+          <w:color w:val="008000"/>
+          <w:sz w:val="20"/>
+          <w:szCs w:val="20"/>
+        </w:rPr>
+        <w:t xml:space="preserve">falls outside the specified boundaries </w:t>
+      </w:r>
+    </w:p>
+    <w:p>
+      <w:pPr>
+        <w:shd w:val="clear" w:color="auto" w:fill="FFFFFF"/>
+        <w:autoSpaceDE w:val="0"/>
+        <w:autoSpaceDN w:val="0"/>
+        <w:adjustRightInd w:val="0"/>
+        <w:spacing w:after="0" w:line="240" w:lineRule="auto"/>
+        <w:rPr>
+          <w:rFonts w:ascii="Times New Roman" w:hAnsi="Times New Roman" w:cs="JetBrains Mono"/>
+          <w:b/>
+          <w:bCs/>
+          <w:color w:val="008000"/>
+          <w:sz w:val="20"/>
+          <w:szCs w:val="20"/>
+        </w:rPr>
+      </w:pPr>
+    </w:p>
+    <w:p>
+      <w:pPr>
+        <w:shd w:val="clear" w:color="auto" w:fill="FFFFFF"/>
+        <w:autoSpaceDE w:val="0"/>
+        <w:autoSpaceDN w:val="0"/>
+        <w:adjustRightInd w:val="0"/>
+        <w:spacing w:after="0" w:line="240" w:lineRule="auto"/>
+        <w:rPr>
+          <w:rFonts w:ascii="Times New Roman" w:hAnsi="Times New Roman" w:cs="JetBrains Mono"/>
+          <w:b/>
+          <w:bCs/>
+          <w:color w:val="FF0000"/>
+          <w:sz w:val="36"/>
+          <w:szCs w:val="36"/>
+        </w:rPr>
+      </w:pPr>
+      <w:r>
+        <w:rPr>
+          <w:rFonts w:ascii="Times New Roman" w:hAnsi="Times New Roman" w:cs="JetBrains Mono"/>
+          <w:b/>
+          <w:bCs/>
+          <w:color w:val="FF0000"/>
+          <w:sz w:val="36"/>
+          <w:szCs w:val="36"/>
+        </w:rPr>
+        <w:t>no issues found</w:t>
+      </w:r>
+    </w:p>
+    <w:p>
+      <w:pPr>
+        <w:rPr>
+          <w:rFonts w:ascii="Times New Roman" w:hAnsi="Times New Roman"/>
+        </w:rPr>
+      </w:pPr>
+    </w:p>
+    <w:p>
+      <w:pPr>
         <w:pStyle w:val="HTML"/>
         <w:shd w:val="clear" w:color="auto" w:fill="FFFFFF"/>
         <w:rPr>
@@ -224,49 +1063,949 @@
       </w:r>
     </w:p>
     <w:p>
+      <w:pPr>
+        <w:pStyle w:val="HTML"/>
+        <w:shd w:val="clear" w:color="auto" w:fill="FFFFFF"/>
+        <w:rPr>
+          <w:rFonts w:ascii="JetBrains Mono" w:hAnsi="JetBrains Mono"/>
+          <w:color w:val="000000"/>
+          <w:sz w:val="16"/>
+          <w:szCs w:val="16"/>
+          <w:lang/>
+        </w:rPr>
+      </w:pPr>
       <w:r>
         <w:t>Each test case evaluates the behavior of the system under different conditions of length leniency, ensuring that the mouse length is within the set bounds.</w:t>
       </w:r>
       <w:r>
         <w:br/>
+      </w:r>
+      <w:r>
+        <w:rPr>
+          <w:rFonts w:ascii="Times New Roman" w:hAnsi="Times New Roman"/>
+        </w:rPr>
+        <w:br/>
+      </w:r>
+      <w:r>
+        <w:rPr>
+          <w:rFonts w:ascii="JetBrains Mono" w:hAnsi="JetBrains Mono"/>
+          <w:color w:val="000000"/>
+          <w:sz w:val="16"/>
+          <w:szCs w:val="16"/>
+          <w:lang/>
+        </w:rPr>
+        <w:t>params = [</w:t>
+      </w:r>
+      <w:r>
+        <w:rPr>
+          <w:rFonts w:ascii="JetBrains Mono" w:hAnsi="JetBrains Mono"/>
+          <w:color w:val="000000"/>
+          <w:sz w:val="16"/>
+          <w:szCs w:val="16"/>
+          <w:lang/>
+        </w:rPr>
+        <w:br/>
+        <w:t xml:space="preserve">    (</w:t>
+      </w:r>
+      <w:r>
+        <w:rPr>
+          <w:rFonts w:ascii="JetBrains Mono" w:hAnsi="JetBrains Mono"/>
+          <w:b/>
+          <w:bCs/>
+          <w:color w:val="008000"/>
+          <w:sz w:val="16"/>
+          <w:szCs w:val="16"/>
+          <w:lang/>
+        </w:rPr>
+        <w:t>'CLAW'</w:t>
+      </w:r>
+      <w:r>
+        <w:rPr>
+          <w:rFonts w:ascii="JetBrains Mono" w:hAnsi="JetBrains Mono"/>
+          <w:color w:val="000000"/>
+          <w:sz w:val="16"/>
+          <w:szCs w:val="16"/>
+          <w:lang/>
+        </w:rPr>
+        <w:t xml:space="preserve">, </w:t>
+      </w:r>
+      <w:r>
+        <w:rPr>
+          <w:rFonts w:ascii="JetBrains Mono" w:hAnsi="JetBrains Mono"/>
+          <w:color w:val="0000FF"/>
+          <w:sz w:val="16"/>
+          <w:szCs w:val="16"/>
+          <w:lang/>
+        </w:rPr>
+        <w:t>0</w:t>
+      </w:r>
+      <w:r>
+        <w:rPr>
+          <w:rFonts w:ascii="JetBrains Mono" w:hAnsi="JetBrains Mono"/>
+          <w:color w:val="000000"/>
+          <w:sz w:val="16"/>
+          <w:szCs w:val="16"/>
+          <w:lang/>
+        </w:rPr>
+        <w:t xml:space="preserve">, </w:t>
+      </w:r>
+      <w:r>
+        <w:rPr>
+          <w:rFonts w:ascii="JetBrains Mono" w:hAnsi="JetBrains Mono"/>
+          <w:b/>
+          <w:bCs/>
+          <w:color w:val="008000"/>
+          <w:sz w:val="16"/>
+          <w:szCs w:val="16"/>
+          <w:lang/>
+        </w:rPr>
+        <w:t>'false'</w:t>
+      </w:r>
+      <w:r>
+        <w:rPr>
+          <w:rFonts w:ascii="JetBrains Mono" w:hAnsi="JetBrains Mono"/>
+          <w:color w:val="000000"/>
+          <w:sz w:val="16"/>
+          <w:szCs w:val="16"/>
+          <w:lang/>
+        </w:rPr>
+        <w:t xml:space="preserve">, </w:t>
+      </w:r>
+      <w:r>
+        <w:rPr>
+          <w:rFonts w:ascii="JetBrains Mono" w:hAnsi="JetBrains Mono"/>
+          <w:b/>
+          <w:bCs/>
+          <w:color w:val="008000"/>
+          <w:sz w:val="16"/>
+          <w:szCs w:val="16"/>
+          <w:lang/>
+        </w:rPr>
+        <w:t>'false'</w:t>
+      </w:r>
+      <w:r>
+        <w:rPr>
+          <w:rFonts w:ascii="JetBrains Mono" w:hAnsi="JetBrains Mono"/>
+          <w:color w:val="000000"/>
+          <w:sz w:val="16"/>
+          <w:szCs w:val="16"/>
+          <w:lang/>
+        </w:rPr>
+        <w:t xml:space="preserve">, </w:t>
+      </w:r>
+      <w:r>
+        <w:rPr>
+          <w:rFonts w:ascii="JetBrains Mono" w:hAnsi="JetBrains Mono"/>
+          <w:b/>
+          <w:bCs/>
+          <w:color w:val="008000"/>
+          <w:sz w:val="16"/>
+          <w:szCs w:val="16"/>
+          <w:lang/>
+        </w:rPr>
+        <w:t>'both'</w:t>
+      </w:r>
+      <w:r>
+        <w:rPr>
+          <w:rFonts w:ascii="JetBrains Mono" w:hAnsi="JetBrains Mono"/>
+          <w:color w:val="000000"/>
+          <w:sz w:val="16"/>
+          <w:szCs w:val="16"/>
+          <w:lang/>
+        </w:rPr>
+        <w:t xml:space="preserve">, </w:t>
+      </w:r>
+      <w:r>
+        <w:rPr>
+          <w:rFonts w:ascii="JetBrains Mono" w:hAnsi="JetBrains Mono"/>
+          <w:color w:val="0000FF"/>
+          <w:sz w:val="16"/>
+          <w:szCs w:val="16"/>
+          <w:lang/>
+        </w:rPr>
+        <w:t>9</w:t>
+      </w:r>
+      <w:r>
+        <w:rPr>
+          <w:rFonts w:ascii="JetBrains Mono" w:hAnsi="JetBrains Mono"/>
+          <w:color w:val="000000"/>
+          <w:sz w:val="16"/>
+          <w:szCs w:val="16"/>
+          <w:lang/>
+        </w:rPr>
+        <w:t xml:space="preserve">, </w:t>
+      </w:r>
+      <w:r>
+        <w:rPr>
+          <w:rFonts w:ascii="JetBrains Mono" w:hAnsi="JetBrains Mono"/>
+          <w:color w:val="0000FF"/>
+          <w:sz w:val="16"/>
+          <w:szCs w:val="16"/>
+          <w:lang/>
+        </w:rPr>
+        <w:t>20</w:t>
+      </w:r>
+      <w:r>
+        <w:rPr>
+          <w:rFonts w:ascii="JetBrains Mono" w:hAnsi="JetBrains Mono"/>
+          <w:color w:val="000000"/>
+          <w:sz w:val="16"/>
+          <w:szCs w:val="16"/>
+          <w:lang/>
+        </w:rPr>
+        <w:t xml:space="preserve">, </w:t>
+      </w:r>
+      <w:r>
+        <w:rPr>
+          <w:rFonts w:ascii="JetBrains Mono" w:hAnsi="JetBrains Mono"/>
+          <w:color w:val="0000FF"/>
+          <w:sz w:val="16"/>
+          <w:szCs w:val="16"/>
+          <w:lang/>
+        </w:rPr>
+        <w:t>5</w:t>
+      </w:r>
+      <w:r>
+        <w:rPr>
+          <w:rFonts w:ascii="JetBrains Mono" w:hAnsi="JetBrains Mono"/>
+          <w:color w:val="000000"/>
+          <w:sz w:val="16"/>
+          <w:szCs w:val="16"/>
+          <w:lang/>
+        </w:rPr>
+        <w:t xml:space="preserve">, </w:t>
+      </w:r>
+      <w:r>
+        <w:rPr>
+          <w:rFonts w:ascii="JetBrains Mono" w:hAnsi="JetBrains Mono"/>
+          <w:b/>
+          <w:bCs/>
+          <w:color w:val="008000"/>
+          <w:sz w:val="16"/>
+          <w:szCs w:val="16"/>
+          <w:lang/>
+        </w:rPr>
+        <w:t>'set length 20 leniency set to 0'</w:t>
+      </w:r>
+      <w:r>
+        <w:rPr>
+          <w:rFonts w:ascii="JetBrains Mono" w:hAnsi="JetBrains Mono"/>
+          <w:color w:val="000000"/>
+          <w:sz w:val="16"/>
+          <w:szCs w:val="16"/>
+          <w:lang/>
+        </w:rPr>
+        <w:t>),</w:t>
+      </w:r>
+      <w:r>
+        <w:rPr>
+          <w:rFonts w:ascii="JetBrains Mono" w:hAnsi="JetBrains Mono"/>
+          <w:color w:val="000000"/>
+          <w:sz w:val="16"/>
+          <w:szCs w:val="16"/>
+          <w:lang/>
+        </w:rPr>
+        <w:br/>
+        <w:t xml:space="preserve">    (</w:t>
+      </w:r>
+      <w:r>
+        <w:rPr>
+          <w:rFonts w:ascii="JetBrains Mono" w:hAnsi="JetBrains Mono"/>
+          <w:b/>
+          <w:bCs/>
+          <w:color w:val="008000"/>
+          <w:sz w:val="16"/>
+          <w:szCs w:val="16"/>
+          <w:lang/>
+        </w:rPr>
+        <w:t>'CLAW'</w:t>
+      </w:r>
+      <w:r>
+        <w:rPr>
+          <w:rFonts w:ascii="JetBrains Mono" w:hAnsi="JetBrains Mono"/>
+          <w:color w:val="000000"/>
+          <w:sz w:val="16"/>
+          <w:szCs w:val="16"/>
+          <w:lang/>
+        </w:rPr>
+        <w:t xml:space="preserve">, </w:t>
+      </w:r>
+      <w:r>
+        <w:rPr>
+          <w:rFonts w:ascii="JetBrains Mono" w:hAnsi="JetBrains Mono"/>
+          <w:color w:val="0000FF"/>
+          <w:sz w:val="16"/>
+          <w:szCs w:val="16"/>
+          <w:lang/>
+        </w:rPr>
+        <w:t>1</w:t>
+      </w:r>
+      <w:r>
+        <w:rPr>
+          <w:rFonts w:ascii="JetBrains Mono" w:hAnsi="JetBrains Mono"/>
+          <w:color w:val="000000"/>
+          <w:sz w:val="16"/>
+          <w:szCs w:val="16"/>
+          <w:lang/>
+        </w:rPr>
+        <w:t xml:space="preserve">, </w:t>
+      </w:r>
+      <w:r>
+        <w:rPr>
+          <w:rFonts w:ascii="JetBrains Mono" w:hAnsi="JetBrains Mono"/>
+          <w:b/>
+          <w:bCs/>
+          <w:color w:val="008000"/>
+          <w:sz w:val="16"/>
+          <w:szCs w:val="16"/>
+          <w:lang/>
+        </w:rPr>
+        <w:t>'false'</w:t>
+      </w:r>
+      <w:r>
+        <w:rPr>
+          <w:rFonts w:ascii="JetBrains Mono" w:hAnsi="JetBrains Mono"/>
+          <w:color w:val="000000"/>
+          <w:sz w:val="16"/>
+          <w:szCs w:val="16"/>
+          <w:lang/>
+        </w:rPr>
+        <w:t xml:space="preserve">, </w:t>
+      </w:r>
+      <w:r>
+        <w:rPr>
+          <w:rFonts w:ascii="JetBrains Mono" w:hAnsi="JetBrains Mono"/>
+          <w:b/>
+          <w:bCs/>
+          <w:color w:val="008000"/>
+          <w:sz w:val="16"/>
+          <w:szCs w:val="16"/>
+          <w:lang/>
+        </w:rPr>
+        <w:t>'false'</w:t>
+      </w:r>
+      <w:r>
+        <w:rPr>
+          <w:rFonts w:ascii="JetBrains Mono" w:hAnsi="JetBrains Mono"/>
+          <w:color w:val="000000"/>
+          <w:sz w:val="16"/>
+          <w:szCs w:val="16"/>
+          <w:lang/>
+        </w:rPr>
+        <w:t xml:space="preserve">, </w:t>
+      </w:r>
+      <w:r>
+        <w:rPr>
+          <w:rFonts w:ascii="JetBrains Mono" w:hAnsi="JetBrains Mono"/>
+          <w:b/>
+          <w:bCs/>
+          <w:color w:val="008000"/>
+          <w:sz w:val="16"/>
+          <w:szCs w:val="16"/>
+          <w:lang/>
+        </w:rPr>
+        <w:t>'both'</w:t>
+      </w:r>
+      <w:r>
+        <w:rPr>
+          <w:rFonts w:ascii="JetBrains Mono" w:hAnsi="JetBrains Mono"/>
+          <w:color w:val="000000"/>
+          <w:sz w:val="16"/>
+          <w:szCs w:val="16"/>
+          <w:lang/>
+        </w:rPr>
+        <w:t xml:space="preserve">, </w:t>
+      </w:r>
+      <w:r>
+        <w:rPr>
+          <w:rFonts w:ascii="JetBrains Mono" w:hAnsi="JetBrains Mono"/>
+          <w:color w:val="0000FF"/>
+          <w:sz w:val="16"/>
+          <w:szCs w:val="16"/>
+          <w:lang/>
+        </w:rPr>
+        <w:t>9</w:t>
+      </w:r>
+      <w:r>
+        <w:rPr>
+          <w:rFonts w:ascii="JetBrains Mono" w:hAnsi="JetBrains Mono"/>
+          <w:color w:val="000000"/>
+          <w:sz w:val="16"/>
+          <w:szCs w:val="16"/>
+          <w:lang/>
+        </w:rPr>
+        <w:t xml:space="preserve">, </w:t>
+      </w:r>
+      <w:r>
+        <w:rPr>
+          <w:rFonts w:ascii="JetBrains Mono" w:hAnsi="JetBrains Mono"/>
+          <w:color w:val="0000FF"/>
+          <w:sz w:val="16"/>
+          <w:szCs w:val="16"/>
+          <w:lang/>
+        </w:rPr>
+        <w:t>19</w:t>
+      </w:r>
+      <w:r>
+        <w:rPr>
+          <w:rFonts w:ascii="JetBrains Mono" w:hAnsi="JetBrains Mono"/>
+          <w:color w:val="000000"/>
+          <w:sz w:val="16"/>
+          <w:szCs w:val="16"/>
+          <w:lang/>
+        </w:rPr>
+        <w:t xml:space="preserve">, </w:t>
+      </w:r>
+      <w:r>
+        <w:rPr>
+          <w:rFonts w:ascii="JetBrains Mono" w:hAnsi="JetBrains Mono"/>
+          <w:color w:val="0000FF"/>
+          <w:sz w:val="16"/>
+          <w:szCs w:val="16"/>
+          <w:lang/>
+        </w:rPr>
+        <w:t>5</w:t>
+      </w:r>
+      <w:r>
+        <w:rPr>
+          <w:rFonts w:ascii="JetBrains Mono" w:hAnsi="JetBrains Mono"/>
+          <w:color w:val="000000"/>
+          <w:sz w:val="16"/>
+          <w:szCs w:val="16"/>
+          <w:lang/>
+        </w:rPr>
+        <w:t xml:space="preserve">, </w:t>
+      </w:r>
+      <w:r>
+        <w:rPr>
+          <w:rFonts w:ascii="JetBrains Mono" w:hAnsi="JetBrains Mono"/>
+          <w:b/>
+          <w:bCs/>
+          <w:color w:val="008000"/>
+          <w:sz w:val="16"/>
+          <w:szCs w:val="16"/>
+          <w:lang/>
+        </w:rPr>
+        <w:t>'set length 19 leniency set to 1'</w:t>
+      </w:r>
+      <w:r>
+        <w:rPr>
+          <w:rFonts w:ascii="JetBrains Mono" w:hAnsi="JetBrains Mono"/>
+          <w:color w:val="000000"/>
+          <w:sz w:val="16"/>
+          <w:szCs w:val="16"/>
+          <w:lang/>
+        </w:rPr>
+        <w:t>),</w:t>
+      </w:r>
+      <w:r>
+        <w:rPr>
+          <w:rFonts w:ascii="JetBrains Mono" w:hAnsi="JetBrains Mono"/>
+          <w:color w:val="000000"/>
+          <w:sz w:val="16"/>
+          <w:szCs w:val="16"/>
+          <w:lang/>
+        </w:rPr>
+        <w:br/>
+        <w:t xml:space="preserve">    (</w:t>
+      </w:r>
+      <w:r>
+        <w:rPr>
+          <w:rFonts w:ascii="JetBrains Mono" w:hAnsi="JetBrains Mono"/>
+          <w:b/>
+          <w:bCs/>
+          <w:color w:val="008000"/>
+          <w:sz w:val="16"/>
+          <w:szCs w:val="16"/>
+          <w:lang/>
+        </w:rPr>
+        <w:t>'CLAW'</w:t>
+      </w:r>
+      <w:r>
+        <w:rPr>
+          <w:rFonts w:ascii="JetBrains Mono" w:hAnsi="JetBrains Mono"/>
+          <w:color w:val="000000"/>
+          <w:sz w:val="16"/>
+          <w:szCs w:val="16"/>
+          <w:lang/>
+        </w:rPr>
+        <w:t xml:space="preserve">, </w:t>
+      </w:r>
+      <w:r>
+        <w:rPr>
+          <w:rFonts w:ascii="JetBrains Mono" w:hAnsi="JetBrains Mono"/>
+          <w:color w:val="0000FF"/>
+          <w:sz w:val="16"/>
+          <w:szCs w:val="16"/>
+          <w:lang/>
+        </w:rPr>
+        <w:t>4</w:t>
+      </w:r>
+      <w:r>
+        <w:rPr>
+          <w:rFonts w:ascii="JetBrains Mono" w:hAnsi="JetBrains Mono"/>
+          <w:color w:val="000000"/>
+          <w:sz w:val="16"/>
+          <w:szCs w:val="16"/>
+          <w:lang/>
+        </w:rPr>
+        <w:t xml:space="preserve">, </w:t>
+      </w:r>
+      <w:r>
+        <w:rPr>
+          <w:rFonts w:ascii="JetBrains Mono" w:hAnsi="JetBrains Mono"/>
+          <w:b/>
+          <w:bCs/>
+          <w:color w:val="008000"/>
+          <w:sz w:val="16"/>
+          <w:szCs w:val="16"/>
+          <w:lang/>
+        </w:rPr>
+        <w:t>'false'</w:t>
+      </w:r>
+      <w:r>
+        <w:rPr>
+          <w:rFonts w:ascii="JetBrains Mono" w:hAnsi="JetBrains Mono"/>
+          <w:color w:val="000000"/>
+          <w:sz w:val="16"/>
+          <w:szCs w:val="16"/>
+          <w:lang/>
+        </w:rPr>
+        <w:t xml:space="preserve">, </w:t>
+      </w:r>
+      <w:r>
+        <w:rPr>
+          <w:rFonts w:ascii="JetBrains Mono" w:hAnsi="JetBrains Mono"/>
+          <w:b/>
+          <w:bCs/>
+          <w:color w:val="008000"/>
+          <w:sz w:val="16"/>
+          <w:szCs w:val="16"/>
+          <w:lang/>
+        </w:rPr>
+        <w:t>'false'</w:t>
+      </w:r>
+      <w:r>
+        <w:rPr>
+          <w:rFonts w:ascii="JetBrains Mono" w:hAnsi="JetBrains Mono"/>
+          <w:color w:val="000000"/>
+          <w:sz w:val="16"/>
+          <w:szCs w:val="16"/>
+          <w:lang/>
+        </w:rPr>
+        <w:t xml:space="preserve">, </w:t>
+      </w:r>
+      <w:r>
+        <w:rPr>
+          <w:rFonts w:ascii="JetBrains Mono" w:hAnsi="JetBrains Mono"/>
+          <w:b/>
+          <w:bCs/>
+          <w:color w:val="008000"/>
+          <w:sz w:val="16"/>
+          <w:szCs w:val="16"/>
+          <w:lang/>
+        </w:rPr>
+        <w:t>'both'</w:t>
+      </w:r>
+      <w:r>
+        <w:rPr>
+          <w:rFonts w:ascii="JetBrains Mono" w:hAnsi="JetBrains Mono"/>
+          <w:color w:val="000000"/>
+          <w:sz w:val="16"/>
+          <w:szCs w:val="16"/>
+          <w:lang/>
+        </w:rPr>
+        <w:t xml:space="preserve">, </w:t>
+      </w:r>
+      <w:r>
+        <w:rPr>
+          <w:rFonts w:ascii="JetBrains Mono" w:hAnsi="JetBrains Mono"/>
+          <w:color w:val="0000FF"/>
+          <w:sz w:val="16"/>
+          <w:szCs w:val="16"/>
+          <w:lang/>
+        </w:rPr>
+        <w:t>9</w:t>
+      </w:r>
+      <w:r>
+        <w:rPr>
+          <w:rFonts w:ascii="JetBrains Mono" w:hAnsi="JetBrains Mono"/>
+          <w:color w:val="000000"/>
+          <w:sz w:val="16"/>
+          <w:szCs w:val="16"/>
+          <w:lang/>
+        </w:rPr>
+        <w:t xml:space="preserve">, </w:t>
+      </w:r>
+      <w:r>
+        <w:rPr>
+          <w:rFonts w:ascii="JetBrains Mono" w:hAnsi="JetBrains Mono"/>
+          <w:color w:val="0000FF"/>
+          <w:sz w:val="16"/>
+          <w:szCs w:val="16"/>
+          <w:lang/>
+        </w:rPr>
+        <w:t>18</w:t>
+      </w:r>
+      <w:r>
+        <w:rPr>
+          <w:rFonts w:ascii="JetBrains Mono" w:hAnsi="JetBrains Mono"/>
+          <w:color w:val="000000"/>
+          <w:sz w:val="16"/>
+          <w:szCs w:val="16"/>
+          <w:lang/>
+        </w:rPr>
+        <w:t xml:space="preserve">, </w:t>
+      </w:r>
+      <w:r>
+        <w:rPr>
+          <w:rFonts w:ascii="JetBrains Mono" w:hAnsi="JetBrains Mono"/>
+          <w:color w:val="0000FF"/>
+          <w:sz w:val="16"/>
+          <w:szCs w:val="16"/>
+          <w:lang/>
+        </w:rPr>
+        <w:t>5</w:t>
+      </w:r>
+      <w:r>
+        <w:rPr>
+          <w:rFonts w:ascii="JetBrains Mono" w:hAnsi="JetBrains Mono"/>
+          <w:color w:val="000000"/>
+          <w:sz w:val="16"/>
+          <w:szCs w:val="16"/>
+          <w:lang/>
+        </w:rPr>
+        <w:t xml:space="preserve">, </w:t>
+      </w:r>
+      <w:r>
+        <w:rPr>
+          <w:rFonts w:ascii="JetBrains Mono" w:hAnsi="JetBrains Mono"/>
+          <w:b/>
+          <w:bCs/>
+          <w:color w:val="008000"/>
+          <w:sz w:val="16"/>
+          <w:szCs w:val="16"/>
+          <w:lang/>
+        </w:rPr>
+        <w:t>'set length 18 leniency set to 4'</w:t>
+      </w:r>
+      <w:r>
+        <w:rPr>
+          <w:rFonts w:ascii="JetBrains Mono" w:hAnsi="JetBrains Mono"/>
+          <w:color w:val="000000"/>
+          <w:sz w:val="16"/>
+          <w:szCs w:val="16"/>
+          <w:lang/>
+        </w:rPr>
+        <w:t>),</w:t>
       </w:r>
     </w:p>
     <w:p>
-      <w:r>
-        <w:t>Test Cases:</w:t>
-      </w:r>
+      <w:pPr>
+        <w:rPr>
+          <w:rFonts w:ascii="Times New Roman" w:hAnsi="Times New Roman"/>
+        </w:rPr>
+      </w:pPr>
     </w:p>
     <w:p>
-      <w:r>
-        <w:t>Length Leniency 0:Test mouse length is in set bounds with leniency set to 0.</w:t>
+      <w:pPr>
+        <w:rPr>
+          <w:rFonts w:ascii="Times New Roman" w:hAnsi="Times New Roman"/>
+        </w:rPr>
+      </w:pPr>
+      <w:r>
+        <w:t>Test Cases:</w:t>
       </w:r>
     </w:p>
     <w:p>
-      <w:r>
-        <w:t>Length Leniency 1:Test mouse length is in set bounds with leniency set to 1.</w:t>
+      <w:pPr>
+        <w:shd w:val="clear" w:color="auto" w:fill="FFFFFF"/>
+        <w:tabs>
+          <w:tab w:val="left" w:pos="916"/>
+          <w:tab w:val="left" w:pos="1832"/>
+          <w:tab w:val="left" w:pos="2748"/>
+          <w:tab w:val="left" w:pos="3664"/>
+          <w:tab w:val="left" w:pos="4580"/>
+          <w:tab w:val="left" w:pos="5496"/>
+          <w:tab w:val="left" w:pos="6412"/>
+          <w:tab w:val="left" w:pos="7328"/>
+          <w:tab w:val="left" w:pos="8244"/>
+          <w:tab w:val="left" w:pos="9160"/>
+          <w:tab w:val="left" w:pos="10076"/>
+          <w:tab w:val="left" w:pos="10992"/>
+          <w:tab w:val="left" w:pos="11908"/>
+          <w:tab w:val="left" w:pos="12824"/>
+          <w:tab w:val="left" w:pos="13740"/>
+          <w:tab w:val="left" w:pos="14656"/>
+        </w:tabs>
+        <w:spacing w:after="0" w:line="240" w:lineRule="auto"/>
+        <w:rPr>
+          <w:rFonts w:ascii="Times New Roman" w:hAnsi="Times New Roman"/>
+          <w:lang/>
+        </w:rPr>
+      </w:pPr>
+      <w:r>
+        <w:rPr>
+          <w:lang/>
+        </w:rPr>
+        <w:t>set length 20 leniency set to 0'</w:t>
       </w:r>
     </w:p>
     <w:p>
-      <w:r>
-        <w:t>Length Leniency 2:Test mouse length is in set bounds with leniency set to 2.</w:t>
+      <w:pPr>
+        <w:shd w:val="clear" w:color="auto" w:fill="FFFFFF"/>
+        <w:tabs>
+          <w:tab w:val="left" w:pos="916"/>
+          <w:tab w:val="left" w:pos="1832"/>
+          <w:tab w:val="left" w:pos="2748"/>
+          <w:tab w:val="left" w:pos="3664"/>
+          <w:tab w:val="left" w:pos="4580"/>
+          <w:tab w:val="left" w:pos="5496"/>
+          <w:tab w:val="left" w:pos="6412"/>
+          <w:tab w:val="left" w:pos="7328"/>
+          <w:tab w:val="left" w:pos="8244"/>
+          <w:tab w:val="left" w:pos="9160"/>
+          <w:tab w:val="left" w:pos="10076"/>
+          <w:tab w:val="left" w:pos="10992"/>
+          <w:tab w:val="left" w:pos="11908"/>
+          <w:tab w:val="left" w:pos="12824"/>
+          <w:tab w:val="left" w:pos="13740"/>
+          <w:tab w:val="left" w:pos="14656"/>
+        </w:tabs>
+        <w:spacing w:after="0" w:line="240" w:lineRule="auto"/>
+        <w:rPr>
+          <w:rFonts w:ascii="Times New Roman" w:hAnsi="Times New Roman"/>
+          <w:lang/>
+        </w:rPr>
+      </w:pPr>
+      <w:r>
+        <w:rPr>
+          <w:lang/>
+        </w:rPr>
+        <w:t xml:space="preserve">set length </w:t>
+      </w:r>
+      <w:r>
+        <w:t>19</w:t>
+      </w:r>
+      <w:r>
+        <w:rPr>
+          <w:lang/>
+        </w:rPr>
+        <w:t xml:space="preserve"> leniency set to </w:t>
+      </w:r>
+      <w:r>
+        <w:t>1</w:t>
+      </w:r>
+      <w:r>
+        <w:rPr>
+          <w:lang/>
+        </w:rPr>
+        <w:t>'</w:t>
       </w:r>
     </w:p>
     <w:p>
-      <w:r>
-        <w:t>Length Leniency 3:Test mouse length is in set bounds with leniency set to 3.</w:t>
+      <w:pPr>
+        <w:shd w:val="clear" w:color="auto" w:fill="FFFFFF"/>
+        <w:tabs>
+          <w:tab w:val="left" w:pos="916"/>
+          <w:tab w:val="left" w:pos="1832"/>
+          <w:tab w:val="left" w:pos="2748"/>
+          <w:tab w:val="left" w:pos="3664"/>
+          <w:tab w:val="left" w:pos="4580"/>
+          <w:tab w:val="left" w:pos="5496"/>
+          <w:tab w:val="left" w:pos="6412"/>
+          <w:tab w:val="left" w:pos="7328"/>
+          <w:tab w:val="left" w:pos="8244"/>
+          <w:tab w:val="left" w:pos="9160"/>
+          <w:tab w:val="left" w:pos="10076"/>
+          <w:tab w:val="left" w:pos="10992"/>
+          <w:tab w:val="left" w:pos="11908"/>
+          <w:tab w:val="left" w:pos="12824"/>
+          <w:tab w:val="left" w:pos="13740"/>
+          <w:tab w:val="left" w:pos="14656"/>
+        </w:tabs>
+        <w:spacing w:after="0" w:line="240" w:lineRule="auto"/>
+        <w:rPr>
+          <w:rFonts w:ascii="Courier New" w:eastAsia="Times New Roman" w:hAnsi="Courier New" w:cs="Courier New"/>
+          <w:color w:val="000000"/>
+          <w:sz w:val="20"/>
+          <w:szCs w:val="20"/>
+          <w:lang/>
+        </w:rPr>
+      </w:pPr>
+      <w:r>
+        <w:rPr>
+          <w:lang/>
+        </w:rPr>
+        <w:t xml:space="preserve">set length </w:t>
+      </w:r>
+      <w:r>
+        <w:t>18</w:t>
+      </w:r>
+      <w:r>
+        <w:rPr>
+          <w:lang/>
+        </w:rPr>
+        <w:t xml:space="preserve"> leniency set to </w:t>
+      </w:r>
+      <w:r>
+        <w:t>4</w:t>
+      </w:r>
+      <w:r>
+        <w:rPr>
+          <w:lang/>
+        </w:rPr>
+        <w:t>'</w:t>
+      </w:r>
+      <w:r>
+        <w:rPr>
+          <w:rFonts w:ascii="Times New Roman" w:hAnsi="Times New Roman"/>
+          <w:lang/>
+        </w:rPr>
+        <w:br/>
+      </w:r>
+      <w:r>
+        <w:rPr>
+          <w:rFonts w:ascii="Times New Roman" w:hAnsi="Times New Roman"/>
+        </w:rPr>
+        <w:t xml:space="preserve">excpcted: all serach results to be printed, and all </w:t>
+      </w:r>
+      <w:r>
+        <w:rPr>
+          <w:color w:val="000000"/>
+        </w:rPr>
+        <w:t xml:space="preserve">width values are in range </w:t>
+      </w:r>
+      <w:r>
+        <w:rPr>
+          <w:rFonts w:ascii="Times New Roman" w:hAnsi="Times New Roman"/>
+          <w:color w:val="000000"/>
+        </w:rPr>
+        <w:br/>
+      </w:r>
+      <w:r>
+        <w:rPr>
+          <w:rFonts w:ascii="Times New Roman" w:eastAsia="Times New Roman" w:hAnsi="Times New Roman" w:cs="Courier New"/>
+          <w:b/>
+          <w:bCs/>
+          <w:color w:val="008000"/>
+          <w:sz w:val="20"/>
+          <w:szCs w:val="20"/>
+          <w:lang/>
+        </w:rPr>
+        <w:lastRenderedPageBreak/>
+        <w:br/>
+      </w:r>
+      <w:r>
+        <w:rPr>
+          <w:rFonts w:ascii="Courier New" w:eastAsia="Times New Roman" w:hAnsi="Courier New" w:cs="Courier New"/>
+          <w:b/>
+          <w:bCs/>
+          <w:color w:val="008000"/>
+          <w:sz w:val="20"/>
+          <w:szCs w:val="20"/>
+          <w:lang/>
+        </w:rPr>
+        <w:t xml:space="preserve">falls within the specified boundaries </w:t>
       </w:r>
     </w:p>
     <w:p>
-      <w:r>
-        <w:t>Length Leniency 4:Test mouse length is in set bounds with leniency set to 4.</w:t>
-      </w:r>
+      <w:pPr>
+        <w:shd w:val="clear" w:color="auto" w:fill="FFFFFF"/>
+        <w:autoSpaceDE w:val="0"/>
+        <w:autoSpaceDN w:val="0"/>
+        <w:adjustRightInd w:val="0"/>
+        <w:spacing w:after="0" w:line="240" w:lineRule="auto"/>
+        <w:rPr>
+          <w:rFonts w:ascii="Times New Roman" w:hAnsi="Times New Roman" w:cs="JetBrains Mono"/>
+          <w:b/>
+          <w:bCs/>
+          <w:color w:val="008000"/>
+          <w:sz w:val="20"/>
+          <w:szCs w:val="20"/>
+        </w:rPr>
+      </w:pPr>
     </w:p>
     <w:p>
       <w:pPr>
+        <w:shd w:val="clear" w:color="auto" w:fill="FFFFFF"/>
+        <w:autoSpaceDE w:val="0"/>
+        <w:autoSpaceDN w:val="0"/>
+        <w:adjustRightInd w:val="0"/>
+        <w:spacing w:after="0" w:line="240" w:lineRule="auto"/>
+        <w:rPr>
+          <w:rFonts w:ascii="Times New Roman" w:hAnsi="Times New Roman" w:cs="JetBrains Mono"/>
+          <w:b/>
+          <w:bCs/>
+          <w:color w:val="008000"/>
+          <w:sz w:val="20"/>
+          <w:szCs w:val="20"/>
+        </w:rPr>
+      </w:pPr>
+      <w:r>
+        <w:rPr>
+          <w:rFonts w:ascii="JetBrains Mono" w:hAnsi="JetBrains Mono" w:cs="JetBrains Mono"/>
+          <w:b/>
+          <w:bCs/>
+          <w:color w:val="008000"/>
+          <w:sz w:val="20"/>
+          <w:szCs w:val="20"/>
+        </w:rPr>
+        <w:t xml:space="preserve">falls outside the specified boundaries </w:t>
+      </w:r>
+    </w:p>
+    <w:p>
+      <w:pPr>
         <w:rPr>
           <w:rFonts w:ascii="Times New Roman" w:hAnsi="Times New Roman"/>
         </w:rPr>
       </w:pPr>
+    </w:p>
+    <w:p>
+      <w:pPr>
+        <w:shd w:val="clear" w:color="auto" w:fill="FFFFFF"/>
+        <w:tabs>
+          <w:tab w:val="left" w:pos="916"/>
+          <w:tab w:val="left" w:pos="1832"/>
+          <w:tab w:val="left" w:pos="2748"/>
+          <w:tab w:val="left" w:pos="3664"/>
+          <w:tab w:val="left" w:pos="4580"/>
+          <w:tab w:val="left" w:pos="5496"/>
+          <w:tab w:val="left" w:pos="6412"/>
+          <w:tab w:val="left" w:pos="7328"/>
+          <w:tab w:val="left" w:pos="8244"/>
+          <w:tab w:val="left" w:pos="9160"/>
+          <w:tab w:val="left" w:pos="10076"/>
+          <w:tab w:val="left" w:pos="10992"/>
+          <w:tab w:val="left" w:pos="11908"/>
+          <w:tab w:val="left" w:pos="12824"/>
+          <w:tab w:val="left" w:pos="13740"/>
+          <w:tab w:val="left" w:pos="14656"/>
+        </w:tabs>
+        <w:spacing w:after="0" w:line="240" w:lineRule="auto"/>
+        <w:rPr>
+          <w:rFonts w:ascii="Times New Roman" w:hAnsi="Times New Roman"/>
+          <w:lang/>
+        </w:rPr>
+      </w:pPr>
+    </w:p>
+    <w:p>
+      <w:pPr>
+        <w:rPr>
+          <w:rFonts w:ascii="Times New Roman" w:hAnsi="Times New Roman"/>
+        </w:rPr>
+      </w:pPr>
+      <w:r>
+        <w:rPr>
+          <w:rFonts w:ascii="Times New Roman" w:hAnsi="Times New Roman" w:cs="JetBrains Mono"/>
+          <w:b/>
+          <w:bCs/>
+          <w:color w:val="FF0000"/>
+          <w:sz w:val="36"/>
+          <w:szCs w:val="36"/>
+        </w:rPr>
+        <w:t>no issues found</w:t>
+      </w:r>
     </w:p>
     <w:p>
       <w:pPr>
@@ -3307,6 +5046,7 @@
   <w:style w:type="paragraph" w:default="1" w:styleId="a">
     <w:name w:val="Normal"/>
     <w:qFormat/>
+    <w:rsid w:val="00C42C23"/>
   </w:style>
   <w:style w:type="paragraph" w:styleId="1">
     <w:name w:val="heading 1"/>
@@ -3326,7 +5066,6 @@
       <w:kern w:val="36"/>
       <w:sz w:val="48"/>
       <w:szCs w:val="48"/>
-      <w:lang/>
     </w:rPr>
   </w:style>
   <w:style w:type="paragraph" w:styleId="2">
@@ -3346,7 +5085,6 @@
       <w:bCs/>
       <w:sz w:val="36"/>
       <w:szCs w:val="36"/>
-      <w:lang/>
     </w:rPr>
   </w:style>
   <w:style w:type="paragraph" w:styleId="3">
@@ -3366,7 +5104,6 @@
       <w:bCs/>
       <w:sz w:val="27"/>
       <w:szCs w:val="27"/>
-      <w:lang/>
     </w:rPr>
   </w:style>
   <w:style w:type="character" w:default="1" w:styleId="a0">
@@ -3408,7 +5145,6 @@
       <w:kern w:val="36"/>
       <w:sz w:val="48"/>
       <w:szCs w:val="48"/>
-      <w:lang/>
     </w:rPr>
   </w:style>
   <w:style w:type="character" w:customStyle="1" w:styleId="20">
@@ -3423,7 +5159,6 @@
       <w:bCs/>
       <w:sz w:val="36"/>
       <w:szCs w:val="36"/>
-      <w:lang/>
     </w:rPr>
   </w:style>
   <w:style w:type="character" w:customStyle="1" w:styleId="30">
@@ -3438,7 +5173,6 @@
       <w:bCs/>
       <w:sz w:val="27"/>
       <w:szCs w:val="27"/>
-      <w:lang/>
     </w:rPr>
   </w:style>
   <w:style w:type="paragraph" w:styleId="NormalWeb">
@@ -3455,7 +5189,6 @@
       <w:rFonts w:ascii="Times New Roman" w:eastAsia="Times New Roman" w:hAnsi="Times New Roman" w:cs="Times New Roman"/>
       <w:sz w:val="24"/>
       <w:szCs w:val="24"/>
-      <w:lang/>
     </w:rPr>
   </w:style>
   <w:style w:type="character" w:styleId="a3">
@@ -3529,7 +5262,6 @@
       <w:rFonts w:ascii="Courier New" w:eastAsia="Times New Roman" w:hAnsi="Courier New" w:cs="Courier New"/>
       <w:sz w:val="20"/>
       <w:szCs w:val="20"/>
-      <w:lang/>
     </w:rPr>
   </w:style>
   <w:style w:type="character" w:customStyle="1" w:styleId="HTML0">
@@ -3543,7 +5275,6 @@
       <w:rFonts w:ascii="Courier New" w:eastAsia="Times New Roman" w:hAnsi="Courier New" w:cs="Courier New"/>
       <w:sz w:val="20"/>
       <w:szCs w:val="20"/>
-      <w:lang/>
     </w:rPr>
   </w:style>
   <w:style w:type="character" w:styleId="HTMLCode">

</xml_diff>

<commit_message>
Plan Update and code 2
</commit_message>
<xml_diff>
--- a/Test Plan Document.docx
+++ b/Test Plan Document.docx
@@ -53,12 +53,7 @@
     </w:p>
     <w:p>
       <w:r>
-        <w:t>Programming Lan</w:t>
-      </w:r>
-      <w:bookmarkStart w:id="0" w:name="_GoBack"/>
-      <w:bookmarkEnd w:id="0"/>
-      <w:r>
-        <w:t>guage: Python</w:t>
+        <w:t>Programming Language: Python</w:t>
       </w:r>
     </w:p>
     <w:p>
@@ -109,12 +104,20 @@
         <w:pStyle w:val="HTML"/>
         <w:shd w:val="clear" w:color="auto" w:fill="FFFFFF"/>
         <w:rPr>
-          <w:color w:val="000000"/>
-        </w:rPr>
-      </w:pPr>
-      <w:r>
-        <w:rPr>
-          <w:color w:val="000000"/>
+          <w:b/>
+          <w:bCs/>
+          <w:color w:val="000000"/>
+          <w:sz w:val="28"/>
+          <w:szCs w:val="28"/>
+        </w:rPr>
+      </w:pPr>
+      <w:r>
+        <w:rPr>
+          <w:b/>
+          <w:bCs/>
+          <w:color w:val="000000"/>
+          <w:sz w:val="28"/>
+          <w:szCs w:val="28"/>
         </w:rPr>
         <w:t>test_width()</w:t>
       </w:r>
@@ -481,7 +484,31 @@
           <w:szCs w:val="16"/>
           <w:lang/>
         </w:rPr>
-        <w:t>'CLAW'</w:t>
+        <w:t>'</w:t>
+      </w:r>
+      <w:r>
+        <w:rPr>
+          <w:rFonts w:ascii="JetBrains Mono" w:eastAsia="Times New Roman" w:hAnsi="JetBrains Mono" w:cs="Courier New"/>
+          <w:b/>
+          <w:bCs/>
+          <w:color w:val="008000"/>
+          <w:sz w:val="16"/>
+          <w:szCs w:val="16"/>
+          <w:lang/>
+        </w:rPr>
+        <w:t>FINGERTIP</w:t>
+      </w:r>
+      <w:r>
+        <w:rPr>
+          <w:rFonts w:ascii="JetBrains Mono" w:eastAsia="Times New Roman" w:hAnsi="JetBrains Mono" w:cs="Courier New"/>
+          <w:b/>
+          <w:bCs/>
+          <w:color w:val="008000"/>
+          <w:sz w:val="16"/>
+          <w:szCs w:val="16"/>
+          <w:lang/>
+        </w:rPr>
+        <w:t>'</w:t>
       </w:r>
       <w:r>
         <w:rPr>
@@ -682,7 +709,31 @@
           <w:szCs w:val="16"/>
           <w:lang/>
         </w:rPr>
-        <w:t>'CLAW'</w:t>
+        <w:t>'</w:t>
+      </w:r>
+      <w:r>
+        <w:rPr>
+          <w:rFonts w:ascii="JetBrains Mono" w:eastAsia="Times New Roman" w:hAnsi="JetBrains Mono" w:cs="Courier New"/>
+          <w:b/>
+          <w:bCs/>
+          <w:color w:val="008000"/>
+          <w:sz w:val="16"/>
+          <w:szCs w:val="16"/>
+          <w:lang/>
+        </w:rPr>
+        <w:t>PALM</w:t>
+      </w:r>
+      <w:r>
+        <w:rPr>
+          <w:rFonts w:ascii="JetBrains Mono" w:eastAsia="Times New Roman" w:hAnsi="JetBrains Mono" w:cs="Courier New"/>
+          <w:b/>
+          <w:bCs/>
+          <w:color w:val="008000"/>
+          <w:sz w:val="16"/>
+          <w:szCs w:val="16"/>
+          <w:lang/>
+        </w:rPr>
+        <w:t>'</w:t>
       </w:r>
       <w:r>
         <w:rPr>
@@ -918,21 +969,11 @@
         </w:tabs>
         <w:spacing w:after="0" w:line="240" w:lineRule="auto"/>
         <w:rPr>
-          <w:rFonts w:ascii="Courier New" w:eastAsia="Times New Roman" w:hAnsi="Courier New" w:cs="Courier New"/>
-          <w:color w:val="000000"/>
-          <w:sz w:val="20"/>
-          <w:szCs w:val="20"/>
-          <w:lang/>
-        </w:rPr>
-      </w:pPr>
-      <w:r>
-        <w:rPr>
-          <w:rFonts w:ascii="Courier New" w:eastAsia="Times New Roman" w:hAnsi="Courier New" w:cs="Courier New"/>
-          <w:b/>
-          <w:bCs/>
-          <w:color w:val="008000"/>
-          <w:sz w:val="20"/>
-          <w:szCs w:val="20"/>
+          <w:lang/>
+        </w:rPr>
+      </w:pPr>
+      <w:r>
+        <w:rPr>
           <w:lang/>
         </w:rPr>
         <w:t xml:space="preserve">falls within the specified boundaries </w:t>
@@ -945,14 +986,6 @@
         <w:autoSpaceDN w:val="0"/>
         <w:adjustRightInd w:val="0"/>
         <w:spacing w:after="0" w:line="240" w:lineRule="auto"/>
-        <w:rPr>
-          <w:rFonts w:ascii="Times New Roman" w:hAnsi="Times New Roman" w:cs="JetBrains Mono"/>
-          <w:b/>
-          <w:bCs/>
-          <w:color w:val="008000"/>
-          <w:sz w:val="20"/>
-          <w:szCs w:val="20"/>
-        </w:rPr>
       </w:pPr>
     </w:p>
     <w:p>
@@ -962,24 +995,8 @@
         <w:autoSpaceDN w:val="0"/>
         <w:adjustRightInd w:val="0"/>
         <w:spacing w:after="0" w:line="240" w:lineRule="auto"/>
-        <w:rPr>
-          <w:rFonts w:ascii="Times New Roman" w:hAnsi="Times New Roman" w:cs="JetBrains Mono"/>
-          <w:b/>
-          <w:bCs/>
-          <w:color w:val="008000"/>
-          <w:sz w:val="20"/>
-          <w:szCs w:val="20"/>
-        </w:rPr>
-      </w:pPr>
-      <w:r>
-        <w:rPr>
-          <w:rFonts w:ascii="JetBrains Mono" w:hAnsi="JetBrains Mono" w:cs="JetBrains Mono"/>
-          <w:b/>
-          <w:bCs/>
-          <w:color w:val="008000"/>
-          <w:sz w:val="20"/>
-          <w:szCs w:val="20"/>
-        </w:rPr>
+      </w:pPr>
+      <w:r>
         <w:t xml:space="preserve">falls outside the specified boundaries </w:t>
       </w:r>
     </w:p>
@@ -1011,7 +1028,7 @@
           <w:rFonts w:ascii="Times New Roman" w:hAnsi="Times New Roman" w:cs="JetBrains Mono"/>
           <w:b/>
           <w:bCs/>
-          <w:color w:val="FF0000"/>
+          <w:color w:val="70AD47" w:themeColor="accent6"/>
           <w:sz w:val="36"/>
           <w:szCs w:val="36"/>
         </w:rPr>
@@ -1021,7 +1038,7 @@
           <w:rFonts w:ascii="Times New Roman" w:hAnsi="Times New Roman" w:cs="JetBrains Mono"/>
           <w:b/>
           <w:bCs/>
-          <w:color w:val="FF0000"/>
+          <w:color w:val="70AD47" w:themeColor="accent6"/>
           <w:sz w:val="36"/>
           <w:szCs w:val="36"/>
         </w:rPr>
@@ -1034,30 +1051,51 @@
           <w:rFonts w:ascii="Times New Roman" w:hAnsi="Times New Roman"/>
         </w:rPr>
       </w:pPr>
+      <w:r>
+        <w:rPr>
+          <w:rFonts w:ascii="Times New Roman" w:hAnsi="Times New Roman"/>
+        </w:rPr>
+        <w:t>---------------------------------------------------------------------------------</w:t>
+      </w:r>
     </w:p>
     <w:p>
       <w:pPr>
         <w:pStyle w:val="HTML"/>
         <w:shd w:val="clear" w:color="auto" w:fill="FFFFFF"/>
         <w:rPr>
-          <w:color w:val="000000"/>
-        </w:rPr>
-      </w:pPr>
-      <w:r>
-        <w:rPr>
-          <w:color w:val="000000"/>
+          <w:b/>
+          <w:bCs/>
+          <w:color w:val="000000"/>
+          <w:sz w:val="28"/>
+          <w:szCs w:val="28"/>
+        </w:rPr>
+      </w:pPr>
+      <w:r>
+        <w:rPr>
+          <w:b/>
+          <w:bCs/>
+          <w:color w:val="000000"/>
+          <w:sz w:val="28"/>
+          <w:szCs w:val="28"/>
         </w:rPr>
         <w:t>test_</w:t>
       </w:r>
       <w:r>
-        <w:t xml:space="preserve"> </w:t>
-      </w:r>
-      <w:r>
-        <w:t>length</w:t>
-      </w:r>
-      <w:r>
-        <w:rPr>
-          <w:color w:val="000000"/>
+        <w:rPr>
+          <w:b/>
+          <w:bCs/>
+          <w:sz w:val="28"/>
+          <w:szCs w:val="28"/>
+        </w:rPr>
+        <w:t xml:space="preserve"> length</w:t>
+      </w:r>
+      <w:r>
+        <w:rPr>
+          <w:b/>
+          <w:bCs/>
+          <w:color w:val="000000"/>
+          <w:sz w:val="28"/>
+          <w:szCs w:val="28"/>
         </w:rPr>
         <w:t>()</w:t>
       </w:r>
@@ -1826,84 +1864,74 @@
         </w:tabs>
         <w:spacing w:after="0" w:line="240" w:lineRule="auto"/>
         <w:rPr>
-          <w:rFonts w:ascii="Courier New" w:eastAsia="Times New Roman" w:hAnsi="Courier New" w:cs="Courier New"/>
-          <w:color w:val="000000"/>
+          <w:lang/>
+        </w:rPr>
+      </w:pPr>
+      <w:r>
+        <w:rPr>
+          <w:lang/>
+        </w:rPr>
+        <w:lastRenderedPageBreak/>
+        <w:t xml:space="preserve">set length </w:t>
+      </w:r>
+      <w:r>
+        <w:t>18</w:t>
+      </w:r>
+      <w:r>
+        <w:rPr>
+          <w:lang/>
+        </w:rPr>
+        <w:t xml:space="preserve"> leniency set to </w:t>
+      </w:r>
+      <w:r>
+        <w:t>4</w:t>
+      </w:r>
+      <w:r>
+        <w:rPr>
+          <w:lang/>
+        </w:rPr>
+        <w:t>'</w:t>
+      </w:r>
+      <w:r>
+        <w:rPr>
+          <w:rFonts w:ascii="Times New Roman" w:hAnsi="Times New Roman"/>
+          <w:lang/>
+        </w:rPr>
+        <w:br/>
+      </w:r>
+      <w:r>
+        <w:rPr>
+          <w:rFonts w:ascii="Times New Roman" w:hAnsi="Times New Roman"/>
+        </w:rPr>
+        <w:t xml:space="preserve">excpcted: all serach results to be printed, and all </w:t>
+      </w:r>
+      <w:r>
+        <w:rPr>
+          <w:color w:val="000000"/>
+        </w:rPr>
+        <w:t xml:space="preserve">width values are in range </w:t>
+      </w:r>
+      <w:r>
+        <w:rPr>
+          <w:rFonts w:ascii="Times New Roman" w:hAnsi="Times New Roman"/>
+          <w:color w:val="000000"/>
+        </w:rPr>
+        <w:br/>
+      </w:r>
+      <w:r>
+        <w:rPr>
+          <w:rFonts w:ascii="Times New Roman" w:eastAsia="Times New Roman" w:hAnsi="Times New Roman" w:cs="Courier New"/>
+          <w:b/>
+          <w:bCs/>
+          <w:color w:val="008000"/>
           <w:sz w:val="20"/>
           <w:szCs w:val="20"/>
           <w:lang/>
         </w:rPr>
-      </w:pPr>
-      <w:r>
-        <w:rPr>
-          <w:lang/>
-        </w:rPr>
-        <w:t xml:space="preserve">set length </w:t>
-      </w:r>
-      <w:r>
-        <w:t>18</w:t>
-      </w:r>
-      <w:r>
-        <w:rPr>
-          <w:lang/>
-        </w:rPr>
-        <w:t xml:space="preserve"> leniency set to </w:t>
-      </w:r>
-      <w:r>
-        <w:t>4</w:t>
-      </w:r>
-      <w:r>
-        <w:rPr>
-          <w:lang/>
-        </w:rPr>
-        <w:t>'</w:t>
-      </w:r>
-      <w:r>
-        <w:rPr>
-          <w:rFonts w:ascii="Times New Roman" w:hAnsi="Times New Roman"/>
-          <w:lang/>
-        </w:rPr>
         <w:br/>
       </w:r>
       <w:r>
         <w:rPr>
-          <w:rFonts w:ascii="Times New Roman" w:hAnsi="Times New Roman"/>
-        </w:rPr>
-        <w:t xml:space="preserve">excpcted: all serach results to be printed, and all </w:t>
-      </w:r>
-      <w:r>
-        <w:rPr>
-          <w:color w:val="000000"/>
-        </w:rPr>
-        <w:t xml:space="preserve">width values are in range </w:t>
-      </w:r>
-      <w:r>
-        <w:rPr>
-          <w:rFonts w:ascii="Times New Roman" w:hAnsi="Times New Roman"/>
-          <w:color w:val="000000"/>
-        </w:rPr>
-        <w:br/>
-      </w:r>
-      <w:r>
-        <w:rPr>
-          <w:rFonts w:ascii="Times New Roman" w:eastAsia="Times New Roman" w:hAnsi="Times New Roman" w:cs="Courier New"/>
-          <w:b/>
-          <w:bCs/>
-          <w:color w:val="008000"/>
-          <w:sz w:val="20"/>
-          <w:szCs w:val="20"/>
-          <w:lang/>
-        </w:rPr>
-        <w:lastRenderedPageBreak/>
-        <w:br/>
-      </w:r>
-      <w:r>
-        <w:rPr>
-          <w:rFonts w:ascii="Courier New" w:eastAsia="Times New Roman" w:hAnsi="Courier New" w:cs="Courier New"/>
-          <w:b/>
-          <w:bCs/>
-          <w:color w:val="008000"/>
-          <w:sz w:val="20"/>
-          <w:szCs w:val="20"/>
           <w:lang/>
         </w:rPr>
         <w:t xml:space="preserve">falls within the specified boundaries </w:t>
@@ -1916,14 +1944,6 @@
         <w:autoSpaceDN w:val="0"/>
         <w:adjustRightInd w:val="0"/>
         <w:spacing w:after="0" w:line="240" w:lineRule="auto"/>
-        <w:rPr>
-          <w:rFonts w:ascii="Times New Roman" w:hAnsi="Times New Roman" w:cs="JetBrains Mono"/>
-          <w:b/>
-          <w:bCs/>
-          <w:color w:val="008000"/>
-          <w:sz w:val="20"/>
-          <w:szCs w:val="20"/>
-        </w:rPr>
       </w:pPr>
     </w:p>
     <w:p>
@@ -1933,33 +1953,46 @@
         <w:autoSpaceDN w:val="0"/>
         <w:adjustRightInd w:val="0"/>
         <w:spacing w:after="0" w:line="240" w:lineRule="auto"/>
-        <w:rPr>
-          <w:rFonts w:ascii="Times New Roman" w:hAnsi="Times New Roman" w:cs="JetBrains Mono"/>
-          <w:b/>
-          <w:bCs/>
-          <w:color w:val="008000"/>
-          <w:sz w:val="20"/>
-          <w:szCs w:val="20"/>
-        </w:rPr>
-      </w:pPr>
-      <w:r>
-        <w:rPr>
-          <w:rFonts w:ascii="JetBrains Mono" w:hAnsi="JetBrains Mono" w:cs="JetBrains Mono"/>
-          <w:b/>
-          <w:bCs/>
-          <w:color w:val="008000"/>
-          <w:sz w:val="20"/>
-          <w:szCs w:val="20"/>
-        </w:rPr>
+      </w:pPr>
+      <w:r>
         <w:t xml:space="preserve">falls outside the specified boundaries </w:t>
       </w:r>
     </w:p>
     <w:p>
       <w:pPr>
         <w:rPr>
+          <w:rFonts w:ascii="Times New Roman" w:hAnsi="Times New Roman" w:cs="JetBrains Mono"/>
+          <w:b/>
+          <w:bCs/>
+          <w:color w:val="70AD47" w:themeColor="accent6"/>
+          <w:sz w:val="36"/>
+          <w:szCs w:val="36"/>
+        </w:rPr>
+      </w:pPr>
+      <w:r>
+        <w:rPr>
+          <w:rFonts w:ascii="Times New Roman" w:hAnsi="Times New Roman" w:cs="JetBrains Mono"/>
+          <w:b/>
+          <w:bCs/>
+          <w:color w:val="70AD47" w:themeColor="accent6"/>
+          <w:sz w:val="36"/>
+          <w:szCs w:val="36"/>
+        </w:rPr>
+        <w:t>no issues found</w:t>
+      </w:r>
+    </w:p>
+    <w:p>
+      <w:pPr>
+        <w:rPr>
           <w:rFonts w:ascii="Times New Roman" w:hAnsi="Times New Roman"/>
         </w:rPr>
       </w:pPr>
+      <w:r>
+        <w:rPr>
+          <w:rFonts w:ascii="Times New Roman" w:hAnsi="Times New Roman"/>
+        </w:rPr>
+        <w:t>---------------------------------------------------------------------------------</w:t>
+      </w:r>
     </w:p>
     <w:p>
       <w:pPr>
@@ -1991,11 +2024,1213 @@
     </w:p>
     <w:p>
       <w:pPr>
+        <w:shd w:val="clear" w:color="auto" w:fill="FFFFFF"/>
+        <w:tabs>
+          <w:tab w:val="left" w:pos="916"/>
+          <w:tab w:val="left" w:pos="1832"/>
+          <w:tab w:val="left" w:pos="2748"/>
+          <w:tab w:val="left" w:pos="3664"/>
+          <w:tab w:val="left" w:pos="4580"/>
+          <w:tab w:val="left" w:pos="5496"/>
+          <w:tab w:val="left" w:pos="6412"/>
+          <w:tab w:val="left" w:pos="7328"/>
+          <w:tab w:val="left" w:pos="8244"/>
+          <w:tab w:val="left" w:pos="9160"/>
+          <w:tab w:val="left" w:pos="10076"/>
+          <w:tab w:val="left" w:pos="10992"/>
+          <w:tab w:val="left" w:pos="11908"/>
+          <w:tab w:val="left" w:pos="12824"/>
+          <w:tab w:val="left" w:pos="13740"/>
+          <w:tab w:val="left" w:pos="14656"/>
+        </w:tabs>
+        <w:spacing w:after="0" w:line="240" w:lineRule="auto"/>
+        <w:rPr>
+          <w:rFonts w:ascii="JetBrains Mono" w:eastAsia="Times New Roman" w:hAnsi="JetBrains Mono" w:cs="Courier New"/>
+          <w:b/>
+          <w:bCs/>
+          <w:color w:val="000000"/>
+          <w:sz w:val="28"/>
+          <w:szCs w:val="28"/>
+          <w:lang/>
+        </w:rPr>
+      </w:pPr>
+      <w:r>
+        <w:rPr>
+          <w:rFonts w:ascii="JetBrains Mono" w:eastAsia="Times New Roman" w:hAnsi="JetBrains Mono" w:cs="Courier New"/>
+          <w:b/>
+          <w:bCs/>
+          <w:color w:val="000000"/>
+          <w:sz w:val="28"/>
+          <w:szCs w:val="28"/>
+          <w:lang/>
+        </w:rPr>
+        <w:t>number_of_buttons():</w:t>
+      </w:r>
+    </w:p>
+    <w:p>
+      <w:pPr>
         <w:rPr>
           <w:rFonts w:ascii="Times New Roman" w:hAnsi="Times New Roman"/>
         </w:rPr>
       </w:pPr>
       <w:r>
+        <w:t>Each test case</w:t>
+      </w:r>
+      <w:r>
+        <w:t xml:space="preserve"> will take a diffrent number of buttens , and </w:t>
+      </w:r>
+      <w:r>
+        <w:t>leniency set to 0</w:t>
+      </w:r>
+    </w:p>
+    <w:p>
+      <w:pPr>
+        <w:rPr>
+          <w:rFonts w:ascii="Times New Roman" w:hAnsi="Times New Roman"/>
+        </w:rPr>
+      </w:pPr>
+      <w:r>
+        <w:rPr>
+          <w:rFonts w:ascii="Times New Roman" w:hAnsi="Times New Roman"/>
+        </w:rPr>
+        <w:t xml:space="preserve">To check if number of buttens is searched right </w:t>
+      </w:r>
+    </w:p>
+    <w:p>
+      <w:pPr>
+        <w:shd w:val="clear" w:color="auto" w:fill="FFFFFF"/>
+        <w:tabs>
+          <w:tab w:val="left" w:pos="916"/>
+          <w:tab w:val="left" w:pos="1832"/>
+          <w:tab w:val="left" w:pos="2748"/>
+          <w:tab w:val="left" w:pos="3664"/>
+          <w:tab w:val="left" w:pos="4580"/>
+          <w:tab w:val="left" w:pos="5496"/>
+          <w:tab w:val="left" w:pos="6412"/>
+          <w:tab w:val="left" w:pos="7328"/>
+          <w:tab w:val="left" w:pos="8244"/>
+          <w:tab w:val="left" w:pos="9160"/>
+          <w:tab w:val="left" w:pos="10076"/>
+          <w:tab w:val="left" w:pos="10992"/>
+          <w:tab w:val="left" w:pos="11908"/>
+          <w:tab w:val="left" w:pos="12824"/>
+          <w:tab w:val="left" w:pos="13740"/>
+          <w:tab w:val="left" w:pos="14656"/>
+        </w:tabs>
+        <w:spacing w:after="0" w:line="240" w:lineRule="auto"/>
+        <w:rPr>
+          <w:rFonts w:ascii="JetBrains Mono" w:eastAsia="Times New Roman" w:hAnsi="JetBrains Mono" w:cs="Courier New"/>
+          <w:color w:val="000000"/>
+          <w:sz w:val="16"/>
+          <w:szCs w:val="16"/>
+          <w:lang/>
+        </w:rPr>
+      </w:pPr>
+      <w:r>
+        <w:rPr>
+          <w:rFonts w:ascii="JetBrains Mono" w:eastAsia="Times New Roman" w:hAnsi="JetBrains Mono" w:cs="Courier New"/>
+          <w:color w:val="000000"/>
+          <w:sz w:val="16"/>
+          <w:szCs w:val="16"/>
+          <w:lang/>
+        </w:rPr>
+        <w:t>params = [</w:t>
+      </w:r>
+      <w:r>
+        <w:rPr>
+          <w:rFonts w:ascii="JetBrains Mono" w:eastAsia="Times New Roman" w:hAnsi="JetBrains Mono" w:cs="Courier New"/>
+          <w:color w:val="000000"/>
+          <w:sz w:val="16"/>
+          <w:szCs w:val="16"/>
+          <w:lang/>
+        </w:rPr>
+        <w:br/>
+        <w:t xml:space="preserve">    (</w:t>
+      </w:r>
+      <w:r>
+        <w:rPr>
+          <w:rFonts w:ascii="JetBrains Mono" w:eastAsia="Times New Roman" w:hAnsi="JetBrains Mono" w:cs="Courier New"/>
+          <w:b/>
+          <w:bCs/>
+          <w:color w:val="008000"/>
+          <w:sz w:val="16"/>
+          <w:szCs w:val="16"/>
+          <w:lang/>
+        </w:rPr>
+        <w:t>'CLAW'</w:t>
+      </w:r>
+      <w:r>
+        <w:rPr>
+          <w:rFonts w:ascii="JetBrains Mono" w:eastAsia="Times New Roman" w:hAnsi="JetBrains Mono" w:cs="Courier New"/>
+          <w:color w:val="000000"/>
+          <w:sz w:val="16"/>
+          <w:szCs w:val="16"/>
+          <w:lang/>
+        </w:rPr>
+        <w:t xml:space="preserve">, </w:t>
+      </w:r>
+      <w:r>
+        <w:rPr>
+          <w:rFonts w:ascii="JetBrains Mono" w:eastAsia="Times New Roman" w:hAnsi="JetBrains Mono" w:cs="Courier New"/>
+          <w:color w:val="0000FF"/>
+          <w:sz w:val="16"/>
+          <w:szCs w:val="16"/>
+          <w:lang/>
+        </w:rPr>
+        <w:t>0</w:t>
+      </w:r>
+      <w:r>
+        <w:rPr>
+          <w:rFonts w:ascii="JetBrains Mono" w:eastAsia="Times New Roman" w:hAnsi="JetBrains Mono" w:cs="Courier New"/>
+          <w:color w:val="000000"/>
+          <w:sz w:val="16"/>
+          <w:szCs w:val="16"/>
+          <w:lang/>
+        </w:rPr>
+        <w:t xml:space="preserve">, </w:t>
+      </w:r>
+      <w:r>
+        <w:rPr>
+          <w:rFonts w:ascii="JetBrains Mono" w:eastAsia="Times New Roman" w:hAnsi="JetBrains Mono" w:cs="Courier New"/>
+          <w:b/>
+          <w:bCs/>
+          <w:color w:val="008000"/>
+          <w:sz w:val="16"/>
+          <w:szCs w:val="16"/>
+          <w:lang/>
+        </w:rPr>
+        <w:t>'false'</w:t>
+      </w:r>
+      <w:r>
+        <w:rPr>
+          <w:rFonts w:ascii="JetBrains Mono" w:eastAsia="Times New Roman" w:hAnsi="JetBrains Mono" w:cs="Courier New"/>
+          <w:color w:val="000000"/>
+          <w:sz w:val="16"/>
+          <w:szCs w:val="16"/>
+          <w:lang/>
+        </w:rPr>
+        <w:t xml:space="preserve">, </w:t>
+      </w:r>
+      <w:r>
+        <w:rPr>
+          <w:rFonts w:ascii="JetBrains Mono" w:eastAsia="Times New Roman" w:hAnsi="JetBrains Mono" w:cs="Courier New"/>
+          <w:b/>
+          <w:bCs/>
+          <w:color w:val="008000"/>
+          <w:sz w:val="16"/>
+          <w:szCs w:val="16"/>
+          <w:lang/>
+        </w:rPr>
+        <w:t>'false'</w:t>
+      </w:r>
+      <w:r>
+        <w:rPr>
+          <w:rFonts w:ascii="JetBrains Mono" w:eastAsia="Times New Roman" w:hAnsi="JetBrains Mono" w:cs="Courier New"/>
+          <w:color w:val="000000"/>
+          <w:sz w:val="16"/>
+          <w:szCs w:val="16"/>
+          <w:lang/>
+        </w:rPr>
+        <w:t xml:space="preserve">, </w:t>
+      </w:r>
+      <w:r>
+        <w:rPr>
+          <w:rFonts w:ascii="JetBrains Mono" w:eastAsia="Times New Roman" w:hAnsi="JetBrains Mono" w:cs="Courier New"/>
+          <w:b/>
+          <w:bCs/>
+          <w:color w:val="008000"/>
+          <w:sz w:val="16"/>
+          <w:szCs w:val="16"/>
+          <w:lang/>
+        </w:rPr>
+        <w:t>'symmetrical'</w:t>
+      </w:r>
+      <w:r>
+        <w:rPr>
+          <w:rFonts w:ascii="JetBrains Mono" w:eastAsia="Times New Roman" w:hAnsi="JetBrains Mono" w:cs="Courier New"/>
+          <w:color w:val="000000"/>
+          <w:sz w:val="16"/>
+          <w:szCs w:val="16"/>
+          <w:lang/>
+        </w:rPr>
+        <w:t xml:space="preserve">, </w:t>
+      </w:r>
+      <w:r>
+        <w:rPr>
+          <w:rFonts w:ascii="JetBrains Mono" w:eastAsia="Times New Roman" w:hAnsi="JetBrains Mono" w:cs="Courier New"/>
+          <w:color w:val="0000FF"/>
+          <w:sz w:val="16"/>
+          <w:szCs w:val="16"/>
+          <w:lang/>
+        </w:rPr>
+        <w:t>9</w:t>
+      </w:r>
+      <w:r>
+        <w:rPr>
+          <w:rFonts w:ascii="JetBrains Mono" w:eastAsia="Times New Roman" w:hAnsi="JetBrains Mono" w:cs="Courier New"/>
+          <w:color w:val="000000"/>
+          <w:sz w:val="16"/>
+          <w:szCs w:val="16"/>
+          <w:lang/>
+        </w:rPr>
+        <w:t xml:space="preserve">, </w:t>
+      </w:r>
+      <w:r>
+        <w:rPr>
+          <w:rFonts w:ascii="JetBrains Mono" w:eastAsia="Times New Roman" w:hAnsi="JetBrains Mono" w:cs="Courier New"/>
+          <w:color w:val="0000FF"/>
+          <w:sz w:val="16"/>
+          <w:szCs w:val="16"/>
+          <w:lang/>
+        </w:rPr>
+        <w:t>20</w:t>
+      </w:r>
+      <w:r>
+        <w:rPr>
+          <w:rFonts w:ascii="JetBrains Mono" w:eastAsia="Times New Roman" w:hAnsi="JetBrains Mono" w:cs="Courier New"/>
+          <w:color w:val="000000"/>
+          <w:sz w:val="16"/>
+          <w:szCs w:val="16"/>
+          <w:lang/>
+        </w:rPr>
+        <w:t xml:space="preserve">, </w:t>
+      </w:r>
+      <w:r>
+        <w:rPr>
+          <w:rFonts w:ascii="JetBrains Mono" w:eastAsia="Times New Roman" w:hAnsi="JetBrains Mono" w:cs="Courier New"/>
+          <w:color w:val="0000FF"/>
+          <w:sz w:val="16"/>
+          <w:szCs w:val="16"/>
+          <w:lang/>
+        </w:rPr>
+        <w:t>3</w:t>
+      </w:r>
+      <w:r>
+        <w:rPr>
+          <w:rFonts w:ascii="JetBrains Mono" w:eastAsia="Times New Roman" w:hAnsi="JetBrains Mono" w:cs="Courier New"/>
+          <w:color w:val="000000"/>
+          <w:sz w:val="16"/>
+          <w:szCs w:val="16"/>
+          <w:lang/>
+        </w:rPr>
+        <w:t xml:space="preserve">, </w:t>
+      </w:r>
+      <w:r>
+        <w:rPr>
+          <w:rFonts w:ascii="JetBrains Mono" w:eastAsia="Times New Roman" w:hAnsi="JetBrains Mono" w:cs="Courier New"/>
+          <w:b/>
+          <w:bCs/>
+          <w:color w:val="008000"/>
+          <w:sz w:val="16"/>
+          <w:szCs w:val="16"/>
+          <w:lang/>
+        </w:rPr>
+        <w:t>'3 buttons, leniency set to 0'</w:t>
+      </w:r>
+      <w:r>
+        <w:rPr>
+          <w:rFonts w:ascii="JetBrains Mono" w:eastAsia="Times New Roman" w:hAnsi="JetBrains Mono" w:cs="Courier New"/>
+          <w:color w:val="000000"/>
+          <w:sz w:val="16"/>
+          <w:szCs w:val="16"/>
+          <w:lang/>
+        </w:rPr>
+        <w:t>),</w:t>
+      </w:r>
+      <w:r>
+        <w:rPr>
+          <w:rFonts w:ascii="JetBrains Mono" w:eastAsia="Times New Roman" w:hAnsi="JetBrains Mono" w:cs="Courier New"/>
+          <w:color w:val="000000"/>
+          <w:sz w:val="16"/>
+          <w:szCs w:val="16"/>
+          <w:lang/>
+        </w:rPr>
+        <w:br/>
+        <w:t xml:space="preserve">    (</w:t>
+      </w:r>
+      <w:r>
+        <w:rPr>
+          <w:rFonts w:ascii="JetBrains Mono" w:eastAsia="Times New Roman" w:hAnsi="JetBrains Mono" w:cs="Courier New"/>
+          <w:b/>
+          <w:bCs/>
+          <w:color w:val="008000"/>
+          <w:sz w:val="16"/>
+          <w:szCs w:val="16"/>
+          <w:lang/>
+        </w:rPr>
+        <w:t>'CLAW'</w:t>
+      </w:r>
+      <w:r>
+        <w:rPr>
+          <w:rFonts w:ascii="JetBrains Mono" w:eastAsia="Times New Roman" w:hAnsi="JetBrains Mono" w:cs="Courier New"/>
+          <w:color w:val="000000"/>
+          <w:sz w:val="16"/>
+          <w:szCs w:val="16"/>
+          <w:lang/>
+        </w:rPr>
+        <w:t xml:space="preserve">, </w:t>
+      </w:r>
+      <w:r>
+        <w:rPr>
+          <w:rFonts w:ascii="JetBrains Mono" w:eastAsia="Times New Roman" w:hAnsi="JetBrains Mono" w:cs="Courier New"/>
+          <w:color w:val="0000FF"/>
+          <w:sz w:val="16"/>
+          <w:szCs w:val="16"/>
+          <w:lang/>
+        </w:rPr>
+        <w:t>0</w:t>
+      </w:r>
+      <w:r>
+        <w:rPr>
+          <w:rFonts w:ascii="JetBrains Mono" w:eastAsia="Times New Roman" w:hAnsi="JetBrains Mono" w:cs="Courier New"/>
+          <w:color w:val="000000"/>
+          <w:sz w:val="16"/>
+          <w:szCs w:val="16"/>
+          <w:lang/>
+        </w:rPr>
+        <w:t xml:space="preserve">, </w:t>
+      </w:r>
+      <w:r>
+        <w:rPr>
+          <w:rFonts w:ascii="JetBrains Mono" w:eastAsia="Times New Roman" w:hAnsi="JetBrains Mono" w:cs="Courier New"/>
+          <w:b/>
+          <w:bCs/>
+          <w:color w:val="008000"/>
+          <w:sz w:val="16"/>
+          <w:szCs w:val="16"/>
+          <w:lang/>
+        </w:rPr>
+        <w:t>'false'</w:t>
+      </w:r>
+      <w:r>
+        <w:rPr>
+          <w:rFonts w:ascii="JetBrains Mono" w:eastAsia="Times New Roman" w:hAnsi="JetBrains Mono" w:cs="Courier New"/>
+          <w:color w:val="000000"/>
+          <w:sz w:val="16"/>
+          <w:szCs w:val="16"/>
+          <w:lang/>
+        </w:rPr>
+        <w:t xml:space="preserve">, </w:t>
+      </w:r>
+      <w:r>
+        <w:rPr>
+          <w:rFonts w:ascii="JetBrains Mono" w:eastAsia="Times New Roman" w:hAnsi="JetBrains Mono" w:cs="Courier New"/>
+          <w:b/>
+          <w:bCs/>
+          <w:color w:val="008000"/>
+          <w:sz w:val="16"/>
+          <w:szCs w:val="16"/>
+          <w:lang/>
+        </w:rPr>
+        <w:t>'false'</w:t>
+      </w:r>
+      <w:r>
+        <w:rPr>
+          <w:rFonts w:ascii="JetBrains Mono" w:eastAsia="Times New Roman" w:hAnsi="JetBrains Mono" w:cs="Courier New"/>
+          <w:color w:val="000000"/>
+          <w:sz w:val="16"/>
+          <w:szCs w:val="16"/>
+          <w:lang/>
+        </w:rPr>
+        <w:t xml:space="preserve">, </w:t>
+      </w:r>
+      <w:r>
+        <w:rPr>
+          <w:rFonts w:ascii="JetBrains Mono" w:eastAsia="Times New Roman" w:hAnsi="JetBrains Mono" w:cs="Courier New"/>
+          <w:b/>
+          <w:bCs/>
+          <w:color w:val="008000"/>
+          <w:sz w:val="16"/>
+          <w:szCs w:val="16"/>
+          <w:lang/>
+        </w:rPr>
+        <w:t>'symmetrical'</w:t>
+      </w:r>
+      <w:r>
+        <w:rPr>
+          <w:rFonts w:ascii="JetBrains Mono" w:eastAsia="Times New Roman" w:hAnsi="JetBrains Mono" w:cs="Courier New"/>
+          <w:color w:val="000000"/>
+          <w:sz w:val="16"/>
+          <w:szCs w:val="16"/>
+          <w:lang/>
+        </w:rPr>
+        <w:t xml:space="preserve">, </w:t>
+      </w:r>
+      <w:r>
+        <w:rPr>
+          <w:rFonts w:ascii="JetBrains Mono" w:eastAsia="Times New Roman" w:hAnsi="JetBrains Mono" w:cs="Courier New"/>
+          <w:color w:val="0000FF"/>
+          <w:sz w:val="16"/>
+          <w:szCs w:val="16"/>
+          <w:lang/>
+        </w:rPr>
+        <w:t>9</w:t>
+      </w:r>
+      <w:r>
+        <w:rPr>
+          <w:rFonts w:ascii="JetBrains Mono" w:eastAsia="Times New Roman" w:hAnsi="JetBrains Mono" w:cs="Courier New"/>
+          <w:color w:val="000000"/>
+          <w:sz w:val="16"/>
+          <w:szCs w:val="16"/>
+          <w:lang/>
+        </w:rPr>
+        <w:t xml:space="preserve">, </w:t>
+      </w:r>
+      <w:r>
+        <w:rPr>
+          <w:rFonts w:ascii="JetBrains Mono" w:eastAsia="Times New Roman" w:hAnsi="JetBrains Mono" w:cs="Courier New"/>
+          <w:color w:val="0000FF"/>
+          <w:sz w:val="16"/>
+          <w:szCs w:val="16"/>
+          <w:lang/>
+        </w:rPr>
+        <w:t>20</w:t>
+      </w:r>
+      <w:r>
+        <w:rPr>
+          <w:rFonts w:ascii="JetBrains Mono" w:eastAsia="Times New Roman" w:hAnsi="JetBrains Mono" w:cs="Courier New"/>
+          <w:color w:val="000000"/>
+          <w:sz w:val="16"/>
+          <w:szCs w:val="16"/>
+          <w:lang/>
+        </w:rPr>
+        <w:t xml:space="preserve">, </w:t>
+      </w:r>
+      <w:r>
+        <w:rPr>
+          <w:rFonts w:ascii="JetBrains Mono" w:eastAsia="Times New Roman" w:hAnsi="JetBrains Mono" w:cs="Courier New"/>
+          <w:color w:val="0000FF"/>
+          <w:sz w:val="16"/>
+          <w:szCs w:val="16"/>
+          <w:lang/>
+        </w:rPr>
+        <w:t>4</w:t>
+      </w:r>
+      <w:r>
+        <w:rPr>
+          <w:rFonts w:ascii="JetBrains Mono" w:eastAsia="Times New Roman" w:hAnsi="JetBrains Mono" w:cs="Courier New"/>
+          <w:color w:val="000000"/>
+          <w:sz w:val="16"/>
+          <w:szCs w:val="16"/>
+          <w:lang/>
+        </w:rPr>
+        <w:t xml:space="preserve">, </w:t>
+      </w:r>
+      <w:r>
+        <w:rPr>
+          <w:rFonts w:ascii="JetBrains Mono" w:eastAsia="Times New Roman" w:hAnsi="JetBrains Mono" w:cs="Courier New"/>
+          <w:b/>
+          <w:bCs/>
+          <w:color w:val="008000"/>
+          <w:sz w:val="16"/>
+          <w:szCs w:val="16"/>
+          <w:lang/>
+        </w:rPr>
+        <w:t>'4 buttons, leniency set to 0'</w:t>
+      </w:r>
+      <w:r>
+        <w:rPr>
+          <w:rFonts w:ascii="JetBrains Mono" w:eastAsia="Times New Roman" w:hAnsi="JetBrains Mono" w:cs="Courier New"/>
+          <w:color w:val="000000"/>
+          <w:sz w:val="16"/>
+          <w:szCs w:val="16"/>
+          <w:lang/>
+        </w:rPr>
+        <w:t>),</w:t>
+      </w:r>
+      <w:r>
+        <w:rPr>
+          <w:rFonts w:ascii="JetBrains Mono" w:eastAsia="Times New Roman" w:hAnsi="JetBrains Mono" w:cs="Courier New"/>
+          <w:color w:val="000000"/>
+          <w:sz w:val="16"/>
+          <w:szCs w:val="16"/>
+          <w:lang/>
+        </w:rPr>
+        <w:br/>
+        <w:t xml:space="preserve">    (</w:t>
+      </w:r>
+      <w:r>
+        <w:rPr>
+          <w:rFonts w:ascii="JetBrains Mono" w:eastAsia="Times New Roman" w:hAnsi="JetBrains Mono" w:cs="Courier New"/>
+          <w:b/>
+          <w:bCs/>
+          <w:color w:val="008000"/>
+          <w:sz w:val="16"/>
+          <w:szCs w:val="16"/>
+          <w:lang/>
+        </w:rPr>
+        <w:t>'CLAW'</w:t>
+      </w:r>
+      <w:r>
+        <w:rPr>
+          <w:rFonts w:ascii="JetBrains Mono" w:eastAsia="Times New Roman" w:hAnsi="JetBrains Mono" w:cs="Courier New"/>
+          <w:color w:val="000000"/>
+          <w:sz w:val="16"/>
+          <w:szCs w:val="16"/>
+          <w:lang/>
+        </w:rPr>
+        <w:t xml:space="preserve">, </w:t>
+      </w:r>
+      <w:r>
+        <w:rPr>
+          <w:rFonts w:ascii="JetBrains Mono" w:eastAsia="Times New Roman" w:hAnsi="JetBrains Mono" w:cs="Courier New"/>
+          <w:color w:val="0000FF"/>
+          <w:sz w:val="16"/>
+          <w:szCs w:val="16"/>
+          <w:lang/>
+        </w:rPr>
+        <w:t>0</w:t>
+      </w:r>
+      <w:r>
+        <w:rPr>
+          <w:rFonts w:ascii="JetBrains Mono" w:eastAsia="Times New Roman" w:hAnsi="JetBrains Mono" w:cs="Courier New"/>
+          <w:color w:val="000000"/>
+          <w:sz w:val="16"/>
+          <w:szCs w:val="16"/>
+          <w:lang/>
+        </w:rPr>
+        <w:t xml:space="preserve">, </w:t>
+      </w:r>
+      <w:r>
+        <w:rPr>
+          <w:rFonts w:ascii="JetBrains Mono" w:eastAsia="Times New Roman" w:hAnsi="JetBrains Mono" w:cs="Courier New"/>
+          <w:b/>
+          <w:bCs/>
+          <w:color w:val="008000"/>
+          <w:sz w:val="16"/>
+          <w:szCs w:val="16"/>
+          <w:lang/>
+        </w:rPr>
+        <w:t>'true'</w:t>
+      </w:r>
+      <w:r>
+        <w:rPr>
+          <w:rFonts w:ascii="JetBrains Mono" w:eastAsia="Times New Roman" w:hAnsi="JetBrains Mono" w:cs="Courier New"/>
+          <w:color w:val="000000"/>
+          <w:sz w:val="16"/>
+          <w:szCs w:val="16"/>
+          <w:lang/>
+        </w:rPr>
+        <w:t xml:space="preserve">, </w:t>
+      </w:r>
+      <w:r>
+        <w:rPr>
+          <w:rFonts w:ascii="JetBrains Mono" w:eastAsia="Times New Roman" w:hAnsi="JetBrains Mono" w:cs="Courier New"/>
+          <w:b/>
+          <w:bCs/>
+          <w:color w:val="008000"/>
+          <w:sz w:val="16"/>
+          <w:szCs w:val="16"/>
+          <w:lang/>
+        </w:rPr>
+        <w:t>'false'</w:t>
+      </w:r>
+      <w:r>
+        <w:rPr>
+          <w:rFonts w:ascii="JetBrains Mono" w:eastAsia="Times New Roman" w:hAnsi="JetBrains Mono" w:cs="Courier New"/>
+          <w:color w:val="000000"/>
+          <w:sz w:val="16"/>
+          <w:szCs w:val="16"/>
+          <w:lang/>
+        </w:rPr>
+        <w:t xml:space="preserve">, </w:t>
+      </w:r>
+      <w:r>
+        <w:rPr>
+          <w:rFonts w:ascii="JetBrains Mono" w:eastAsia="Times New Roman" w:hAnsi="JetBrains Mono" w:cs="Courier New"/>
+          <w:b/>
+          <w:bCs/>
+          <w:color w:val="008000"/>
+          <w:sz w:val="16"/>
+          <w:szCs w:val="16"/>
+          <w:lang/>
+        </w:rPr>
+        <w:t>'asymmetrical'</w:t>
+      </w:r>
+      <w:r>
+        <w:rPr>
+          <w:rFonts w:ascii="JetBrains Mono" w:eastAsia="Times New Roman" w:hAnsi="JetBrains Mono" w:cs="Courier New"/>
+          <w:color w:val="000000"/>
+          <w:sz w:val="16"/>
+          <w:szCs w:val="16"/>
+          <w:lang/>
+        </w:rPr>
+        <w:t xml:space="preserve">, </w:t>
+      </w:r>
+      <w:r>
+        <w:rPr>
+          <w:rFonts w:ascii="JetBrains Mono" w:eastAsia="Times New Roman" w:hAnsi="JetBrains Mono" w:cs="Courier New"/>
+          <w:color w:val="0000FF"/>
+          <w:sz w:val="16"/>
+          <w:szCs w:val="16"/>
+          <w:lang/>
+        </w:rPr>
+        <w:t>9</w:t>
+      </w:r>
+      <w:r>
+        <w:rPr>
+          <w:rFonts w:ascii="JetBrains Mono" w:eastAsia="Times New Roman" w:hAnsi="JetBrains Mono" w:cs="Courier New"/>
+          <w:color w:val="000000"/>
+          <w:sz w:val="16"/>
+          <w:szCs w:val="16"/>
+          <w:lang/>
+        </w:rPr>
+        <w:t xml:space="preserve">, </w:t>
+      </w:r>
+      <w:r>
+        <w:rPr>
+          <w:rFonts w:ascii="JetBrains Mono" w:eastAsia="Times New Roman" w:hAnsi="JetBrains Mono" w:cs="Courier New"/>
+          <w:color w:val="0000FF"/>
+          <w:sz w:val="16"/>
+          <w:szCs w:val="16"/>
+          <w:lang/>
+        </w:rPr>
+        <w:t>20</w:t>
+      </w:r>
+      <w:r>
+        <w:rPr>
+          <w:rFonts w:ascii="JetBrains Mono" w:eastAsia="Times New Roman" w:hAnsi="JetBrains Mono" w:cs="Courier New"/>
+          <w:color w:val="000000"/>
+          <w:sz w:val="16"/>
+          <w:szCs w:val="16"/>
+          <w:lang/>
+        </w:rPr>
+        <w:t xml:space="preserve">, </w:t>
+      </w:r>
+      <w:r>
+        <w:rPr>
+          <w:rFonts w:ascii="JetBrains Mono" w:eastAsia="Times New Roman" w:hAnsi="JetBrains Mono" w:cs="Courier New"/>
+          <w:color w:val="0000FF"/>
+          <w:sz w:val="16"/>
+          <w:szCs w:val="16"/>
+          <w:lang/>
+        </w:rPr>
+        <w:t>5</w:t>
+      </w:r>
+      <w:r>
+        <w:rPr>
+          <w:rFonts w:ascii="JetBrains Mono" w:eastAsia="Times New Roman" w:hAnsi="JetBrains Mono" w:cs="Courier New"/>
+          <w:color w:val="000000"/>
+          <w:sz w:val="16"/>
+          <w:szCs w:val="16"/>
+          <w:lang/>
+        </w:rPr>
+        <w:t xml:space="preserve">, </w:t>
+      </w:r>
+      <w:r>
+        <w:rPr>
+          <w:rFonts w:ascii="JetBrains Mono" w:eastAsia="Times New Roman" w:hAnsi="JetBrains Mono" w:cs="Courier New"/>
+          <w:b/>
+          <w:bCs/>
+          <w:color w:val="008000"/>
+          <w:sz w:val="16"/>
+          <w:szCs w:val="16"/>
+          <w:lang/>
+        </w:rPr>
+        <w:t>'5 buttons, leniency set to 0 '</w:t>
+      </w:r>
+      <w:r>
+        <w:rPr>
+          <w:rFonts w:ascii="JetBrains Mono" w:eastAsia="Times New Roman" w:hAnsi="JetBrains Mono" w:cs="Courier New"/>
+          <w:color w:val="000000"/>
+          <w:sz w:val="16"/>
+          <w:szCs w:val="16"/>
+          <w:lang/>
+        </w:rPr>
+        <w:t>),</w:t>
+      </w:r>
+      <w:r>
+        <w:rPr>
+          <w:rFonts w:ascii="JetBrains Mono" w:eastAsia="Times New Roman" w:hAnsi="JetBrains Mono" w:cs="Courier New"/>
+          <w:color w:val="000000"/>
+          <w:sz w:val="16"/>
+          <w:szCs w:val="16"/>
+          <w:lang/>
+        </w:rPr>
+        <w:br/>
+        <w:t xml:space="preserve">    (</w:t>
+      </w:r>
+      <w:r>
+        <w:rPr>
+          <w:rFonts w:ascii="JetBrains Mono" w:eastAsia="Times New Roman" w:hAnsi="JetBrains Mono" w:cs="Courier New"/>
+          <w:b/>
+          <w:bCs/>
+          <w:color w:val="008000"/>
+          <w:sz w:val="16"/>
+          <w:szCs w:val="16"/>
+          <w:lang/>
+        </w:rPr>
+        <w:t>'CLAW'</w:t>
+      </w:r>
+      <w:r>
+        <w:rPr>
+          <w:rFonts w:ascii="JetBrains Mono" w:eastAsia="Times New Roman" w:hAnsi="JetBrains Mono" w:cs="Courier New"/>
+          <w:color w:val="000000"/>
+          <w:sz w:val="16"/>
+          <w:szCs w:val="16"/>
+          <w:lang/>
+        </w:rPr>
+        <w:t xml:space="preserve">, </w:t>
+      </w:r>
+      <w:r>
+        <w:rPr>
+          <w:rFonts w:ascii="JetBrains Mono" w:eastAsia="Times New Roman" w:hAnsi="JetBrains Mono" w:cs="Courier New"/>
+          <w:color w:val="0000FF"/>
+          <w:sz w:val="16"/>
+          <w:szCs w:val="16"/>
+          <w:lang/>
+        </w:rPr>
+        <w:t>0</w:t>
+      </w:r>
+      <w:r>
+        <w:rPr>
+          <w:rFonts w:ascii="JetBrains Mono" w:eastAsia="Times New Roman" w:hAnsi="JetBrains Mono" w:cs="Courier New"/>
+          <w:color w:val="000000"/>
+          <w:sz w:val="16"/>
+          <w:szCs w:val="16"/>
+          <w:lang/>
+        </w:rPr>
+        <w:t xml:space="preserve">, </w:t>
+      </w:r>
+      <w:r>
+        <w:rPr>
+          <w:rFonts w:ascii="JetBrains Mono" w:eastAsia="Times New Roman" w:hAnsi="JetBrains Mono" w:cs="Courier New"/>
+          <w:b/>
+          <w:bCs/>
+          <w:color w:val="008000"/>
+          <w:sz w:val="16"/>
+          <w:szCs w:val="16"/>
+          <w:lang/>
+        </w:rPr>
+        <w:t>'true'</w:t>
+      </w:r>
+      <w:r>
+        <w:rPr>
+          <w:rFonts w:ascii="JetBrains Mono" w:eastAsia="Times New Roman" w:hAnsi="JetBrains Mono" w:cs="Courier New"/>
+          <w:color w:val="000000"/>
+          <w:sz w:val="16"/>
+          <w:szCs w:val="16"/>
+          <w:lang/>
+        </w:rPr>
+        <w:t xml:space="preserve">, </w:t>
+      </w:r>
+      <w:r>
+        <w:rPr>
+          <w:rFonts w:ascii="JetBrains Mono" w:eastAsia="Times New Roman" w:hAnsi="JetBrains Mono" w:cs="Courier New"/>
+          <w:b/>
+          <w:bCs/>
+          <w:color w:val="008000"/>
+          <w:sz w:val="16"/>
+          <w:szCs w:val="16"/>
+          <w:lang/>
+        </w:rPr>
+        <w:t>'false'</w:t>
+      </w:r>
+      <w:r>
+        <w:rPr>
+          <w:rFonts w:ascii="JetBrains Mono" w:eastAsia="Times New Roman" w:hAnsi="JetBrains Mono" w:cs="Courier New"/>
+          <w:color w:val="000000"/>
+          <w:sz w:val="16"/>
+          <w:szCs w:val="16"/>
+          <w:lang/>
+        </w:rPr>
+        <w:t xml:space="preserve">, </w:t>
+      </w:r>
+      <w:r>
+        <w:rPr>
+          <w:rFonts w:ascii="JetBrains Mono" w:eastAsia="Times New Roman" w:hAnsi="JetBrains Mono" w:cs="Courier New"/>
+          <w:b/>
+          <w:bCs/>
+          <w:color w:val="008000"/>
+          <w:sz w:val="16"/>
+          <w:szCs w:val="16"/>
+          <w:lang/>
+        </w:rPr>
+        <w:t>'both'</w:t>
+      </w:r>
+      <w:r>
+        <w:rPr>
+          <w:rFonts w:ascii="JetBrains Mono" w:eastAsia="Times New Roman" w:hAnsi="JetBrains Mono" w:cs="Courier New"/>
+          <w:color w:val="000000"/>
+          <w:sz w:val="16"/>
+          <w:szCs w:val="16"/>
+          <w:lang/>
+        </w:rPr>
+        <w:t xml:space="preserve">, </w:t>
+      </w:r>
+      <w:r>
+        <w:rPr>
+          <w:rFonts w:ascii="JetBrains Mono" w:eastAsia="Times New Roman" w:hAnsi="JetBrains Mono" w:cs="Courier New"/>
+          <w:color w:val="0000FF"/>
+          <w:sz w:val="16"/>
+          <w:szCs w:val="16"/>
+          <w:lang/>
+        </w:rPr>
+        <w:t>9</w:t>
+      </w:r>
+      <w:r>
+        <w:rPr>
+          <w:rFonts w:ascii="JetBrains Mono" w:eastAsia="Times New Roman" w:hAnsi="JetBrains Mono" w:cs="Courier New"/>
+          <w:color w:val="000000"/>
+          <w:sz w:val="16"/>
+          <w:szCs w:val="16"/>
+          <w:lang/>
+        </w:rPr>
+        <w:t xml:space="preserve">, </w:t>
+      </w:r>
+      <w:r>
+        <w:rPr>
+          <w:rFonts w:ascii="JetBrains Mono" w:eastAsia="Times New Roman" w:hAnsi="JetBrains Mono" w:cs="Courier New"/>
+          <w:color w:val="0000FF"/>
+          <w:sz w:val="16"/>
+          <w:szCs w:val="16"/>
+          <w:lang/>
+        </w:rPr>
+        <w:t>20</w:t>
+      </w:r>
+      <w:r>
+        <w:rPr>
+          <w:rFonts w:ascii="JetBrains Mono" w:eastAsia="Times New Roman" w:hAnsi="JetBrains Mono" w:cs="Courier New"/>
+          <w:color w:val="000000"/>
+          <w:sz w:val="16"/>
+          <w:szCs w:val="16"/>
+          <w:lang/>
+        </w:rPr>
+        <w:t xml:space="preserve">, </w:t>
+      </w:r>
+      <w:r>
+        <w:rPr>
+          <w:rFonts w:ascii="JetBrains Mono" w:eastAsia="Times New Roman" w:hAnsi="JetBrains Mono" w:cs="Courier New"/>
+          <w:color w:val="0000FF"/>
+          <w:sz w:val="16"/>
+          <w:szCs w:val="16"/>
+          <w:lang/>
+        </w:rPr>
+        <w:t>6</w:t>
+      </w:r>
+      <w:r>
+        <w:rPr>
+          <w:rFonts w:ascii="JetBrains Mono" w:eastAsia="Times New Roman" w:hAnsi="JetBrains Mono" w:cs="Courier New"/>
+          <w:color w:val="000000"/>
+          <w:sz w:val="16"/>
+          <w:szCs w:val="16"/>
+          <w:lang/>
+        </w:rPr>
+        <w:t xml:space="preserve">, </w:t>
+      </w:r>
+      <w:r>
+        <w:rPr>
+          <w:rFonts w:ascii="JetBrains Mono" w:eastAsia="Times New Roman" w:hAnsi="JetBrains Mono" w:cs="Courier New"/>
+          <w:b/>
+          <w:bCs/>
+          <w:color w:val="008000"/>
+          <w:sz w:val="16"/>
+          <w:szCs w:val="16"/>
+          <w:lang/>
+        </w:rPr>
+        <w:t>'6 buttons, leniency set to 0'</w:t>
+      </w:r>
+      <w:r>
+        <w:rPr>
+          <w:rFonts w:ascii="JetBrains Mono" w:eastAsia="Times New Roman" w:hAnsi="JetBrains Mono" w:cs="Courier New"/>
+          <w:color w:val="000000"/>
+          <w:sz w:val="16"/>
+          <w:szCs w:val="16"/>
+          <w:lang/>
+        </w:rPr>
+        <w:t>),</w:t>
+      </w:r>
+      <w:r>
+        <w:rPr>
+          <w:rFonts w:ascii="JetBrains Mono" w:eastAsia="Times New Roman" w:hAnsi="JetBrains Mono" w:cs="Courier New"/>
+          <w:color w:val="000000"/>
+          <w:sz w:val="16"/>
+          <w:szCs w:val="16"/>
+          <w:lang/>
+        </w:rPr>
+        <w:br/>
+        <w:t xml:space="preserve">    (</w:t>
+      </w:r>
+      <w:r>
+        <w:rPr>
+          <w:rFonts w:ascii="JetBrains Mono" w:eastAsia="Times New Roman" w:hAnsi="JetBrains Mono" w:cs="Courier New"/>
+          <w:b/>
+          <w:bCs/>
+          <w:color w:val="008000"/>
+          <w:sz w:val="16"/>
+          <w:szCs w:val="16"/>
+          <w:lang/>
+        </w:rPr>
+        <w:t>'CLAW'</w:t>
+      </w:r>
+      <w:r>
+        <w:rPr>
+          <w:rFonts w:ascii="JetBrains Mono" w:eastAsia="Times New Roman" w:hAnsi="JetBrains Mono" w:cs="Courier New"/>
+          <w:color w:val="000000"/>
+          <w:sz w:val="16"/>
+          <w:szCs w:val="16"/>
+          <w:lang/>
+        </w:rPr>
+        <w:t xml:space="preserve">, </w:t>
+      </w:r>
+      <w:r>
+        <w:rPr>
+          <w:rFonts w:ascii="JetBrains Mono" w:eastAsia="Times New Roman" w:hAnsi="JetBrains Mono" w:cs="Courier New"/>
+          <w:color w:val="0000FF"/>
+          <w:sz w:val="16"/>
+          <w:szCs w:val="16"/>
+          <w:lang/>
+        </w:rPr>
+        <w:t>0</w:t>
+      </w:r>
+      <w:r>
+        <w:rPr>
+          <w:rFonts w:ascii="JetBrains Mono" w:eastAsia="Times New Roman" w:hAnsi="JetBrains Mono" w:cs="Courier New"/>
+          <w:color w:val="000000"/>
+          <w:sz w:val="16"/>
+          <w:szCs w:val="16"/>
+          <w:lang/>
+        </w:rPr>
+        <w:t xml:space="preserve">, </w:t>
+      </w:r>
+      <w:r>
+        <w:rPr>
+          <w:rFonts w:ascii="JetBrains Mono" w:eastAsia="Times New Roman" w:hAnsi="JetBrains Mono" w:cs="Courier New"/>
+          <w:b/>
+          <w:bCs/>
+          <w:color w:val="008000"/>
+          <w:sz w:val="16"/>
+          <w:szCs w:val="16"/>
+          <w:lang/>
+        </w:rPr>
+        <w:t>'true'</w:t>
+      </w:r>
+      <w:r>
+        <w:rPr>
+          <w:rFonts w:ascii="JetBrains Mono" w:eastAsia="Times New Roman" w:hAnsi="JetBrains Mono" w:cs="Courier New"/>
+          <w:color w:val="000000"/>
+          <w:sz w:val="16"/>
+          <w:szCs w:val="16"/>
+          <w:lang/>
+        </w:rPr>
+        <w:t xml:space="preserve">, </w:t>
+      </w:r>
+      <w:r>
+        <w:rPr>
+          <w:rFonts w:ascii="JetBrains Mono" w:eastAsia="Times New Roman" w:hAnsi="JetBrains Mono" w:cs="Courier New"/>
+          <w:b/>
+          <w:bCs/>
+          <w:color w:val="008000"/>
+          <w:sz w:val="16"/>
+          <w:szCs w:val="16"/>
+          <w:lang/>
+        </w:rPr>
+        <w:t>'false'</w:t>
+      </w:r>
+      <w:r>
+        <w:rPr>
+          <w:rFonts w:ascii="JetBrains Mono" w:eastAsia="Times New Roman" w:hAnsi="JetBrains Mono" w:cs="Courier New"/>
+          <w:color w:val="000000"/>
+          <w:sz w:val="16"/>
+          <w:szCs w:val="16"/>
+          <w:lang/>
+        </w:rPr>
+        <w:t xml:space="preserve">, </w:t>
+      </w:r>
+      <w:r>
+        <w:rPr>
+          <w:rFonts w:ascii="JetBrains Mono" w:eastAsia="Times New Roman" w:hAnsi="JetBrains Mono" w:cs="Courier New"/>
+          <w:b/>
+          <w:bCs/>
+          <w:color w:val="008000"/>
+          <w:sz w:val="16"/>
+          <w:szCs w:val="16"/>
+          <w:lang/>
+        </w:rPr>
+        <w:t>'both'</w:t>
+      </w:r>
+      <w:r>
+        <w:rPr>
+          <w:rFonts w:ascii="JetBrains Mono" w:eastAsia="Times New Roman" w:hAnsi="JetBrains Mono" w:cs="Courier New"/>
+          <w:color w:val="000000"/>
+          <w:sz w:val="16"/>
+          <w:szCs w:val="16"/>
+          <w:lang/>
+        </w:rPr>
+        <w:t xml:space="preserve">, </w:t>
+      </w:r>
+      <w:r>
+        <w:rPr>
+          <w:rFonts w:ascii="JetBrains Mono" w:eastAsia="Times New Roman" w:hAnsi="JetBrains Mono" w:cs="Courier New"/>
+          <w:color w:val="0000FF"/>
+          <w:sz w:val="16"/>
+          <w:szCs w:val="16"/>
+          <w:lang/>
+        </w:rPr>
+        <w:t>9</w:t>
+      </w:r>
+      <w:r>
+        <w:rPr>
+          <w:rFonts w:ascii="JetBrains Mono" w:eastAsia="Times New Roman" w:hAnsi="JetBrains Mono" w:cs="Courier New"/>
+          <w:color w:val="000000"/>
+          <w:sz w:val="16"/>
+          <w:szCs w:val="16"/>
+          <w:lang/>
+        </w:rPr>
+        <w:t xml:space="preserve">, </w:t>
+      </w:r>
+      <w:r>
+        <w:rPr>
+          <w:rFonts w:ascii="JetBrains Mono" w:eastAsia="Times New Roman" w:hAnsi="JetBrains Mono" w:cs="Courier New"/>
+          <w:color w:val="0000FF"/>
+          <w:sz w:val="16"/>
+          <w:szCs w:val="16"/>
+          <w:lang/>
+        </w:rPr>
+        <w:t>20</w:t>
+      </w:r>
+      <w:r>
+        <w:rPr>
+          <w:rFonts w:ascii="JetBrains Mono" w:eastAsia="Times New Roman" w:hAnsi="JetBrains Mono" w:cs="Courier New"/>
+          <w:color w:val="000000"/>
+          <w:sz w:val="16"/>
+          <w:szCs w:val="16"/>
+          <w:lang/>
+        </w:rPr>
+        <w:t xml:space="preserve">, </w:t>
+      </w:r>
+      <w:r>
+        <w:rPr>
+          <w:rFonts w:ascii="JetBrains Mono" w:eastAsia="Times New Roman" w:hAnsi="JetBrains Mono" w:cs="Courier New"/>
+          <w:color w:val="0000FF"/>
+          <w:sz w:val="16"/>
+          <w:szCs w:val="16"/>
+          <w:lang/>
+        </w:rPr>
+        <w:t>7</w:t>
+      </w:r>
+      <w:r>
+        <w:rPr>
+          <w:rFonts w:ascii="JetBrains Mono" w:eastAsia="Times New Roman" w:hAnsi="JetBrains Mono" w:cs="Courier New"/>
+          <w:color w:val="000000"/>
+          <w:sz w:val="16"/>
+          <w:szCs w:val="16"/>
+          <w:lang/>
+        </w:rPr>
+        <w:t xml:space="preserve">, </w:t>
+      </w:r>
+      <w:r>
+        <w:rPr>
+          <w:rFonts w:ascii="JetBrains Mono" w:eastAsia="Times New Roman" w:hAnsi="JetBrains Mono" w:cs="Courier New"/>
+          <w:b/>
+          <w:bCs/>
+          <w:color w:val="008000"/>
+          <w:sz w:val="16"/>
+          <w:szCs w:val="16"/>
+          <w:lang/>
+        </w:rPr>
+        <w:t>'7 buttons, leniency set to 0'</w:t>
+      </w:r>
+      <w:r>
+        <w:rPr>
+          <w:rFonts w:ascii="JetBrains Mono" w:eastAsia="Times New Roman" w:hAnsi="JetBrains Mono" w:cs="Courier New"/>
+          <w:color w:val="000000"/>
+          <w:sz w:val="16"/>
+          <w:szCs w:val="16"/>
+          <w:lang/>
+        </w:rPr>
+        <w:t>),</w:t>
+      </w:r>
+    </w:p>
+    <w:p/>
+    <w:p>
+      <w:r>
+        <w:rPr>
+          <w:lang/>
+        </w:rPr>
+        <w:t>3 buttons, leniency set to 0</w:t>
+      </w:r>
+    </w:p>
+    <w:p>
+      <w:r>
+        <w:t>4</w:t>
+      </w:r>
+      <w:r>
+        <w:rPr>
+          <w:lang/>
+        </w:rPr>
+        <w:t xml:space="preserve"> buttons, leniency set to 0</w:t>
+      </w:r>
+    </w:p>
+    <w:p>
+      <w:r>
+        <w:t>5</w:t>
+      </w:r>
+      <w:r>
+        <w:rPr>
+          <w:lang/>
+        </w:rPr>
+        <w:t xml:space="preserve"> buttons, leniency set to 0</w:t>
+      </w:r>
+    </w:p>
+    <w:p>
+      <w:r>
+        <w:t>6</w:t>
+      </w:r>
+      <w:r>
+        <w:rPr>
+          <w:lang/>
+        </w:rPr>
+        <w:t xml:space="preserve"> buttons, leniency set to 0</w:t>
+      </w:r>
+    </w:p>
+    <w:p>
+      <w:pPr>
+        <w:rPr>
+          <w:lang/>
+        </w:rPr>
+      </w:pPr>
+      <w:r>
+        <w:t>7</w:t>
+      </w:r>
+      <w:r>
+        <w:rPr>
+          <w:lang/>
+        </w:rPr>
+        <w:t xml:space="preserve"> buttons, leniency set to 0</w:t>
+      </w:r>
+    </w:p>
+    <w:p>
+      <w:pPr>
+        <w:rPr>
+          <w:rFonts w:ascii="Times New Roman" w:hAnsi="Times New Roman"/>
+        </w:rPr>
+      </w:pPr>
+      <w:r>
+        <w:rPr>
+          <w:rFonts w:ascii="Times New Roman" w:hAnsi="Times New Roman"/>
+        </w:rPr>
+        <w:t>Excpted : when w</w:t>
+      </w:r>
+      <w:r>
+        <w:t xml:space="preserve">leniency set to 0, to have no issues </w:t>
+      </w:r>
+    </w:p>
+    <w:p>
+      <w:pPr>
+        <w:rPr>
+          <w:rFonts w:ascii="Times New Roman" w:hAnsi="Times New Roman"/>
+        </w:rPr>
+      </w:pPr>
+      <w:r>
+        <w:rPr>
+          <w:rFonts w:ascii="Times New Roman" w:hAnsi="Times New Roman"/>
+        </w:rPr>
+        <w:t>Test Case 2: Description: 4 buttons, leniency set to 0, Name: Zowie ZA13, Number of Buttons: Expected Buttons: 4 | Actual Buttons: 5</w:t>
+      </w:r>
+    </w:p>
+    <w:p>
+      <w:pPr>
         <w:rPr>
           <w:rFonts w:ascii="Times New Roman" w:hAnsi="Times New Roman" w:cs="JetBrains Mono"/>
           <w:b/>
@@ -2004,12 +3239,2494 @@
           <w:sz w:val="36"/>
           <w:szCs w:val="36"/>
         </w:rPr>
-        <w:t>no issues found</w:t>
+      </w:pPr>
+      <w:r>
+        <w:rPr>
+          <w:rFonts w:ascii="Times New Roman" w:hAnsi="Times New Roman" w:cs="JetBrains Mono"/>
+          <w:b/>
+          <w:bCs/>
+          <w:color w:val="FF0000"/>
+          <w:sz w:val="36"/>
+          <w:szCs w:val="36"/>
+        </w:rPr>
+        <w:t>issues found</w:t>
       </w:r>
     </w:p>
     <w:p>
       <w:pPr>
-        <w:pStyle w:val="a4"/>
+        <w:rPr>
+          <w:rFonts w:ascii="Times New Roman" w:hAnsi="Times New Roman"/>
+        </w:rPr>
+      </w:pPr>
+      <w:r>
+        <w:rPr>
+          <w:rFonts w:ascii="Times New Roman" w:hAnsi="Times New Roman"/>
+        </w:rPr>
+        <w:t>---------------------------------------------------------------------------------</w:t>
+      </w:r>
+    </w:p>
+    <w:p>
+      <w:pPr>
+        <w:shd w:val="clear" w:color="auto" w:fill="FFFFFF"/>
+        <w:tabs>
+          <w:tab w:val="left" w:pos="916"/>
+          <w:tab w:val="left" w:pos="1832"/>
+          <w:tab w:val="left" w:pos="2748"/>
+          <w:tab w:val="left" w:pos="3664"/>
+          <w:tab w:val="left" w:pos="4580"/>
+          <w:tab w:val="left" w:pos="5496"/>
+          <w:tab w:val="left" w:pos="6412"/>
+          <w:tab w:val="left" w:pos="7328"/>
+          <w:tab w:val="left" w:pos="8244"/>
+          <w:tab w:val="left" w:pos="9160"/>
+          <w:tab w:val="left" w:pos="10076"/>
+          <w:tab w:val="left" w:pos="10992"/>
+          <w:tab w:val="left" w:pos="11908"/>
+          <w:tab w:val="left" w:pos="12824"/>
+          <w:tab w:val="left" w:pos="13740"/>
+          <w:tab w:val="left" w:pos="14656"/>
+        </w:tabs>
+        <w:spacing w:after="0" w:line="240" w:lineRule="auto"/>
+        <w:rPr>
+          <w:rFonts w:ascii="Times New Roman" w:eastAsia="Times New Roman" w:hAnsi="Times New Roman" w:cs="Courier New"/>
+          <w:b/>
+          <w:bCs/>
+          <w:color w:val="000000"/>
+          <w:sz w:val="28"/>
+          <w:szCs w:val="28"/>
+          <w:lang/>
+        </w:rPr>
+      </w:pPr>
+      <w:r>
+        <w:rPr>
+          <w:rFonts w:ascii="JetBrains Mono" w:eastAsia="Times New Roman" w:hAnsi="JetBrains Mono" w:cs="Courier New"/>
+          <w:b/>
+          <w:bCs/>
+          <w:color w:val="000000"/>
+          <w:sz w:val="28"/>
+          <w:szCs w:val="28"/>
+          <w:lang/>
+        </w:rPr>
+        <w:t>test_wireless_integrity()</w:t>
+      </w:r>
+    </w:p>
+    <w:p>
+      <w:pPr>
+        <w:shd w:val="clear" w:color="auto" w:fill="FFFFFF"/>
+        <w:tabs>
+          <w:tab w:val="left" w:pos="916"/>
+          <w:tab w:val="left" w:pos="1832"/>
+          <w:tab w:val="left" w:pos="2748"/>
+          <w:tab w:val="left" w:pos="3664"/>
+          <w:tab w:val="left" w:pos="4580"/>
+          <w:tab w:val="left" w:pos="5496"/>
+          <w:tab w:val="left" w:pos="6412"/>
+          <w:tab w:val="left" w:pos="7328"/>
+          <w:tab w:val="left" w:pos="8244"/>
+          <w:tab w:val="left" w:pos="9160"/>
+          <w:tab w:val="left" w:pos="10076"/>
+          <w:tab w:val="left" w:pos="10992"/>
+          <w:tab w:val="left" w:pos="11908"/>
+          <w:tab w:val="left" w:pos="12824"/>
+          <w:tab w:val="left" w:pos="13740"/>
+          <w:tab w:val="left" w:pos="14656"/>
+        </w:tabs>
+        <w:spacing w:after="0" w:line="240" w:lineRule="auto"/>
+        <w:rPr>
+          <w:rFonts w:ascii="Times New Roman" w:eastAsia="Times New Roman" w:hAnsi="Times New Roman" w:cs="Courier New"/>
+          <w:b/>
+          <w:bCs/>
+          <w:color w:val="000000"/>
+          <w:sz w:val="28"/>
+          <w:szCs w:val="28"/>
+          <w:lang/>
+        </w:rPr>
+      </w:pPr>
+    </w:p>
+    <w:p>
+      <w:pPr>
+        <w:rPr>
+          <w:rFonts w:ascii="Times New Roman" w:hAnsi="Times New Roman"/>
+        </w:rPr>
+      </w:pPr>
+      <w:r>
+        <w:t>Each test case</w:t>
+      </w:r>
+      <w:r>
+        <w:t xml:space="preserve"> will </w:t>
+      </w:r>
+      <w:r>
+        <w:t xml:space="preserve">check wirelss for true or false , with </w:t>
+      </w:r>
+      <w:r>
+        <w:t xml:space="preserve">leniency set to </w:t>
+      </w:r>
+      <w:r>
+        <w:t xml:space="preserve">High and low </w:t>
+      </w:r>
+    </w:p>
+    <w:p>
+      <w:pPr>
+        <w:pStyle w:val="HTML"/>
+        <w:shd w:val="clear" w:color="auto" w:fill="FFFFFF"/>
+        <w:rPr>
+          <w:rFonts w:ascii="JetBrains Mono" w:hAnsi="JetBrains Mono"/>
+          <w:color w:val="000000"/>
+          <w:sz w:val="16"/>
+          <w:szCs w:val="16"/>
+          <w:lang/>
+        </w:rPr>
+      </w:pPr>
+      <w:r>
+        <w:rPr>
+          <w:rFonts w:ascii="Times New Roman" w:hAnsi="Times New Roman"/>
+        </w:rPr>
+        <w:t>Test will print if wireless value is diffrent then requsted during search</w:t>
+      </w:r>
+      <w:r>
+        <w:rPr>
+          <w:rFonts w:ascii="Times New Roman" w:hAnsi="Times New Roman"/>
+        </w:rPr>
+        <w:br/>
+      </w:r>
+      <w:r>
+        <w:rPr>
+          <w:rFonts w:ascii="Times New Roman" w:hAnsi="Times New Roman"/>
+        </w:rPr>
+        <w:br/>
+      </w:r>
+      <w:r>
+        <w:rPr>
+          <w:rFonts w:ascii="JetBrains Mono" w:hAnsi="JetBrains Mono"/>
+          <w:color w:val="000000"/>
+          <w:sz w:val="16"/>
+          <w:szCs w:val="16"/>
+          <w:lang/>
+        </w:rPr>
+        <w:t>params = [</w:t>
+      </w:r>
+      <w:r>
+        <w:rPr>
+          <w:rFonts w:ascii="JetBrains Mono" w:hAnsi="JetBrains Mono"/>
+          <w:color w:val="000000"/>
+          <w:sz w:val="16"/>
+          <w:szCs w:val="16"/>
+          <w:lang/>
+        </w:rPr>
+        <w:br/>
+        <w:t xml:space="preserve">    (</w:t>
+      </w:r>
+      <w:r>
+        <w:rPr>
+          <w:rFonts w:ascii="JetBrains Mono" w:hAnsi="JetBrains Mono"/>
+          <w:b/>
+          <w:bCs/>
+          <w:color w:val="008000"/>
+          <w:sz w:val="16"/>
+          <w:szCs w:val="16"/>
+          <w:lang/>
+        </w:rPr>
+        <w:t>'CLAW'</w:t>
+      </w:r>
+      <w:r>
+        <w:rPr>
+          <w:rFonts w:ascii="JetBrains Mono" w:hAnsi="JetBrains Mono"/>
+          <w:color w:val="000000"/>
+          <w:sz w:val="16"/>
+          <w:szCs w:val="16"/>
+          <w:lang/>
+        </w:rPr>
+        <w:t xml:space="preserve">, </w:t>
+      </w:r>
+      <w:r>
+        <w:rPr>
+          <w:rFonts w:ascii="JetBrains Mono" w:hAnsi="JetBrains Mono"/>
+          <w:color w:val="0000FF"/>
+          <w:sz w:val="16"/>
+          <w:szCs w:val="16"/>
+          <w:lang/>
+        </w:rPr>
+        <w:t>0</w:t>
+      </w:r>
+      <w:r>
+        <w:rPr>
+          <w:rFonts w:ascii="JetBrains Mono" w:hAnsi="JetBrains Mono"/>
+          <w:color w:val="000000"/>
+          <w:sz w:val="16"/>
+          <w:szCs w:val="16"/>
+          <w:lang/>
+        </w:rPr>
+        <w:t xml:space="preserve">, </w:t>
+      </w:r>
+      <w:r>
+        <w:rPr>
+          <w:rFonts w:ascii="JetBrains Mono" w:hAnsi="JetBrains Mono"/>
+          <w:b/>
+          <w:bCs/>
+          <w:color w:val="008000"/>
+          <w:sz w:val="16"/>
+          <w:szCs w:val="16"/>
+          <w:lang/>
+        </w:rPr>
+        <w:t>'false'</w:t>
+      </w:r>
+      <w:r>
+        <w:rPr>
+          <w:rFonts w:ascii="JetBrains Mono" w:hAnsi="JetBrains Mono"/>
+          <w:color w:val="000000"/>
+          <w:sz w:val="16"/>
+          <w:szCs w:val="16"/>
+          <w:lang/>
+        </w:rPr>
+        <w:t xml:space="preserve">, </w:t>
+      </w:r>
+      <w:r>
+        <w:rPr>
+          <w:rFonts w:ascii="JetBrains Mono" w:hAnsi="JetBrains Mono"/>
+          <w:b/>
+          <w:bCs/>
+          <w:color w:val="008000"/>
+          <w:sz w:val="16"/>
+          <w:szCs w:val="16"/>
+          <w:lang/>
+        </w:rPr>
+        <w:t>'false'</w:t>
+      </w:r>
+      <w:r>
+        <w:rPr>
+          <w:rFonts w:ascii="JetBrains Mono" w:hAnsi="JetBrains Mono"/>
+          <w:color w:val="000000"/>
+          <w:sz w:val="16"/>
+          <w:szCs w:val="16"/>
+          <w:lang/>
+        </w:rPr>
+        <w:t xml:space="preserve">, </w:t>
+      </w:r>
+      <w:r>
+        <w:rPr>
+          <w:rFonts w:ascii="JetBrains Mono" w:hAnsi="JetBrains Mono"/>
+          <w:b/>
+          <w:bCs/>
+          <w:color w:val="008000"/>
+          <w:sz w:val="16"/>
+          <w:szCs w:val="16"/>
+          <w:lang/>
+        </w:rPr>
+        <w:t>'both'</w:t>
+      </w:r>
+      <w:r>
+        <w:rPr>
+          <w:rFonts w:ascii="JetBrains Mono" w:hAnsi="JetBrains Mono"/>
+          <w:color w:val="000000"/>
+          <w:sz w:val="16"/>
+          <w:szCs w:val="16"/>
+          <w:lang/>
+        </w:rPr>
+        <w:t xml:space="preserve">, </w:t>
+      </w:r>
+      <w:r>
+        <w:rPr>
+          <w:rFonts w:ascii="JetBrains Mono" w:hAnsi="JetBrains Mono"/>
+          <w:color w:val="0000FF"/>
+          <w:sz w:val="16"/>
+          <w:szCs w:val="16"/>
+          <w:lang/>
+        </w:rPr>
+        <w:t>9</w:t>
+      </w:r>
+      <w:r>
+        <w:rPr>
+          <w:rFonts w:ascii="JetBrains Mono" w:hAnsi="JetBrains Mono"/>
+          <w:color w:val="000000"/>
+          <w:sz w:val="16"/>
+          <w:szCs w:val="16"/>
+          <w:lang/>
+        </w:rPr>
+        <w:t xml:space="preserve">, </w:t>
+      </w:r>
+      <w:r>
+        <w:rPr>
+          <w:rFonts w:ascii="JetBrains Mono" w:hAnsi="JetBrains Mono"/>
+          <w:color w:val="0000FF"/>
+          <w:sz w:val="16"/>
+          <w:szCs w:val="16"/>
+          <w:lang/>
+        </w:rPr>
+        <w:t>20</w:t>
+      </w:r>
+      <w:r>
+        <w:rPr>
+          <w:rFonts w:ascii="JetBrains Mono" w:hAnsi="JetBrains Mono"/>
+          <w:color w:val="000000"/>
+          <w:sz w:val="16"/>
+          <w:szCs w:val="16"/>
+          <w:lang/>
+        </w:rPr>
+        <w:t>, -</w:t>
+      </w:r>
+      <w:r>
+        <w:rPr>
+          <w:rFonts w:ascii="JetBrains Mono" w:hAnsi="JetBrains Mono"/>
+          <w:color w:val="0000FF"/>
+          <w:sz w:val="16"/>
+          <w:szCs w:val="16"/>
+          <w:lang/>
+        </w:rPr>
+        <w:t>1</w:t>
+      </w:r>
+      <w:r>
+        <w:rPr>
+          <w:rFonts w:ascii="JetBrains Mono" w:hAnsi="JetBrains Mono"/>
+          <w:color w:val="000000"/>
+          <w:sz w:val="16"/>
+          <w:szCs w:val="16"/>
+          <w:lang/>
+        </w:rPr>
+        <w:t xml:space="preserve">, </w:t>
+      </w:r>
+      <w:r>
+        <w:rPr>
+          <w:rFonts w:ascii="JetBrains Mono" w:hAnsi="JetBrains Mono"/>
+          <w:b/>
+          <w:bCs/>
+          <w:color w:val="008000"/>
+          <w:sz w:val="16"/>
+          <w:szCs w:val="16"/>
+          <w:lang/>
+        </w:rPr>
+        <w:t>'Wireless false, low leniency'</w:t>
+      </w:r>
+      <w:r>
+        <w:rPr>
+          <w:rFonts w:ascii="JetBrains Mono" w:hAnsi="JetBrains Mono"/>
+          <w:color w:val="000000"/>
+          <w:sz w:val="16"/>
+          <w:szCs w:val="16"/>
+          <w:lang/>
+        </w:rPr>
+        <w:t>),</w:t>
+      </w:r>
+      <w:r>
+        <w:rPr>
+          <w:rFonts w:ascii="JetBrains Mono" w:hAnsi="JetBrains Mono"/>
+          <w:color w:val="000000"/>
+          <w:sz w:val="16"/>
+          <w:szCs w:val="16"/>
+          <w:lang/>
+        </w:rPr>
+        <w:br/>
+        <w:t xml:space="preserve">    (</w:t>
+      </w:r>
+      <w:r>
+        <w:rPr>
+          <w:rFonts w:ascii="JetBrains Mono" w:hAnsi="JetBrains Mono"/>
+          <w:b/>
+          <w:bCs/>
+          <w:color w:val="008000"/>
+          <w:sz w:val="16"/>
+          <w:szCs w:val="16"/>
+          <w:lang/>
+        </w:rPr>
+        <w:t>'CLAW-PALM'</w:t>
+      </w:r>
+      <w:r>
+        <w:rPr>
+          <w:rFonts w:ascii="JetBrains Mono" w:hAnsi="JetBrains Mono"/>
+          <w:color w:val="000000"/>
+          <w:sz w:val="16"/>
+          <w:szCs w:val="16"/>
+          <w:lang/>
+        </w:rPr>
+        <w:t xml:space="preserve">, </w:t>
+      </w:r>
+      <w:r>
+        <w:rPr>
+          <w:rFonts w:ascii="JetBrains Mono" w:hAnsi="JetBrains Mono"/>
+          <w:color w:val="0000FF"/>
+          <w:sz w:val="16"/>
+          <w:szCs w:val="16"/>
+          <w:lang/>
+        </w:rPr>
+        <w:t>0</w:t>
+      </w:r>
+      <w:r>
+        <w:rPr>
+          <w:rFonts w:ascii="JetBrains Mono" w:hAnsi="JetBrains Mono"/>
+          <w:color w:val="000000"/>
+          <w:sz w:val="16"/>
+          <w:szCs w:val="16"/>
+          <w:lang/>
+        </w:rPr>
+        <w:t xml:space="preserve">, </w:t>
+      </w:r>
+      <w:r>
+        <w:rPr>
+          <w:rFonts w:ascii="JetBrains Mono" w:hAnsi="JetBrains Mono"/>
+          <w:b/>
+          <w:bCs/>
+          <w:color w:val="008000"/>
+          <w:sz w:val="16"/>
+          <w:szCs w:val="16"/>
+          <w:lang/>
+        </w:rPr>
+        <w:t>'true'</w:t>
+      </w:r>
+      <w:r>
+        <w:rPr>
+          <w:rFonts w:ascii="JetBrains Mono" w:hAnsi="JetBrains Mono"/>
+          <w:color w:val="000000"/>
+          <w:sz w:val="16"/>
+          <w:szCs w:val="16"/>
+          <w:lang/>
+        </w:rPr>
+        <w:t xml:space="preserve">, </w:t>
+      </w:r>
+      <w:r>
+        <w:rPr>
+          <w:rFonts w:ascii="JetBrains Mono" w:hAnsi="JetBrains Mono"/>
+          <w:b/>
+          <w:bCs/>
+          <w:color w:val="008000"/>
+          <w:sz w:val="16"/>
+          <w:szCs w:val="16"/>
+          <w:lang/>
+        </w:rPr>
+        <w:t>'false'</w:t>
+      </w:r>
+      <w:r>
+        <w:rPr>
+          <w:rFonts w:ascii="JetBrains Mono" w:hAnsi="JetBrains Mono"/>
+          <w:color w:val="000000"/>
+          <w:sz w:val="16"/>
+          <w:szCs w:val="16"/>
+          <w:lang/>
+        </w:rPr>
+        <w:t xml:space="preserve">, </w:t>
+      </w:r>
+      <w:r>
+        <w:rPr>
+          <w:rFonts w:ascii="JetBrains Mono" w:hAnsi="JetBrains Mono"/>
+          <w:b/>
+          <w:bCs/>
+          <w:color w:val="008000"/>
+          <w:sz w:val="16"/>
+          <w:szCs w:val="16"/>
+          <w:lang/>
+        </w:rPr>
+        <w:t>'both'</w:t>
+      </w:r>
+      <w:r>
+        <w:rPr>
+          <w:rFonts w:ascii="JetBrains Mono" w:hAnsi="JetBrains Mono"/>
+          <w:color w:val="000000"/>
+          <w:sz w:val="16"/>
+          <w:szCs w:val="16"/>
+          <w:lang/>
+        </w:rPr>
+        <w:t xml:space="preserve">, </w:t>
+      </w:r>
+      <w:r>
+        <w:rPr>
+          <w:rFonts w:ascii="JetBrains Mono" w:hAnsi="JetBrains Mono"/>
+          <w:color w:val="0000FF"/>
+          <w:sz w:val="16"/>
+          <w:szCs w:val="16"/>
+          <w:lang/>
+        </w:rPr>
+        <w:t>9</w:t>
+      </w:r>
+      <w:r>
+        <w:rPr>
+          <w:rFonts w:ascii="JetBrains Mono" w:hAnsi="JetBrains Mono"/>
+          <w:color w:val="000000"/>
+          <w:sz w:val="16"/>
+          <w:szCs w:val="16"/>
+          <w:lang/>
+        </w:rPr>
+        <w:t xml:space="preserve">, </w:t>
+      </w:r>
+      <w:r>
+        <w:rPr>
+          <w:rFonts w:ascii="JetBrains Mono" w:hAnsi="JetBrains Mono"/>
+          <w:color w:val="0000FF"/>
+          <w:sz w:val="16"/>
+          <w:szCs w:val="16"/>
+          <w:lang/>
+        </w:rPr>
+        <w:t>20</w:t>
+      </w:r>
+      <w:r>
+        <w:rPr>
+          <w:rFonts w:ascii="JetBrains Mono" w:hAnsi="JetBrains Mono"/>
+          <w:color w:val="000000"/>
+          <w:sz w:val="16"/>
+          <w:szCs w:val="16"/>
+          <w:lang/>
+        </w:rPr>
+        <w:t>, -</w:t>
+      </w:r>
+      <w:r>
+        <w:rPr>
+          <w:rFonts w:ascii="JetBrains Mono" w:hAnsi="JetBrains Mono"/>
+          <w:color w:val="0000FF"/>
+          <w:sz w:val="16"/>
+          <w:szCs w:val="16"/>
+          <w:lang/>
+        </w:rPr>
+        <w:t>1</w:t>
+      </w:r>
+      <w:r>
+        <w:rPr>
+          <w:rFonts w:ascii="JetBrains Mono" w:hAnsi="JetBrains Mono"/>
+          <w:color w:val="000000"/>
+          <w:sz w:val="16"/>
+          <w:szCs w:val="16"/>
+          <w:lang/>
+        </w:rPr>
+        <w:t xml:space="preserve">, </w:t>
+      </w:r>
+      <w:r>
+        <w:rPr>
+          <w:rFonts w:ascii="JetBrains Mono" w:hAnsi="JetBrains Mono"/>
+          <w:b/>
+          <w:bCs/>
+          <w:color w:val="008000"/>
+          <w:sz w:val="16"/>
+          <w:szCs w:val="16"/>
+          <w:lang/>
+        </w:rPr>
+        <w:t>'Wireless true, low leniency'</w:t>
+      </w:r>
+      <w:r>
+        <w:rPr>
+          <w:rFonts w:ascii="JetBrains Mono" w:hAnsi="JetBrains Mono"/>
+          <w:color w:val="000000"/>
+          <w:sz w:val="16"/>
+          <w:szCs w:val="16"/>
+          <w:lang/>
+        </w:rPr>
+        <w:t>),</w:t>
+      </w:r>
+      <w:r>
+        <w:rPr>
+          <w:rFonts w:ascii="JetBrains Mono" w:hAnsi="JetBrains Mono"/>
+          <w:color w:val="000000"/>
+          <w:sz w:val="16"/>
+          <w:szCs w:val="16"/>
+          <w:lang/>
+        </w:rPr>
+        <w:br/>
+        <w:t xml:space="preserve">    (</w:t>
+      </w:r>
+      <w:r>
+        <w:rPr>
+          <w:rFonts w:ascii="JetBrains Mono" w:hAnsi="JetBrains Mono"/>
+          <w:b/>
+          <w:bCs/>
+          <w:color w:val="008000"/>
+          <w:sz w:val="16"/>
+          <w:szCs w:val="16"/>
+          <w:lang/>
+        </w:rPr>
+        <w:t>'PALM'</w:t>
+      </w:r>
+      <w:r>
+        <w:rPr>
+          <w:rFonts w:ascii="JetBrains Mono" w:hAnsi="JetBrains Mono"/>
+          <w:color w:val="000000"/>
+          <w:sz w:val="16"/>
+          <w:szCs w:val="16"/>
+          <w:lang/>
+        </w:rPr>
+        <w:t xml:space="preserve">, </w:t>
+      </w:r>
+      <w:r>
+        <w:rPr>
+          <w:rFonts w:ascii="JetBrains Mono" w:hAnsi="JetBrains Mono"/>
+          <w:color w:val="0000FF"/>
+          <w:sz w:val="16"/>
+          <w:szCs w:val="16"/>
+          <w:lang/>
+        </w:rPr>
+        <w:t>4</w:t>
+      </w:r>
+      <w:r>
+        <w:rPr>
+          <w:rFonts w:ascii="JetBrains Mono" w:hAnsi="JetBrains Mono"/>
+          <w:color w:val="000000"/>
+          <w:sz w:val="16"/>
+          <w:szCs w:val="16"/>
+          <w:lang/>
+        </w:rPr>
+        <w:t xml:space="preserve">, </w:t>
+      </w:r>
+      <w:r>
+        <w:rPr>
+          <w:rFonts w:ascii="JetBrains Mono" w:hAnsi="JetBrains Mono"/>
+          <w:b/>
+          <w:bCs/>
+          <w:color w:val="008000"/>
+          <w:sz w:val="16"/>
+          <w:szCs w:val="16"/>
+          <w:lang/>
+        </w:rPr>
+        <w:t>'false'</w:t>
+      </w:r>
+      <w:r>
+        <w:rPr>
+          <w:rFonts w:ascii="JetBrains Mono" w:hAnsi="JetBrains Mono"/>
+          <w:color w:val="000000"/>
+          <w:sz w:val="16"/>
+          <w:szCs w:val="16"/>
+          <w:lang/>
+        </w:rPr>
+        <w:t xml:space="preserve">, </w:t>
+      </w:r>
+      <w:r>
+        <w:rPr>
+          <w:rFonts w:ascii="JetBrains Mono" w:hAnsi="JetBrains Mono"/>
+          <w:b/>
+          <w:bCs/>
+          <w:color w:val="008000"/>
+          <w:sz w:val="16"/>
+          <w:szCs w:val="16"/>
+          <w:lang/>
+        </w:rPr>
+        <w:t>'false'</w:t>
+      </w:r>
+      <w:r>
+        <w:rPr>
+          <w:rFonts w:ascii="JetBrains Mono" w:hAnsi="JetBrains Mono"/>
+          <w:color w:val="000000"/>
+          <w:sz w:val="16"/>
+          <w:szCs w:val="16"/>
+          <w:lang/>
+        </w:rPr>
+        <w:t xml:space="preserve">, </w:t>
+      </w:r>
+      <w:r>
+        <w:rPr>
+          <w:rFonts w:ascii="JetBrains Mono" w:hAnsi="JetBrains Mono"/>
+          <w:b/>
+          <w:bCs/>
+          <w:color w:val="008000"/>
+          <w:sz w:val="16"/>
+          <w:szCs w:val="16"/>
+          <w:lang/>
+        </w:rPr>
+        <w:t>'both'</w:t>
+      </w:r>
+      <w:r>
+        <w:rPr>
+          <w:rFonts w:ascii="JetBrains Mono" w:hAnsi="JetBrains Mono"/>
+          <w:color w:val="000000"/>
+          <w:sz w:val="16"/>
+          <w:szCs w:val="16"/>
+          <w:lang/>
+        </w:rPr>
+        <w:t xml:space="preserve">, </w:t>
+      </w:r>
+      <w:r>
+        <w:rPr>
+          <w:rFonts w:ascii="JetBrains Mono" w:hAnsi="JetBrains Mono"/>
+          <w:color w:val="0000FF"/>
+          <w:sz w:val="16"/>
+          <w:szCs w:val="16"/>
+          <w:lang/>
+        </w:rPr>
+        <w:t>9</w:t>
+      </w:r>
+      <w:r>
+        <w:rPr>
+          <w:rFonts w:ascii="JetBrains Mono" w:hAnsi="JetBrains Mono"/>
+          <w:color w:val="000000"/>
+          <w:sz w:val="16"/>
+          <w:szCs w:val="16"/>
+          <w:lang/>
+        </w:rPr>
+        <w:t xml:space="preserve">, </w:t>
+      </w:r>
+      <w:r>
+        <w:rPr>
+          <w:rFonts w:ascii="JetBrains Mono" w:hAnsi="JetBrains Mono"/>
+          <w:color w:val="0000FF"/>
+          <w:sz w:val="16"/>
+          <w:szCs w:val="16"/>
+          <w:lang/>
+        </w:rPr>
+        <w:t>20</w:t>
+      </w:r>
+      <w:r>
+        <w:rPr>
+          <w:rFonts w:ascii="JetBrains Mono" w:hAnsi="JetBrains Mono"/>
+          <w:color w:val="000000"/>
+          <w:sz w:val="16"/>
+          <w:szCs w:val="16"/>
+          <w:lang/>
+        </w:rPr>
+        <w:t>, -</w:t>
+      </w:r>
+      <w:r>
+        <w:rPr>
+          <w:rFonts w:ascii="JetBrains Mono" w:hAnsi="JetBrains Mono"/>
+          <w:color w:val="0000FF"/>
+          <w:sz w:val="16"/>
+          <w:szCs w:val="16"/>
+          <w:lang/>
+        </w:rPr>
+        <w:t>1</w:t>
+      </w:r>
+      <w:r>
+        <w:rPr>
+          <w:rFonts w:ascii="JetBrains Mono" w:hAnsi="JetBrains Mono"/>
+          <w:color w:val="000000"/>
+          <w:sz w:val="16"/>
+          <w:szCs w:val="16"/>
+          <w:lang/>
+        </w:rPr>
+        <w:t xml:space="preserve">, </w:t>
+      </w:r>
+      <w:r>
+        <w:rPr>
+          <w:rFonts w:ascii="JetBrains Mono" w:hAnsi="JetBrains Mono"/>
+          <w:b/>
+          <w:bCs/>
+          <w:color w:val="008000"/>
+          <w:sz w:val="16"/>
+          <w:szCs w:val="16"/>
+          <w:lang/>
+        </w:rPr>
+        <w:t>'Wireless false, high leniency'</w:t>
+      </w:r>
+      <w:r>
+        <w:rPr>
+          <w:rFonts w:ascii="JetBrains Mono" w:hAnsi="JetBrains Mono"/>
+          <w:color w:val="000000"/>
+          <w:sz w:val="16"/>
+          <w:szCs w:val="16"/>
+          <w:lang/>
+        </w:rPr>
+        <w:t>),</w:t>
+      </w:r>
+      <w:r>
+        <w:rPr>
+          <w:rFonts w:ascii="JetBrains Mono" w:hAnsi="JetBrains Mono"/>
+          <w:color w:val="000000"/>
+          <w:sz w:val="16"/>
+          <w:szCs w:val="16"/>
+          <w:lang/>
+        </w:rPr>
+        <w:br/>
+        <w:t xml:space="preserve">    (</w:t>
+      </w:r>
+      <w:r>
+        <w:rPr>
+          <w:rFonts w:ascii="JetBrains Mono" w:hAnsi="JetBrains Mono"/>
+          <w:b/>
+          <w:bCs/>
+          <w:color w:val="008000"/>
+          <w:sz w:val="16"/>
+          <w:szCs w:val="16"/>
+          <w:lang/>
+        </w:rPr>
+        <w:t>'FINGERTIP'</w:t>
+      </w:r>
+      <w:r>
+        <w:rPr>
+          <w:rFonts w:ascii="JetBrains Mono" w:hAnsi="JetBrains Mono"/>
+          <w:color w:val="000000"/>
+          <w:sz w:val="16"/>
+          <w:szCs w:val="16"/>
+          <w:lang/>
+        </w:rPr>
+        <w:t xml:space="preserve">, </w:t>
+      </w:r>
+      <w:r>
+        <w:rPr>
+          <w:rFonts w:ascii="JetBrains Mono" w:hAnsi="JetBrains Mono"/>
+          <w:color w:val="0000FF"/>
+          <w:sz w:val="16"/>
+          <w:szCs w:val="16"/>
+          <w:lang/>
+        </w:rPr>
+        <w:t>4</w:t>
+      </w:r>
+      <w:r>
+        <w:rPr>
+          <w:rFonts w:ascii="JetBrains Mono" w:hAnsi="JetBrains Mono"/>
+          <w:color w:val="000000"/>
+          <w:sz w:val="16"/>
+          <w:szCs w:val="16"/>
+          <w:lang/>
+        </w:rPr>
+        <w:t xml:space="preserve">, </w:t>
+      </w:r>
+      <w:r>
+        <w:rPr>
+          <w:rFonts w:ascii="JetBrains Mono" w:hAnsi="JetBrains Mono"/>
+          <w:b/>
+          <w:bCs/>
+          <w:color w:val="008000"/>
+          <w:sz w:val="16"/>
+          <w:szCs w:val="16"/>
+          <w:lang/>
+        </w:rPr>
+        <w:t>'true'</w:t>
+      </w:r>
+      <w:r>
+        <w:rPr>
+          <w:rFonts w:ascii="JetBrains Mono" w:hAnsi="JetBrains Mono"/>
+          <w:color w:val="000000"/>
+          <w:sz w:val="16"/>
+          <w:szCs w:val="16"/>
+          <w:lang/>
+        </w:rPr>
+        <w:t xml:space="preserve">, </w:t>
+      </w:r>
+      <w:r>
+        <w:rPr>
+          <w:rFonts w:ascii="JetBrains Mono" w:hAnsi="JetBrains Mono"/>
+          <w:b/>
+          <w:bCs/>
+          <w:color w:val="008000"/>
+          <w:sz w:val="16"/>
+          <w:szCs w:val="16"/>
+          <w:lang/>
+        </w:rPr>
+        <w:t>'false'</w:t>
+      </w:r>
+      <w:r>
+        <w:rPr>
+          <w:rFonts w:ascii="JetBrains Mono" w:hAnsi="JetBrains Mono"/>
+          <w:color w:val="000000"/>
+          <w:sz w:val="16"/>
+          <w:szCs w:val="16"/>
+          <w:lang/>
+        </w:rPr>
+        <w:t xml:space="preserve">, </w:t>
+      </w:r>
+      <w:r>
+        <w:rPr>
+          <w:rFonts w:ascii="JetBrains Mono" w:hAnsi="JetBrains Mono"/>
+          <w:b/>
+          <w:bCs/>
+          <w:color w:val="008000"/>
+          <w:sz w:val="16"/>
+          <w:szCs w:val="16"/>
+          <w:lang/>
+        </w:rPr>
+        <w:t>'both'</w:t>
+      </w:r>
+      <w:r>
+        <w:rPr>
+          <w:rFonts w:ascii="JetBrains Mono" w:hAnsi="JetBrains Mono"/>
+          <w:color w:val="000000"/>
+          <w:sz w:val="16"/>
+          <w:szCs w:val="16"/>
+          <w:lang/>
+        </w:rPr>
+        <w:t xml:space="preserve">, </w:t>
+      </w:r>
+      <w:r>
+        <w:rPr>
+          <w:rFonts w:ascii="JetBrains Mono" w:hAnsi="JetBrains Mono"/>
+          <w:color w:val="0000FF"/>
+          <w:sz w:val="16"/>
+          <w:szCs w:val="16"/>
+          <w:lang/>
+        </w:rPr>
+        <w:t>9</w:t>
+      </w:r>
+      <w:r>
+        <w:rPr>
+          <w:rFonts w:ascii="JetBrains Mono" w:hAnsi="JetBrains Mono"/>
+          <w:color w:val="000000"/>
+          <w:sz w:val="16"/>
+          <w:szCs w:val="16"/>
+          <w:lang/>
+        </w:rPr>
+        <w:t xml:space="preserve">, </w:t>
+      </w:r>
+      <w:r>
+        <w:rPr>
+          <w:rFonts w:ascii="JetBrains Mono" w:hAnsi="JetBrains Mono"/>
+          <w:color w:val="0000FF"/>
+          <w:sz w:val="16"/>
+          <w:szCs w:val="16"/>
+          <w:lang/>
+        </w:rPr>
+        <w:t>20</w:t>
+      </w:r>
+      <w:r>
+        <w:rPr>
+          <w:rFonts w:ascii="JetBrains Mono" w:hAnsi="JetBrains Mono"/>
+          <w:color w:val="000000"/>
+          <w:sz w:val="16"/>
+          <w:szCs w:val="16"/>
+          <w:lang/>
+        </w:rPr>
+        <w:t>, -</w:t>
+      </w:r>
+      <w:r>
+        <w:rPr>
+          <w:rFonts w:ascii="JetBrains Mono" w:hAnsi="JetBrains Mono"/>
+          <w:color w:val="0000FF"/>
+          <w:sz w:val="16"/>
+          <w:szCs w:val="16"/>
+          <w:lang/>
+        </w:rPr>
+        <w:t>1</w:t>
+      </w:r>
+      <w:r>
+        <w:rPr>
+          <w:rFonts w:ascii="JetBrains Mono" w:hAnsi="JetBrains Mono"/>
+          <w:color w:val="000000"/>
+          <w:sz w:val="16"/>
+          <w:szCs w:val="16"/>
+          <w:lang/>
+        </w:rPr>
+        <w:t xml:space="preserve">, </w:t>
+      </w:r>
+      <w:r>
+        <w:rPr>
+          <w:rFonts w:ascii="JetBrains Mono" w:hAnsi="JetBrains Mono"/>
+          <w:b/>
+          <w:bCs/>
+          <w:color w:val="008000"/>
+          <w:sz w:val="16"/>
+          <w:szCs w:val="16"/>
+          <w:lang/>
+        </w:rPr>
+        <w:t>'Wireless true , high leniency'</w:t>
+      </w:r>
+      <w:r>
+        <w:rPr>
+          <w:rFonts w:ascii="JetBrains Mono" w:hAnsi="JetBrains Mono"/>
+          <w:color w:val="000000"/>
+          <w:sz w:val="16"/>
+          <w:szCs w:val="16"/>
+          <w:lang/>
+        </w:rPr>
+        <w:t>),</w:t>
+      </w:r>
+    </w:p>
+    <w:p>
+      <w:pPr>
+        <w:rPr>
+          <w:rFonts w:ascii="Times New Roman" w:hAnsi="Times New Roman"/>
+        </w:rPr>
+      </w:pPr>
+      <w:r>
+        <w:rPr>
+          <w:rFonts w:ascii="Times New Roman" w:hAnsi="Times New Roman"/>
+        </w:rPr>
+        <w:br/>
+      </w:r>
+    </w:p>
+    <w:p>
+      <w:pPr>
+        <w:shd w:val="clear" w:color="auto" w:fill="FFFFFF"/>
+        <w:tabs>
+          <w:tab w:val="left" w:pos="916"/>
+          <w:tab w:val="left" w:pos="1832"/>
+          <w:tab w:val="left" w:pos="2748"/>
+          <w:tab w:val="left" w:pos="3664"/>
+          <w:tab w:val="left" w:pos="4580"/>
+          <w:tab w:val="left" w:pos="5496"/>
+          <w:tab w:val="left" w:pos="6412"/>
+          <w:tab w:val="left" w:pos="7328"/>
+          <w:tab w:val="left" w:pos="8244"/>
+          <w:tab w:val="left" w:pos="9160"/>
+          <w:tab w:val="left" w:pos="10076"/>
+          <w:tab w:val="left" w:pos="10992"/>
+          <w:tab w:val="left" w:pos="11908"/>
+          <w:tab w:val="left" w:pos="12824"/>
+          <w:tab w:val="left" w:pos="13740"/>
+          <w:tab w:val="left" w:pos="14656"/>
+        </w:tabs>
+        <w:spacing w:after="0" w:line="240" w:lineRule="auto"/>
+        <w:rPr>
+          <w:lang/>
+        </w:rPr>
+      </w:pPr>
+      <w:r>
+        <w:rPr>
+          <w:lang/>
+        </w:rPr>
+        <w:t>Wireless false, low leniency</w:t>
+      </w:r>
+    </w:p>
+    <w:p>
+      <w:pPr>
+        <w:shd w:val="clear" w:color="auto" w:fill="FFFFFF"/>
+        <w:tabs>
+          <w:tab w:val="left" w:pos="916"/>
+          <w:tab w:val="left" w:pos="1832"/>
+          <w:tab w:val="left" w:pos="2748"/>
+          <w:tab w:val="left" w:pos="3664"/>
+          <w:tab w:val="left" w:pos="4580"/>
+          <w:tab w:val="left" w:pos="5496"/>
+          <w:tab w:val="left" w:pos="6412"/>
+          <w:tab w:val="left" w:pos="7328"/>
+          <w:tab w:val="left" w:pos="8244"/>
+          <w:tab w:val="left" w:pos="9160"/>
+          <w:tab w:val="left" w:pos="10076"/>
+          <w:tab w:val="left" w:pos="10992"/>
+          <w:tab w:val="left" w:pos="11908"/>
+          <w:tab w:val="left" w:pos="12824"/>
+          <w:tab w:val="left" w:pos="13740"/>
+          <w:tab w:val="left" w:pos="14656"/>
+        </w:tabs>
+        <w:spacing w:after="0" w:line="240" w:lineRule="auto"/>
+        <w:rPr>
+          <w:lang/>
+        </w:rPr>
+      </w:pPr>
+      <w:r>
+        <w:rPr>
+          <w:lang/>
+        </w:rPr>
+        <w:t xml:space="preserve">Wireless </w:t>
+      </w:r>
+      <w:r>
+        <w:t>true</w:t>
+      </w:r>
+      <w:r>
+        <w:rPr>
+          <w:lang/>
+        </w:rPr>
+        <w:t>, low leniency</w:t>
+      </w:r>
+    </w:p>
+    <w:p>
+      <w:pPr>
+        <w:pStyle w:val="HTML"/>
+        <w:shd w:val="clear" w:color="auto" w:fill="FFFFFF"/>
+        <w:rPr>
+          <w:lang/>
+        </w:rPr>
+      </w:pPr>
+      <w:r>
+        <w:rPr>
+          <w:lang/>
+        </w:rPr>
+        <w:t>Wireless false, high</w:t>
+      </w:r>
+      <w:r>
+        <w:t xml:space="preserve"> </w:t>
+      </w:r>
+      <w:r>
+        <w:rPr>
+          <w:lang/>
+        </w:rPr>
+        <w:t>leniency</w:t>
+      </w:r>
+    </w:p>
+    <w:p>
+      <w:pPr>
+        <w:pStyle w:val="HTML"/>
+        <w:shd w:val="clear" w:color="auto" w:fill="FFFFFF"/>
+        <w:rPr>
+          <w:lang/>
+        </w:rPr>
+      </w:pPr>
+      <w:r>
+        <w:rPr>
+          <w:lang/>
+        </w:rPr>
+        <w:t xml:space="preserve">Wireless </w:t>
+      </w:r>
+      <w:r>
+        <w:t>true</w:t>
+      </w:r>
+      <w:r>
+        <w:rPr>
+          <w:lang/>
+        </w:rPr>
+        <w:t>, high leniency</w:t>
+      </w:r>
+    </w:p>
+    <w:p>
+      <w:pPr>
+        <w:rPr>
+          <w:rFonts w:ascii="Times New Roman" w:hAnsi="Times New Roman"/>
+        </w:rPr>
+      </w:pPr>
+      <w:r>
+        <w:rPr>
+          <w:rFonts w:ascii="Times New Roman" w:hAnsi="Times New Roman"/>
+        </w:rPr>
+        <w:lastRenderedPageBreak/>
+        <w:br/>
+      </w:r>
+      <w:r>
+        <w:rPr>
+          <w:rFonts w:ascii="Times New Roman" w:hAnsi="Times New Roman"/>
+        </w:rPr>
+        <w:br/>
+      </w:r>
+    </w:p>
+    <w:p>
+      <w:pPr>
+        <w:rPr>
+          <w:rFonts w:ascii="Times New Roman" w:hAnsi="Times New Roman"/>
+        </w:rPr>
+      </w:pPr>
+      <w:r>
+        <w:rPr>
+          <w:rFonts w:ascii="Times New Roman" w:hAnsi="Times New Roman"/>
+        </w:rPr>
+        <w:t xml:space="preserve">Excpted : when </w:t>
+      </w:r>
+      <w:r>
+        <w:rPr>
+          <w:rFonts w:ascii="Times New Roman" w:hAnsi="Times New Roman"/>
+        </w:rPr>
+        <w:t>w</w:t>
+      </w:r>
+      <w:r>
+        <w:t>leniency set to 0</w:t>
+      </w:r>
+      <w:r>
+        <w:t xml:space="preserve">, to have no issues </w:t>
+      </w:r>
+    </w:p>
+    <w:p>
+      <w:pPr>
+        <w:rPr>
+          <w:rFonts w:ascii="Times New Roman" w:hAnsi="Times New Roman"/>
+        </w:rPr>
+      </w:pPr>
+      <w:r>
+        <w:rPr>
+          <w:rFonts w:ascii="Times New Roman" w:hAnsi="Times New Roman"/>
+        </w:rPr>
+        <w:t>Test Case 1: Description: Wireless false, low leniency,Issue With Name: Lamzu Atlantis Mini, Wireless Integrity Result: expected wireless: false | actual wireless: true</w:t>
+      </w:r>
+    </w:p>
+    <w:p>
+      <w:pPr>
+        <w:rPr>
+          <w:rFonts w:ascii="Times New Roman" w:hAnsi="Times New Roman" w:cs="JetBrains Mono"/>
+          <w:b/>
+          <w:bCs/>
+          <w:color w:val="FF0000"/>
+          <w:sz w:val="36"/>
+          <w:szCs w:val="36"/>
+        </w:rPr>
+      </w:pPr>
+      <w:r>
+        <w:rPr>
+          <w:rFonts w:ascii="Times New Roman" w:hAnsi="Times New Roman" w:cs="JetBrains Mono"/>
+          <w:b/>
+          <w:bCs/>
+          <w:color w:val="FF0000"/>
+          <w:sz w:val="36"/>
+          <w:szCs w:val="36"/>
+        </w:rPr>
+        <w:t>issues found</w:t>
+      </w:r>
+    </w:p>
+    <w:p>
+      <w:pPr>
+        <w:rPr>
+          <w:rFonts w:ascii="Times New Roman" w:hAnsi="Times New Roman"/>
+        </w:rPr>
+      </w:pPr>
+      <w:r>
+        <w:rPr>
+          <w:rFonts w:ascii="Times New Roman" w:hAnsi="Times New Roman"/>
+        </w:rPr>
+        <w:t>---------------------------------------------------------------------------------</w:t>
+      </w:r>
+    </w:p>
+    <w:p>
+      <w:pPr>
+        <w:shd w:val="clear" w:color="auto" w:fill="FFFFFF"/>
+        <w:tabs>
+          <w:tab w:val="left" w:pos="916"/>
+          <w:tab w:val="left" w:pos="1832"/>
+          <w:tab w:val="left" w:pos="2748"/>
+          <w:tab w:val="left" w:pos="3664"/>
+          <w:tab w:val="left" w:pos="4580"/>
+          <w:tab w:val="left" w:pos="5496"/>
+          <w:tab w:val="left" w:pos="6412"/>
+          <w:tab w:val="left" w:pos="7328"/>
+          <w:tab w:val="left" w:pos="8244"/>
+          <w:tab w:val="left" w:pos="9160"/>
+          <w:tab w:val="left" w:pos="10076"/>
+          <w:tab w:val="left" w:pos="10992"/>
+          <w:tab w:val="left" w:pos="11908"/>
+          <w:tab w:val="left" w:pos="12824"/>
+          <w:tab w:val="left" w:pos="13740"/>
+          <w:tab w:val="left" w:pos="14656"/>
+        </w:tabs>
+        <w:spacing w:after="0" w:line="240" w:lineRule="auto"/>
+        <w:rPr>
+          <w:rFonts w:ascii="Times New Roman" w:eastAsia="Times New Roman" w:hAnsi="Times New Roman" w:cs="Courier New"/>
+          <w:b/>
+          <w:bCs/>
+          <w:color w:val="000000"/>
+          <w:sz w:val="28"/>
+          <w:szCs w:val="28"/>
+          <w:lang/>
+        </w:rPr>
+      </w:pPr>
+      <w:r>
+        <w:rPr>
+          <w:rFonts w:ascii="JetBrains Mono" w:eastAsia="Times New Roman" w:hAnsi="JetBrains Mono" w:cs="Courier New"/>
+          <w:b/>
+          <w:bCs/>
+          <w:color w:val="000000"/>
+          <w:sz w:val="28"/>
+          <w:szCs w:val="28"/>
+          <w:lang/>
+        </w:rPr>
+        <w:t>left_handed()</w:t>
+      </w:r>
+    </w:p>
+    <w:p>
+      <w:pPr>
+        <w:rPr>
+          <w:rFonts w:ascii="Times New Roman" w:hAnsi="Times New Roman"/>
+        </w:rPr>
+      </w:pPr>
+      <w:r>
+        <w:rPr>
+          <w:rFonts w:ascii="Times New Roman" w:eastAsia="Times New Roman" w:hAnsi="Times New Roman" w:cs="Courier New"/>
+          <w:b/>
+          <w:bCs/>
+          <w:color w:val="000000"/>
+          <w:sz w:val="28"/>
+          <w:szCs w:val="28"/>
+          <w:lang/>
+        </w:rPr>
+        <w:br/>
+      </w:r>
+      <w:r>
+        <w:t>Each test case</w:t>
+      </w:r>
+      <w:r>
+        <w:t xml:space="preserve"> will check </w:t>
+      </w:r>
+      <w:r>
+        <w:rPr>
+          <w:lang/>
+        </w:rPr>
+        <w:t>left_handed</w:t>
+      </w:r>
+      <w:r>
+        <w:t xml:space="preserve"> </w:t>
+      </w:r>
+      <w:r>
+        <w:t xml:space="preserve">for true or false , with leniency set to low </w:t>
+      </w:r>
+      <w:r>
+        <w:t>and high</w:t>
+      </w:r>
+    </w:p>
+    <w:p>
+      <w:pPr>
+        <w:shd w:val="clear" w:color="auto" w:fill="FFFFFF"/>
+        <w:tabs>
+          <w:tab w:val="left" w:pos="916"/>
+          <w:tab w:val="left" w:pos="1832"/>
+          <w:tab w:val="left" w:pos="2748"/>
+          <w:tab w:val="left" w:pos="3664"/>
+          <w:tab w:val="left" w:pos="4580"/>
+          <w:tab w:val="left" w:pos="5496"/>
+          <w:tab w:val="left" w:pos="6412"/>
+          <w:tab w:val="left" w:pos="7328"/>
+          <w:tab w:val="left" w:pos="8244"/>
+          <w:tab w:val="left" w:pos="9160"/>
+          <w:tab w:val="left" w:pos="10076"/>
+          <w:tab w:val="left" w:pos="10992"/>
+          <w:tab w:val="left" w:pos="11908"/>
+          <w:tab w:val="left" w:pos="12824"/>
+          <w:tab w:val="left" w:pos="13740"/>
+          <w:tab w:val="left" w:pos="14656"/>
+        </w:tabs>
+        <w:spacing w:after="0" w:line="240" w:lineRule="auto"/>
+        <w:rPr>
+          <w:rFonts w:ascii="Times New Roman" w:hAnsi="Times New Roman"/>
+        </w:rPr>
+      </w:pPr>
+      <w:r>
+        <w:rPr>
+          <w:rFonts w:ascii="Times New Roman" w:hAnsi="Times New Roman"/>
+        </w:rPr>
+        <w:t xml:space="preserve">Test will print if </w:t>
+      </w:r>
+      <w:r>
+        <w:rPr>
+          <w:rFonts w:ascii="Times New Roman" w:hAnsi="Times New Roman"/>
+        </w:rPr>
+        <w:t xml:space="preserve"> </w:t>
+      </w:r>
+      <w:r>
+        <w:rPr>
+          <w:lang/>
+        </w:rPr>
+        <w:t>left_handed</w:t>
+      </w:r>
+      <w:r>
+        <w:t xml:space="preserve"> </w:t>
+      </w:r>
+      <w:r>
+        <w:rPr>
+          <w:rFonts w:ascii="Times New Roman" w:hAnsi="Times New Roman"/>
+        </w:rPr>
+        <w:t>value is diffrent then requsted during search</w:t>
+      </w:r>
+    </w:p>
+    <w:p>
+      <w:pPr>
+        <w:shd w:val="clear" w:color="auto" w:fill="FFFFFF"/>
+        <w:tabs>
+          <w:tab w:val="left" w:pos="916"/>
+          <w:tab w:val="left" w:pos="1832"/>
+          <w:tab w:val="left" w:pos="2748"/>
+          <w:tab w:val="left" w:pos="3664"/>
+          <w:tab w:val="left" w:pos="4580"/>
+          <w:tab w:val="left" w:pos="5496"/>
+          <w:tab w:val="left" w:pos="6412"/>
+          <w:tab w:val="left" w:pos="7328"/>
+          <w:tab w:val="left" w:pos="8244"/>
+          <w:tab w:val="left" w:pos="9160"/>
+          <w:tab w:val="left" w:pos="10076"/>
+          <w:tab w:val="left" w:pos="10992"/>
+          <w:tab w:val="left" w:pos="11908"/>
+          <w:tab w:val="left" w:pos="12824"/>
+          <w:tab w:val="left" w:pos="13740"/>
+          <w:tab w:val="left" w:pos="14656"/>
+        </w:tabs>
+        <w:spacing w:after="0" w:line="240" w:lineRule="auto"/>
+        <w:rPr>
+          <w:rFonts w:ascii="Times New Roman" w:hAnsi="Times New Roman"/>
+        </w:rPr>
+      </w:pPr>
+    </w:p>
+    <w:p>
+      <w:pPr>
+        <w:shd w:val="clear" w:color="auto" w:fill="FFFFFF"/>
+        <w:tabs>
+          <w:tab w:val="left" w:pos="916"/>
+          <w:tab w:val="left" w:pos="1832"/>
+          <w:tab w:val="left" w:pos="2748"/>
+          <w:tab w:val="left" w:pos="3664"/>
+          <w:tab w:val="left" w:pos="4580"/>
+          <w:tab w:val="left" w:pos="5496"/>
+          <w:tab w:val="left" w:pos="6412"/>
+          <w:tab w:val="left" w:pos="7328"/>
+          <w:tab w:val="left" w:pos="8244"/>
+          <w:tab w:val="left" w:pos="9160"/>
+          <w:tab w:val="left" w:pos="10076"/>
+          <w:tab w:val="left" w:pos="10992"/>
+          <w:tab w:val="left" w:pos="11908"/>
+          <w:tab w:val="left" w:pos="12824"/>
+          <w:tab w:val="left" w:pos="13740"/>
+          <w:tab w:val="left" w:pos="14656"/>
+        </w:tabs>
+        <w:spacing w:after="0" w:line="240" w:lineRule="auto"/>
+        <w:rPr>
+          <w:rFonts w:ascii="JetBrains Mono" w:eastAsia="Times New Roman" w:hAnsi="JetBrains Mono" w:cs="Courier New"/>
+          <w:color w:val="000000"/>
+          <w:sz w:val="16"/>
+          <w:szCs w:val="16"/>
+          <w:lang/>
+        </w:rPr>
+      </w:pPr>
+      <w:r>
+        <w:rPr>
+          <w:rFonts w:ascii="JetBrains Mono" w:eastAsia="Times New Roman" w:hAnsi="JetBrains Mono" w:cs="Courier New"/>
+          <w:color w:val="000000"/>
+          <w:sz w:val="16"/>
+          <w:szCs w:val="16"/>
+          <w:lang/>
+        </w:rPr>
+        <w:t>params = [</w:t>
+      </w:r>
+      <w:r>
+        <w:rPr>
+          <w:rFonts w:ascii="JetBrains Mono" w:eastAsia="Times New Roman" w:hAnsi="JetBrains Mono" w:cs="Courier New"/>
+          <w:color w:val="000000"/>
+          <w:sz w:val="16"/>
+          <w:szCs w:val="16"/>
+          <w:lang/>
+        </w:rPr>
+        <w:br/>
+        <w:t xml:space="preserve">    (</w:t>
+      </w:r>
+      <w:r>
+        <w:rPr>
+          <w:rFonts w:ascii="JetBrains Mono" w:eastAsia="Times New Roman" w:hAnsi="JetBrains Mono" w:cs="Courier New"/>
+          <w:b/>
+          <w:bCs/>
+          <w:color w:val="008000"/>
+          <w:sz w:val="16"/>
+          <w:szCs w:val="16"/>
+          <w:lang/>
+        </w:rPr>
+        <w:t>'CLAW'</w:t>
+      </w:r>
+      <w:r>
+        <w:rPr>
+          <w:rFonts w:ascii="JetBrains Mono" w:eastAsia="Times New Roman" w:hAnsi="JetBrains Mono" w:cs="Courier New"/>
+          <w:color w:val="000000"/>
+          <w:sz w:val="16"/>
+          <w:szCs w:val="16"/>
+          <w:lang/>
+        </w:rPr>
+        <w:t xml:space="preserve">, </w:t>
+      </w:r>
+      <w:r>
+        <w:rPr>
+          <w:rFonts w:ascii="JetBrains Mono" w:eastAsia="Times New Roman" w:hAnsi="JetBrains Mono" w:cs="Courier New"/>
+          <w:color w:val="0000FF"/>
+          <w:sz w:val="16"/>
+          <w:szCs w:val="16"/>
+          <w:lang/>
+        </w:rPr>
+        <w:t>0</w:t>
+      </w:r>
+      <w:r>
+        <w:rPr>
+          <w:rFonts w:ascii="JetBrains Mono" w:eastAsia="Times New Roman" w:hAnsi="JetBrains Mono" w:cs="Courier New"/>
+          <w:color w:val="000000"/>
+          <w:sz w:val="16"/>
+          <w:szCs w:val="16"/>
+          <w:lang/>
+        </w:rPr>
+        <w:t xml:space="preserve">, </w:t>
+      </w:r>
+      <w:r>
+        <w:rPr>
+          <w:rFonts w:ascii="JetBrains Mono" w:eastAsia="Times New Roman" w:hAnsi="JetBrains Mono" w:cs="Courier New"/>
+          <w:b/>
+          <w:bCs/>
+          <w:color w:val="008000"/>
+          <w:sz w:val="16"/>
+          <w:szCs w:val="16"/>
+          <w:lang/>
+        </w:rPr>
+        <w:t>'false'</w:t>
+      </w:r>
+      <w:r>
+        <w:rPr>
+          <w:rFonts w:ascii="JetBrains Mono" w:eastAsia="Times New Roman" w:hAnsi="JetBrains Mono" w:cs="Courier New"/>
+          <w:color w:val="000000"/>
+          <w:sz w:val="16"/>
+          <w:szCs w:val="16"/>
+          <w:lang/>
+        </w:rPr>
+        <w:t xml:space="preserve">, </w:t>
+      </w:r>
+      <w:r>
+        <w:rPr>
+          <w:rFonts w:ascii="JetBrains Mono" w:eastAsia="Times New Roman" w:hAnsi="JetBrains Mono" w:cs="Courier New"/>
+          <w:b/>
+          <w:bCs/>
+          <w:color w:val="008000"/>
+          <w:sz w:val="16"/>
+          <w:szCs w:val="16"/>
+          <w:lang/>
+        </w:rPr>
+        <w:t>'false'</w:t>
+      </w:r>
+      <w:r>
+        <w:rPr>
+          <w:rFonts w:ascii="JetBrains Mono" w:eastAsia="Times New Roman" w:hAnsi="JetBrains Mono" w:cs="Courier New"/>
+          <w:color w:val="000000"/>
+          <w:sz w:val="16"/>
+          <w:szCs w:val="16"/>
+          <w:lang/>
+        </w:rPr>
+        <w:t xml:space="preserve">, </w:t>
+      </w:r>
+      <w:r>
+        <w:rPr>
+          <w:rFonts w:ascii="JetBrains Mono" w:eastAsia="Times New Roman" w:hAnsi="JetBrains Mono" w:cs="Courier New"/>
+          <w:b/>
+          <w:bCs/>
+          <w:color w:val="008000"/>
+          <w:sz w:val="16"/>
+          <w:szCs w:val="16"/>
+          <w:lang/>
+        </w:rPr>
+        <w:t>'both'</w:t>
+      </w:r>
+      <w:r>
+        <w:rPr>
+          <w:rFonts w:ascii="JetBrains Mono" w:eastAsia="Times New Roman" w:hAnsi="JetBrains Mono" w:cs="Courier New"/>
+          <w:color w:val="000000"/>
+          <w:sz w:val="16"/>
+          <w:szCs w:val="16"/>
+          <w:lang/>
+        </w:rPr>
+        <w:t xml:space="preserve">, </w:t>
+      </w:r>
+      <w:r>
+        <w:rPr>
+          <w:rFonts w:ascii="JetBrains Mono" w:eastAsia="Times New Roman" w:hAnsi="JetBrains Mono" w:cs="Courier New"/>
+          <w:color w:val="0000FF"/>
+          <w:sz w:val="16"/>
+          <w:szCs w:val="16"/>
+          <w:lang/>
+        </w:rPr>
+        <w:t>9</w:t>
+      </w:r>
+      <w:r>
+        <w:rPr>
+          <w:rFonts w:ascii="JetBrains Mono" w:eastAsia="Times New Roman" w:hAnsi="JetBrains Mono" w:cs="Courier New"/>
+          <w:color w:val="000000"/>
+          <w:sz w:val="16"/>
+          <w:szCs w:val="16"/>
+          <w:lang/>
+        </w:rPr>
+        <w:t xml:space="preserve">, </w:t>
+      </w:r>
+      <w:r>
+        <w:rPr>
+          <w:rFonts w:ascii="JetBrains Mono" w:eastAsia="Times New Roman" w:hAnsi="JetBrains Mono" w:cs="Courier New"/>
+          <w:color w:val="0000FF"/>
+          <w:sz w:val="16"/>
+          <w:szCs w:val="16"/>
+          <w:lang/>
+        </w:rPr>
+        <w:t>20</w:t>
+      </w:r>
+      <w:r>
+        <w:rPr>
+          <w:rFonts w:ascii="JetBrains Mono" w:eastAsia="Times New Roman" w:hAnsi="JetBrains Mono" w:cs="Courier New"/>
+          <w:color w:val="000000"/>
+          <w:sz w:val="16"/>
+          <w:szCs w:val="16"/>
+          <w:lang/>
+        </w:rPr>
+        <w:t>, -</w:t>
+      </w:r>
+      <w:r>
+        <w:rPr>
+          <w:rFonts w:ascii="JetBrains Mono" w:eastAsia="Times New Roman" w:hAnsi="JetBrains Mono" w:cs="Courier New"/>
+          <w:color w:val="0000FF"/>
+          <w:sz w:val="16"/>
+          <w:szCs w:val="16"/>
+          <w:lang/>
+        </w:rPr>
+        <w:t>1</w:t>
+      </w:r>
+      <w:r>
+        <w:rPr>
+          <w:rFonts w:ascii="JetBrains Mono" w:eastAsia="Times New Roman" w:hAnsi="JetBrains Mono" w:cs="Courier New"/>
+          <w:color w:val="000000"/>
+          <w:sz w:val="16"/>
+          <w:szCs w:val="16"/>
+          <w:lang/>
+        </w:rPr>
+        <w:t xml:space="preserve">, </w:t>
+      </w:r>
+      <w:r>
+        <w:rPr>
+          <w:rFonts w:ascii="JetBrains Mono" w:eastAsia="Times New Roman" w:hAnsi="JetBrains Mono" w:cs="Courier New"/>
+          <w:b/>
+          <w:bCs/>
+          <w:color w:val="008000"/>
+          <w:sz w:val="16"/>
+          <w:szCs w:val="16"/>
+          <w:lang/>
+        </w:rPr>
+        <w:t>'left_handed false leniency 0'</w:t>
+      </w:r>
+      <w:r>
+        <w:rPr>
+          <w:rFonts w:ascii="JetBrains Mono" w:eastAsia="Times New Roman" w:hAnsi="JetBrains Mono" w:cs="Courier New"/>
+          <w:color w:val="000000"/>
+          <w:sz w:val="16"/>
+          <w:szCs w:val="16"/>
+          <w:lang/>
+        </w:rPr>
+        <w:t>),</w:t>
+      </w:r>
+      <w:r>
+        <w:rPr>
+          <w:rFonts w:ascii="JetBrains Mono" w:eastAsia="Times New Roman" w:hAnsi="JetBrains Mono" w:cs="Courier New"/>
+          <w:color w:val="000000"/>
+          <w:sz w:val="16"/>
+          <w:szCs w:val="16"/>
+          <w:lang/>
+        </w:rPr>
+        <w:br/>
+        <w:t xml:space="preserve">    (</w:t>
+      </w:r>
+      <w:r>
+        <w:rPr>
+          <w:rFonts w:ascii="JetBrains Mono" w:eastAsia="Times New Roman" w:hAnsi="JetBrains Mono" w:cs="Courier New"/>
+          <w:b/>
+          <w:bCs/>
+          <w:color w:val="008000"/>
+          <w:sz w:val="16"/>
+          <w:szCs w:val="16"/>
+          <w:lang/>
+        </w:rPr>
+        <w:t>'PALM'</w:t>
+      </w:r>
+      <w:r>
+        <w:rPr>
+          <w:rFonts w:ascii="JetBrains Mono" w:eastAsia="Times New Roman" w:hAnsi="JetBrains Mono" w:cs="Courier New"/>
+          <w:color w:val="000000"/>
+          <w:sz w:val="16"/>
+          <w:szCs w:val="16"/>
+          <w:lang/>
+        </w:rPr>
+        <w:t xml:space="preserve">, </w:t>
+      </w:r>
+      <w:r>
+        <w:rPr>
+          <w:rFonts w:ascii="JetBrains Mono" w:eastAsia="Times New Roman" w:hAnsi="JetBrains Mono" w:cs="Courier New"/>
+          <w:color w:val="0000FF"/>
+          <w:sz w:val="16"/>
+          <w:szCs w:val="16"/>
+          <w:lang/>
+        </w:rPr>
+        <w:t>4</w:t>
+      </w:r>
+      <w:r>
+        <w:rPr>
+          <w:rFonts w:ascii="JetBrains Mono" w:eastAsia="Times New Roman" w:hAnsi="JetBrains Mono" w:cs="Courier New"/>
+          <w:color w:val="000000"/>
+          <w:sz w:val="16"/>
+          <w:szCs w:val="16"/>
+          <w:lang/>
+        </w:rPr>
+        <w:t xml:space="preserve">, </w:t>
+      </w:r>
+      <w:r>
+        <w:rPr>
+          <w:rFonts w:ascii="JetBrains Mono" w:eastAsia="Times New Roman" w:hAnsi="JetBrains Mono" w:cs="Courier New"/>
+          <w:b/>
+          <w:bCs/>
+          <w:color w:val="008000"/>
+          <w:sz w:val="16"/>
+          <w:szCs w:val="16"/>
+          <w:lang/>
+        </w:rPr>
+        <w:t>'true'</w:t>
+      </w:r>
+      <w:r>
+        <w:rPr>
+          <w:rFonts w:ascii="JetBrains Mono" w:eastAsia="Times New Roman" w:hAnsi="JetBrains Mono" w:cs="Courier New"/>
+          <w:color w:val="000000"/>
+          <w:sz w:val="16"/>
+          <w:szCs w:val="16"/>
+          <w:lang/>
+        </w:rPr>
+        <w:t xml:space="preserve">, </w:t>
+      </w:r>
+      <w:r>
+        <w:rPr>
+          <w:rFonts w:ascii="JetBrains Mono" w:eastAsia="Times New Roman" w:hAnsi="JetBrains Mono" w:cs="Courier New"/>
+          <w:b/>
+          <w:bCs/>
+          <w:color w:val="008000"/>
+          <w:sz w:val="16"/>
+          <w:szCs w:val="16"/>
+          <w:lang/>
+        </w:rPr>
+        <w:t>'false'</w:t>
+      </w:r>
+      <w:r>
+        <w:rPr>
+          <w:rFonts w:ascii="JetBrains Mono" w:eastAsia="Times New Roman" w:hAnsi="JetBrains Mono" w:cs="Courier New"/>
+          <w:color w:val="000000"/>
+          <w:sz w:val="16"/>
+          <w:szCs w:val="16"/>
+          <w:lang/>
+        </w:rPr>
+        <w:t xml:space="preserve">, </w:t>
+      </w:r>
+      <w:r>
+        <w:rPr>
+          <w:rFonts w:ascii="JetBrains Mono" w:eastAsia="Times New Roman" w:hAnsi="JetBrains Mono" w:cs="Courier New"/>
+          <w:b/>
+          <w:bCs/>
+          <w:color w:val="008000"/>
+          <w:sz w:val="16"/>
+          <w:szCs w:val="16"/>
+          <w:lang/>
+        </w:rPr>
+        <w:t>'both'</w:t>
+      </w:r>
+      <w:r>
+        <w:rPr>
+          <w:rFonts w:ascii="JetBrains Mono" w:eastAsia="Times New Roman" w:hAnsi="JetBrains Mono" w:cs="Courier New"/>
+          <w:color w:val="000000"/>
+          <w:sz w:val="16"/>
+          <w:szCs w:val="16"/>
+          <w:lang/>
+        </w:rPr>
+        <w:t xml:space="preserve">, </w:t>
+      </w:r>
+      <w:r>
+        <w:rPr>
+          <w:rFonts w:ascii="JetBrains Mono" w:eastAsia="Times New Roman" w:hAnsi="JetBrains Mono" w:cs="Courier New"/>
+          <w:color w:val="0000FF"/>
+          <w:sz w:val="16"/>
+          <w:szCs w:val="16"/>
+          <w:lang/>
+        </w:rPr>
+        <w:t>9</w:t>
+      </w:r>
+      <w:r>
+        <w:rPr>
+          <w:rFonts w:ascii="JetBrains Mono" w:eastAsia="Times New Roman" w:hAnsi="JetBrains Mono" w:cs="Courier New"/>
+          <w:color w:val="000000"/>
+          <w:sz w:val="16"/>
+          <w:szCs w:val="16"/>
+          <w:lang/>
+        </w:rPr>
+        <w:t xml:space="preserve">, </w:t>
+      </w:r>
+      <w:r>
+        <w:rPr>
+          <w:rFonts w:ascii="JetBrains Mono" w:eastAsia="Times New Roman" w:hAnsi="JetBrains Mono" w:cs="Courier New"/>
+          <w:color w:val="0000FF"/>
+          <w:sz w:val="16"/>
+          <w:szCs w:val="16"/>
+          <w:lang/>
+        </w:rPr>
+        <w:t>20</w:t>
+      </w:r>
+      <w:r>
+        <w:rPr>
+          <w:rFonts w:ascii="JetBrains Mono" w:eastAsia="Times New Roman" w:hAnsi="JetBrains Mono" w:cs="Courier New"/>
+          <w:color w:val="000000"/>
+          <w:sz w:val="16"/>
+          <w:szCs w:val="16"/>
+          <w:lang/>
+        </w:rPr>
+        <w:t>, -</w:t>
+      </w:r>
+      <w:r>
+        <w:rPr>
+          <w:rFonts w:ascii="JetBrains Mono" w:eastAsia="Times New Roman" w:hAnsi="JetBrains Mono" w:cs="Courier New"/>
+          <w:color w:val="0000FF"/>
+          <w:sz w:val="16"/>
+          <w:szCs w:val="16"/>
+          <w:lang/>
+        </w:rPr>
+        <w:t>1</w:t>
+      </w:r>
+      <w:r>
+        <w:rPr>
+          <w:rFonts w:ascii="JetBrains Mono" w:eastAsia="Times New Roman" w:hAnsi="JetBrains Mono" w:cs="Courier New"/>
+          <w:color w:val="000000"/>
+          <w:sz w:val="16"/>
+          <w:szCs w:val="16"/>
+          <w:lang/>
+        </w:rPr>
+        <w:t xml:space="preserve">, </w:t>
+      </w:r>
+      <w:r>
+        <w:rPr>
+          <w:rFonts w:ascii="JetBrains Mono" w:eastAsia="Times New Roman" w:hAnsi="JetBrains Mono" w:cs="Courier New"/>
+          <w:b/>
+          <w:bCs/>
+          <w:color w:val="008000"/>
+          <w:sz w:val="16"/>
+          <w:szCs w:val="16"/>
+          <w:lang/>
+        </w:rPr>
+        <w:t>'left_handed false leniency 4'</w:t>
+      </w:r>
+      <w:r>
+        <w:rPr>
+          <w:rFonts w:ascii="JetBrains Mono" w:eastAsia="Times New Roman" w:hAnsi="JetBrains Mono" w:cs="Courier New"/>
+          <w:color w:val="000000"/>
+          <w:sz w:val="16"/>
+          <w:szCs w:val="16"/>
+          <w:lang/>
+        </w:rPr>
+        <w:t>),</w:t>
+      </w:r>
+      <w:r>
+        <w:rPr>
+          <w:rFonts w:ascii="JetBrains Mono" w:eastAsia="Times New Roman" w:hAnsi="JetBrains Mono" w:cs="Courier New"/>
+          <w:color w:val="000000"/>
+          <w:sz w:val="16"/>
+          <w:szCs w:val="16"/>
+          <w:lang/>
+        </w:rPr>
+        <w:br/>
+        <w:t xml:space="preserve">    (</w:t>
+      </w:r>
+      <w:r>
+        <w:rPr>
+          <w:rFonts w:ascii="JetBrains Mono" w:eastAsia="Times New Roman" w:hAnsi="JetBrains Mono" w:cs="Courier New"/>
+          <w:b/>
+          <w:bCs/>
+          <w:color w:val="008000"/>
+          <w:sz w:val="16"/>
+          <w:szCs w:val="16"/>
+          <w:lang/>
+        </w:rPr>
+        <w:t>'FINGERTIP'</w:t>
+      </w:r>
+      <w:r>
+        <w:rPr>
+          <w:rFonts w:ascii="JetBrains Mono" w:eastAsia="Times New Roman" w:hAnsi="JetBrains Mono" w:cs="Courier New"/>
+          <w:color w:val="000000"/>
+          <w:sz w:val="16"/>
+          <w:szCs w:val="16"/>
+          <w:lang/>
+        </w:rPr>
+        <w:t xml:space="preserve">, </w:t>
+      </w:r>
+      <w:r>
+        <w:rPr>
+          <w:rFonts w:ascii="JetBrains Mono" w:eastAsia="Times New Roman" w:hAnsi="JetBrains Mono" w:cs="Courier New"/>
+          <w:color w:val="0000FF"/>
+          <w:sz w:val="16"/>
+          <w:szCs w:val="16"/>
+          <w:lang/>
+        </w:rPr>
+        <w:t>0</w:t>
+      </w:r>
+      <w:r>
+        <w:rPr>
+          <w:rFonts w:ascii="JetBrains Mono" w:eastAsia="Times New Roman" w:hAnsi="JetBrains Mono" w:cs="Courier New"/>
+          <w:color w:val="000000"/>
+          <w:sz w:val="16"/>
+          <w:szCs w:val="16"/>
+          <w:lang/>
+        </w:rPr>
+        <w:t xml:space="preserve">, </w:t>
+      </w:r>
+      <w:r>
+        <w:rPr>
+          <w:rFonts w:ascii="JetBrains Mono" w:eastAsia="Times New Roman" w:hAnsi="JetBrains Mono" w:cs="Courier New"/>
+          <w:b/>
+          <w:bCs/>
+          <w:color w:val="008000"/>
+          <w:sz w:val="16"/>
+          <w:szCs w:val="16"/>
+          <w:lang/>
+        </w:rPr>
+        <w:t>'false'</w:t>
+      </w:r>
+      <w:r>
+        <w:rPr>
+          <w:rFonts w:ascii="JetBrains Mono" w:eastAsia="Times New Roman" w:hAnsi="JetBrains Mono" w:cs="Courier New"/>
+          <w:color w:val="000000"/>
+          <w:sz w:val="16"/>
+          <w:szCs w:val="16"/>
+          <w:lang/>
+        </w:rPr>
+        <w:t xml:space="preserve">, </w:t>
+      </w:r>
+      <w:r>
+        <w:rPr>
+          <w:rFonts w:ascii="JetBrains Mono" w:eastAsia="Times New Roman" w:hAnsi="JetBrains Mono" w:cs="Courier New"/>
+          <w:b/>
+          <w:bCs/>
+          <w:color w:val="008000"/>
+          <w:sz w:val="16"/>
+          <w:szCs w:val="16"/>
+          <w:lang/>
+        </w:rPr>
+        <w:t>'true'</w:t>
+      </w:r>
+      <w:r>
+        <w:rPr>
+          <w:rFonts w:ascii="JetBrains Mono" w:eastAsia="Times New Roman" w:hAnsi="JetBrains Mono" w:cs="Courier New"/>
+          <w:color w:val="000000"/>
+          <w:sz w:val="16"/>
+          <w:szCs w:val="16"/>
+          <w:lang/>
+        </w:rPr>
+        <w:t xml:space="preserve">, </w:t>
+      </w:r>
+      <w:r>
+        <w:rPr>
+          <w:rFonts w:ascii="JetBrains Mono" w:eastAsia="Times New Roman" w:hAnsi="JetBrains Mono" w:cs="Courier New"/>
+          <w:b/>
+          <w:bCs/>
+          <w:color w:val="008000"/>
+          <w:sz w:val="16"/>
+          <w:szCs w:val="16"/>
+          <w:lang/>
+        </w:rPr>
+        <w:t>'both'</w:t>
+      </w:r>
+      <w:r>
+        <w:rPr>
+          <w:rFonts w:ascii="JetBrains Mono" w:eastAsia="Times New Roman" w:hAnsi="JetBrains Mono" w:cs="Courier New"/>
+          <w:color w:val="000000"/>
+          <w:sz w:val="16"/>
+          <w:szCs w:val="16"/>
+          <w:lang/>
+        </w:rPr>
+        <w:t xml:space="preserve">, </w:t>
+      </w:r>
+      <w:r>
+        <w:rPr>
+          <w:rFonts w:ascii="JetBrains Mono" w:eastAsia="Times New Roman" w:hAnsi="JetBrains Mono" w:cs="Courier New"/>
+          <w:color w:val="0000FF"/>
+          <w:sz w:val="16"/>
+          <w:szCs w:val="16"/>
+          <w:lang/>
+        </w:rPr>
+        <w:t>9</w:t>
+      </w:r>
+      <w:r>
+        <w:rPr>
+          <w:rFonts w:ascii="JetBrains Mono" w:eastAsia="Times New Roman" w:hAnsi="JetBrains Mono" w:cs="Courier New"/>
+          <w:color w:val="000000"/>
+          <w:sz w:val="16"/>
+          <w:szCs w:val="16"/>
+          <w:lang/>
+        </w:rPr>
+        <w:t xml:space="preserve">, </w:t>
+      </w:r>
+      <w:r>
+        <w:rPr>
+          <w:rFonts w:ascii="JetBrains Mono" w:eastAsia="Times New Roman" w:hAnsi="JetBrains Mono" w:cs="Courier New"/>
+          <w:color w:val="0000FF"/>
+          <w:sz w:val="16"/>
+          <w:szCs w:val="16"/>
+          <w:lang/>
+        </w:rPr>
+        <w:t>20</w:t>
+      </w:r>
+      <w:r>
+        <w:rPr>
+          <w:rFonts w:ascii="JetBrains Mono" w:eastAsia="Times New Roman" w:hAnsi="JetBrains Mono" w:cs="Courier New"/>
+          <w:color w:val="000000"/>
+          <w:sz w:val="16"/>
+          <w:szCs w:val="16"/>
+          <w:lang/>
+        </w:rPr>
+        <w:t>, -</w:t>
+      </w:r>
+      <w:r>
+        <w:rPr>
+          <w:rFonts w:ascii="JetBrains Mono" w:eastAsia="Times New Roman" w:hAnsi="JetBrains Mono" w:cs="Courier New"/>
+          <w:color w:val="0000FF"/>
+          <w:sz w:val="16"/>
+          <w:szCs w:val="16"/>
+          <w:lang/>
+        </w:rPr>
+        <w:t>1</w:t>
+      </w:r>
+      <w:r>
+        <w:rPr>
+          <w:rFonts w:ascii="JetBrains Mono" w:eastAsia="Times New Roman" w:hAnsi="JetBrains Mono" w:cs="Courier New"/>
+          <w:color w:val="000000"/>
+          <w:sz w:val="16"/>
+          <w:szCs w:val="16"/>
+          <w:lang/>
+        </w:rPr>
+        <w:t xml:space="preserve">, </w:t>
+      </w:r>
+      <w:r>
+        <w:rPr>
+          <w:rFonts w:ascii="JetBrains Mono" w:eastAsia="Times New Roman" w:hAnsi="JetBrains Mono" w:cs="Courier New"/>
+          <w:b/>
+          <w:bCs/>
+          <w:color w:val="008000"/>
+          <w:sz w:val="16"/>
+          <w:szCs w:val="16"/>
+          <w:lang/>
+        </w:rPr>
+        <w:t>'left_handed true leniency 0'</w:t>
+      </w:r>
+      <w:r>
+        <w:rPr>
+          <w:rFonts w:ascii="JetBrains Mono" w:eastAsia="Times New Roman" w:hAnsi="JetBrains Mono" w:cs="Courier New"/>
+          <w:color w:val="000000"/>
+          <w:sz w:val="16"/>
+          <w:szCs w:val="16"/>
+          <w:lang/>
+        </w:rPr>
+        <w:t>),</w:t>
+      </w:r>
+      <w:r>
+        <w:rPr>
+          <w:rFonts w:ascii="JetBrains Mono" w:eastAsia="Times New Roman" w:hAnsi="JetBrains Mono" w:cs="Courier New"/>
+          <w:color w:val="000000"/>
+          <w:sz w:val="16"/>
+          <w:szCs w:val="16"/>
+          <w:lang/>
+        </w:rPr>
+        <w:br/>
+        <w:t xml:space="preserve">    (</w:t>
+      </w:r>
+      <w:r>
+        <w:rPr>
+          <w:rFonts w:ascii="JetBrains Mono" w:eastAsia="Times New Roman" w:hAnsi="JetBrains Mono" w:cs="Courier New"/>
+          <w:b/>
+          <w:bCs/>
+          <w:color w:val="008000"/>
+          <w:sz w:val="16"/>
+          <w:szCs w:val="16"/>
+          <w:lang/>
+        </w:rPr>
+        <w:t>'CLAW'</w:t>
+      </w:r>
+      <w:r>
+        <w:rPr>
+          <w:rFonts w:ascii="JetBrains Mono" w:eastAsia="Times New Roman" w:hAnsi="JetBrains Mono" w:cs="Courier New"/>
+          <w:color w:val="000000"/>
+          <w:sz w:val="16"/>
+          <w:szCs w:val="16"/>
+          <w:lang/>
+        </w:rPr>
+        <w:t xml:space="preserve">, </w:t>
+      </w:r>
+      <w:r>
+        <w:rPr>
+          <w:rFonts w:ascii="JetBrains Mono" w:eastAsia="Times New Roman" w:hAnsi="JetBrains Mono" w:cs="Courier New"/>
+          <w:color w:val="0000FF"/>
+          <w:sz w:val="16"/>
+          <w:szCs w:val="16"/>
+          <w:lang/>
+        </w:rPr>
+        <w:t>4</w:t>
+      </w:r>
+      <w:r>
+        <w:rPr>
+          <w:rFonts w:ascii="JetBrains Mono" w:eastAsia="Times New Roman" w:hAnsi="JetBrains Mono" w:cs="Courier New"/>
+          <w:color w:val="000000"/>
+          <w:sz w:val="16"/>
+          <w:szCs w:val="16"/>
+          <w:lang/>
+        </w:rPr>
+        <w:t xml:space="preserve">, </w:t>
+      </w:r>
+      <w:r>
+        <w:rPr>
+          <w:rFonts w:ascii="JetBrains Mono" w:eastAsia="Times New Roman" w:hAnsi="JetBrains Mono" w:cs="Courier New"/>
+          <w:b/>
+          <w:bCs/>
+          <w:color w:val="008000"/>
+          <w:sz w:val="16"/>
+          <w:szCs w:val="16"/>
+          <w:lang/>
+        </w:rPr>
+        <w:t>'true'</w:t>
+      </w:r>
+      <w:r>
+        <w:rPr>
+          <w:rFonts w:ascii="JetBrains Mono" w:eastAsia="Times New Roman" w:hAnsi="JetBrains Mono" w:cs="Courier New"/>
+          <w:color w:val="000000"/>
+          <w:sz w:val="16"/>
+          <w:szCs w:val="16"/>
+          <w:lang/>
+        </w:rPr>
+        <w:t xml:space="preserve">, </w:t>
+      </w:r>
+      <w:r>
+        <w:rPr>
+          <w:rFonts w:ascii="JetBrains Mono" w:eastAsia="Times New Roman" w:hAnsi="JetBrains Mono" w:cs="Courier New"/>
+          <w:b/>
+          <w:bCs/>
+          <w:color w:val="008000"/>
+          <w:sz w:val="16"/>
+          <w:szCs w:val="16"/>
+          <w:lang/>
+        </w:rPr>
+        <w:t>'true'</w:t>
+      </w:r>
+      <w:r>
+        <w:rPr>
+          <w:rFonts w:ascii="JetBrains Mono" w:eastAsia="Times New Roman" w:hAnsi="JetBrains Mono" w:cs="Courier New"/>
+          <w:color w:val="000000"/>
+          <w:sz w:val="16"/>
+          <w:szCs w:val="16"/>
+          <w:lang/>
+        </w:rPr>
+        <w:t xml:space="preserve">, </w:t>
+      </w:r>
+      <w:r>
+        <w:rPr>
+          <w:rFonts w:ascii="JetBrains Mono" w:eastAsia="Times New Roman" w:hAnsi="JetBrains Mono" w:cs="Courier New"/>
+          <w:b/>
+          <w:bCs/>
+          <w:color w:val="008000"/>
+          <w:sz w:val="16"/>
+          <w:szCs w:val="16"/>
+          <w:lang/>
+        </w:rPr>
+        <w:t>'both'</w:t>
+      </w:r>
+      <w:r>
+        <w:rPr>
+          <w:rFonts w:ascii="JetBrains Mono" w:eastAsia="Times New Roman" w:hAnsi="JetBrains Mono" w:cs="Courier New"/>
+          <w:color w:val="000000"/>
+          <w:sz w:val="16"/>
+          <w:szCs w:val="16"/>
+          <w:lang/>
+        </w:rPr>
+        <w:t xml:space="preserve">, </w:t>
+      </w:r>
+      <w:r>
+        <w:rPr>
+          <w:rFonts w:ascii="JetBrains Mono" w:eastAsia="Times New Roman" w:hAnsi="JetBrains Mono" w:cs="Courier New"/>
+          <w:color w:val="0000FF"/>
+          <w:sz w:val="16"/>
+          <w:szCs w:val="16"/>
+          <w:lang/>
+        </w:rPr>
+        <w:t>9</w:t>
+      </w:r>
+      <w:r>
+        <w:rPr>
+          <w:rFonts w:ascii="JetBrains Mono" w:eastAsia="Times New Roman" w:hAnsi="JetBrains Mono" w:cs="Courier New"/>
+          <w:color w:val="000000"/>
+          <w:sz w:val="16"/>
+          <w:szCs w:val="16"/>
+          <w:lang/>
+        </w:rPr>
+        <w:t xml:space="preserve">, </w:t>
+      </w:r>
+      <w:r>
+        <w:rPr>
+          <w:rFonts w:ascii="JetBrains Mono" w:eastAsia="Times New Roman" w:hAnsi="JetBrains Mono" w:cs="Courier New"/>
+          <w:color w:val="0000FF"/>
+          <w:sz w:val="16"/>
+          <w:szCs w:val="16"/>
+          <w:lang/>
+        </w:rPr>
+        <w:t>20</w:t>
+      </w:r>
+      <w:r>
+        <w:rPr>
+          <w:rFonts w:ascii="JetBrains Mono" w:eastAsia="Times New Roman" w:hAnsi="JetBrains Mono" w:cs="Courier New"/>
+          <w:color w:val="000000"/>
+          <w:sz w:val="16"/>
+          <w:szCs w:val="16"/>
+          <w:lang/>
+        </w:rPr>
+        <w:t>, -</w:t>
+      </w:r>
+      <w:r>
+        <w:rPr>
+          <w:rFonts w:ascii="JetBrains Mono" w:eastAsia="Times New Roman" w:hAnsi="JetBrains Mono" w:cs="Courier New"/>
+          <w:color w:val="0000FF"/>
+          <w:sz w:val="16"/>
+          <w:szCs w:val="16"/>
+          <w:lang/>
+        </w:rPr>
+        <w:t>1</w:t>
+      </w:r>
+      <w:r>
+        <w:rPr>
+          <w:rFonts w:ascii="JetBrains Mono" w:eastAsia="Times New Roman" w:hAnsi="JetBrains Mono" w:cs="Courier New"/>
+          <w:color w:val="000000"/>
+          <w:sz w:val="16"/>
+          <w:szCs w:val="16"/>
+          <w:lang/>
+        </w:rPr>
+        <w:t xml:space="preserve">, </w:t>
+      </w:r>
+      <w:r>
+        <w:rPr>
+          <w:rFonts w:ascii="JetBrains Mono" w:eastAsia="Times New Roman" w:hAnsi="JetBrains Mono" w:cs="Courier New"/>
+          <w:b/>
+          <w:bCs/>
+          <w:color w:val="008000"/>
+          <w:sz w:val="16"/>
+          <w:szCs w:val="16"/>
+          <w:lang/>
+        </w:rPr>
+        <w:t>'left_handed true leniency 0'</w:t>
+      </w:r>
+      <w:r>
+        <w:rPr>
+          <w:rFonts w:ascii="JetBrains Mono" w:eastAsia="Times New Roman" w:hAnsi="JetBrains Mono" w:cs="Courier New"/>
+          <w:color w:val="000000"/>
+          <w:sz w:val="16"/>
+          <w:szCs w:val="16"/>
+          <w:lang/>
+        </w:rPr>
+        <w:t>),</w:t>
+      </w:r>
+    </w:p>
+    <w:p>
+      <w:pPr>
+        <w:shd w:val="clear" w:color="auto" w:fill="FFFFFF"/>
+        <w:tabs>
+          <w:tab w:val="left" w:pos="916"/>
+          <w:tab w:val="left" w:pos="1832"/>
+          <w:tab w:val="left" w:pos="2748"/>
+          <w:tab w:val="left" w:pos="3664"/>
+          <w:tab w:val="left" w:pos="4580"/>
+          <w:tab w:val="left" w:pos="5496"/>
+          <w:tab w:val="left" w:pos="6412"/>
+          <w:tab w:val="left" w:pos="7328"/>
+          <w:tab w:val="left" w:pos="8244"/>
+          <w:tab w:val="left" w:pos="9160"/>
+          <w:tab w:val="left" w:pos="10076"/>
+          <w:tab w:val="left" w:pos="10992"/>
+          <w:tab w:val="left" w:pos="11908"/>
+          <w:tab w:val="left" w:pos="12824"/>
+          <w:tab w:val="left" w:pos="13740"/>
+          <w:tab w:val="left" w:pos="14656"/>
+        </w:tabs>
+        <w:spacing w:after="0" w:line="240" w:lineRule="auto"/>
+      </w:pPr>
+      <w:r>
+        <w:rPr>
+          <w:rFonts w:ascii="Times New Roman" w:hAnsi="Times New Roman"/>
+          <w:lang/>
+        </w:rPr>
+        <w:br/>
+      </w:r>
+      <w:r>
+        <w:rPr>
+          <w:rFonts w:ascii="Times New Roman" w:hAnsi="Times New Roman"/>
+          <w:lang/>
+        </w:rPr>
+        <w:br/>
+      </w:r>
+      <w:r>
+        <w:rPr>
+          <w:lang/>
+        </w:rPr>
+        <w:t>left_handed false leniency 0</w:t>
+      </w:r>
+    </w:p>
+    <w:p>
+      <w:pPr>
+        <w:shd w:val="clear" w:color="auto" w:fill="FFFFFF"/>
+        <w:tabs>
+          <w:tab w:val="left" w:pos="916"/>
+          <w:tab w:val="left" w:pos="1832"/>
+          <w:tab w:val="left" w:pos="2748"/>
+          <w:tab w:val="left" w:pos="3664"/>
+          <w:tab w:val="left" w:pos="4580"/>
+          <w:tab w:val="left" w:pos="5496"/>
+          <w:tab w:val="left" w:pos="6412"/>
+          <w:tab w:val="left" w:pos="7328"/>
+          <w:tab w:val="left" w:pos="8244"/>
+          <w:tab w:val="left" w:pos="9160"/>
+          <w:tab w:val="left" w:pos="10076"/>
+          <w:tab w:val="left" w:pos="10992"/>
+          <w:tab w:val="left" w:pos="11908"/>
+          <w:tab w:val="left" w:pos="12824"/>
+          <w:tab w:val="left" w:pos="13740"/>
+          <w:tab w:val="left" w:pos="14656"/>
+        </w:tabs>
+        <w:spacing w:after="0" w:line="240" w:lineRule="auto"/>
+      </w:pPr>
+      <w:r>
+        <w:t>left_handed false leniency 4</w:t>
+      </w:r>
+    </w:p>
+    <w:p>
+      <w:pPr>
+        <w:shd w:val="clear" w:color="auto" w:fill="FFFFFF"/>
+        <w:tabs>
+          <w:tab w:val="left" w:pos="916"/>
+          <w:tab w:val="left" w:pos="1832"/>
+          <w:tab w:val="left" w:pos="2748"/>
+          <w:tab w:val="left" w:pos="3664"/>
+          <w:tab w:val="left" w:pos="4580"/>
+          <w:tab w:val="left" w:pos="5496"/>
+          <w:tab w:val="left" w:pos="6412"/>
+          <w:tab w:val="left" w:pos="7328"/>
+          <w:tab w:val="left" w:pos="8244"/>
+          <w:tab w:val="left" w:pos="9160"/>
+          <w:tab w:val="left" w:pos="10076"/>
+          <w:tab w:val="left" w:pos="10992"/>
+          <w:tab w:val="left" w:pos="11908"/>
+          <w:tab w:val="left" w:pos="12824"/>
+          <w:tab w:val="left" w:pos="13740"/>
+          <w:tab w:val="left" w:pos="14656"/>
+        </w:tabs>
+        <w:spacing w:after="0" w:line="240" w:lineRule="auto"/>
+      </w:pPr>
+      <w:r>
+        <w:rPr>
+          <w:lang/>
+        </w:rPr>
+        <w:t xml:space="preserve">left_handed </w:t>
+      </w:r>
+      <w:r>
+        <w:t xml:space="preserve">true </w:t>
+      </w:r>
+      <w:r>
+        <w:rPr>
+          <w:lang/>
+        </w:rPr>
+        <w:t xml:space="preserve"> leniency 0</w:t>
+      </w:r>
+    </w:p>
+    <w:p>
+      <w:pPr>
+        <w:shd w:val="clear" w:color="auto" w:fill="FFFFFF"/>
+        <w:tabs>
+          <w:tab w:val="left" w:pos="916"/>
+          <w:tab w:val="left" w:pos="1832"/>
+          <w:tab w:val="left" w:pos="2748"/>
+          <w:tab w:val="left" w:pos="3664"/>
+          <w:tab w:val="left" w:pos="4580"/>
+          <w:tab w:val="left" w:pos="5496"/>
+          <w:tab w:val="left" w:pos="6412"/>
+          <w:tab w:val="left" w:pos="7328"/>
+          <w:tab w:val="left" w:pos="8244"/>
+          <w:tab w:val="left" w:pos="9160"/>
+          <w:tab w:val="left" w:pos="10076"/>
+          <w:tab w:val="left" w:pos="10992"/>
+          <w:tab w:val="left" w:pos="11908"/>
+          <w:tab w:val="left" w:pos="12824"/>
+          <w:tab w:val="left" w:pos="13740"/>
+          <w:tab w:val="left" w:pos="14656"/>
+        </w:tabs>
+        <w:spacing w:after="0" w:line="240" w:lineRule="auto"/>
+        <w:rPr>
+          <w:rFonts w:ascii="Times New Roman" w:eastAsia="Times New Roman" w:hAnsi="Times New Roman" w:cs="Courier New"/>
+          <w:b/>
+          <w:bCs/>
+          <w:color w:val="000000"/>
+          <w:sz w:val="28"/>
+          <w:szCs w:val="28"/>
+          <w:lang/>
+        </w:rPr>
+      </w:pPr>
+      <w:r>
+        <w:t>left_handed true leniency 4</w:t>
+      </w:r>
+      <w:r>
+        <w:rPr>
+          <w:rFonts w:ascii="Times New Roman" w:eastAsia="Times New Roman" w:hAnsi="Times New Roman" w:cs="Courier New"/>
+          <w:b/>
+          <w:bCs/>
+          <w:color w:val="000000"/>
+          <w:sz w:val="28"/>
+          <w:szCs w:val="28"/>
+          <w:lang/>
+        </w:rPr>
+        <w:br/>
+      </w:r>
+    </w:p>
+    <w:p>
+      <w:pPr>
+        <w:shd w:val="clear" w:color="auto" w:fill="FFFFFF"/>
+        <w:tabs>
+          <w:tab w:val="left" w:pos="916"/>
+          <w:tab w:val="left" w:pos="1832"/>
+          <w:tab w:val="left" w:pos="2748"/>
+          <w:tab w:val="left" w:pos="3664"/>
+          <w:tab w:val="left" w:pos="4580"/>
+          <w:tab w:val="left" w:pos="5496"/>
+          <w:tab w:val="left" w:pos="6412"/>
+          <w:tab w:val="left" w:pos="7328"/>
+          <w:tab w:val="left" w:pos="8244"/>
+          <w:tab w:val="left" w:pos="9160"/>
+          <w:tab w:val="left" w:pos="10076"/>
+          <w:tab w:val="left" w:pos="10992"/>
+          <w:tab w:val="left" w:pos="11908"/>
+          <w:tab w:val="left" w:pos="12824"/>
+          <w:tab w:val="left" w:pos="13740"/>
+          <w:tab w:val="left" w:pos="14656"/>
+        </w:tabs>
+        <w:spacing w:after="0" w:line="240" w:lineRule="auto"/>
+        <w:rPr>
+          <w:rFonts w:ascii="Times New Roman" w:eastAsia="Times New Roman" w:hAnsi="Times New Roman" w:cs="Courier New"/>
+          <w:b/>
+          <w:bCs/>
+          <w:color w:val="000000"/>
+          <w:sz w:val="28"/>
+          <w:szCs w:val="28"/>
+          <w:lang/>
+        </w:rPr>
+      </w:pPr>
+    </w:p>
+    <w:p>
+      <w:pPr>
+        <w:rPr>
+          <w:rFonts w:ascii="Times New Roman" w:hAnsi="Times New Roman"/>
+        </w:rPr>
+      </w:pPr>
+      <w:r>
+        <w:rPr>
+          <w:rFonts w:ascii="Times New Roman" w:hAnsi="Times New Roman"/>
+        </w:rPr>
+        <w:br/>
+      </w:r>
+      <w:r>
+        <w:rPr>
+          <w:rFonts w:ascii="Times New Roman" w:hAnsi="Times New Roman"/>
+        </w:rPr>
+        <w:t xml:space="preserve">Excpted : </w:t>
+      </w:r>
+      <w:r>
+        <w:t xml:space="preserve">to have no issues </w:t>
+      </w:r>
+      <w:r>
+        <w:t>when set to true or false regradless of other params</w:t>
+      </w:r>
+      <w:r>
+        <w:t xml:space="preserve"> such as </w:t>
+      </w:r>
+      <w:r>
+        <w:t xml:space="preserve">leniency </w:t>
+      </w:r>
+      <w:r>
+        <w:t>or grip type</w:t>
+      </w:r>
+    </w:p>
+    <w:p>
+      <w:pPr>
+        <w:rPr>
+          <w:rFonts w:ascii="Times New Roman" w:hAnsi="Times New Roman" w:cs="JetBrains Mono"/>
+          <w:b/>
+          <w:bCs/>
+          <w:color w:val="70AD47" w:themeColor="accent6"/>
+          <w:sz w:val="36"/>
+          <w:szCs w:val="36"/>
+        </w:rPr>
+      </w:pPr>
+      <w:r>
+        <w:rPr>
+          <w:rFonts w:ascii="Times New Roman" w:hAnsi="Times New Roman"/>
+        </w:rPr>
+        <w:br/>
+      </w:r>
+      <w:r>
+        <w:rPr>
+          <w:rFonts w:ascii="Times New Roman" w:hAnsi="Times New Roman" w:cs="JetBrains Mono"/>
+          <w:b/>
+          <w:bCs/>
+          <w:color w:val="70AD47" w:themeColor="accent6"/>
+          <w:sz w:val="36"/>
+          <w:szCs w:val="36"/>
+        </w:rPr>
+        <w:t>no issues found</w:t>
+      </w:r>
+    </w:p>
+    <w:p>
+      <w:pPr>
+        <w:rPr>
+          <w:rFonts w:ascii="Times New Roman" w:hAnsi="Times New Roman" w:cs="JetBrains Mono"/>
+          <w:b/>
+          <w:bCs/>
+          <w:color w:val="FF0000"/>
+          <w:sz w:val="36"/>
+          <w:szCs w:val="36"/>
+        </w:rPr>
+      </w:pPr>
+      <w:r>
+        <w:rPr>
+          <w:rFonts w:ascii="Times New Roman" w:hAnsi="Times New Roman"/>
+        </w:rPr>
+        <w:t>---------------------------------------------------------------------------------</w:t>
+      </w:r>
+      <w:bookmarkStart w:id="0" w:name="_GoBack"/>
+      <w:bookmarkEnd w:id="0"/>
+    </w:p>
+    <w:p>
+      <w:pPr>
         <w:rPr>
           <w:rFonts w:ascii="Times New Roman" w:hAnsi="Times New Roman"/>
         </w:rPr>
@@ -5046,7 +8763,7 @@
   <w:style w:type="paragraph" w:default="1" w:styleId="a">
     <w:name w:val="Normal"/>
     <w:qFormat/>
-    <w:rsid w:val="00C42C23"/>
+    <w:rsid w:val="007F1435"/>
   </w:style>
   <w:style w:type="paragraph" w:styleId="1">
     <w:name w:val="heading 1"/>
@@ -5234,7 +8951,6 @@
     <w:basedOn w:val="a"/>
     <w:link w:val="HTML0"/>
     <w:uiPriority w:val="99"/>
-    <w:semiHidden/>
     <w:unhideWhenUsed/>
     <w:rsid w:val="00AE3CC7"/>
     <w:pPr>
@@ -5269,7 +8985,6 @@
     <w:basedOn w:val="a0"/>
     <w:link w:val="HTML"/>
     <w:uiPriority w:val="99"/>
-    <w:semiHidden/>
     <w:rsid w:val="00AE3CC7"/>
     <w:rPr>
       <w:rFonts w:ascii="Courier New" w:eastAsia="Times New Roman" w:hAnsi="Courier New" w:cs="Courier New"/>

</xml_diff>

<commit_message>
Plan Update and code 3
</commit_message>
<xml_diff>
--- a/Test Plan Document.docx
+++ b/Test Plan Document.docx
@@ -5708,12 +5708,13 @@
     <w:p>
       <w:pPr>
         <w:rPr>
-          <w:rFonts w:ascii="Times New Roman" w:hAnsi="Times New Roman" w:cs="JetBrains Mono"/>
+          <w:rFonts w:ascii="Times New Roman" w:hAnsi="Times New Roman" w:cs="JetBrains Mono" w:hint="cs"/>
           <w:b/>
           <w:bCs/>
           <w:color w:val="FF0000"/>
           <w:sz w:val="36"/>
           <w:szCs w:val="36"/>
+          <w:rtl/>
         </w:rPr>
       </w:pPr>
       <w:r>
@@ -5721,9 +5722,2157 @@
           <w:rFonts w:ascii="Times New Roman" w:hAnsi="Times New Roman"/>
         </w:rPr>
         <w:t>---------------------------------------------------------------------------------</w:t>
+      </w:r>
+    </w:p>
+    <w:p>
+      <w:pPr>
+        <w:shd w:val="clear" w:color="auto" w:fill="FFFFFF"/>
+        <w:tabs>
+          <w:tab w:val="left" w:pos="916"/>
+          <w:tab w:val="left" w:pos="1832"/>
+          <w:tab w:val="left" w:pos="2748"/>
+          <w:tab w:val="left" w:pos="3664"/>
+          <w:tab w:val="left" w:pos="4580"/>
+          <w:tab w:val="left" w:pos="5496"/>
+          <w:tab w:val="left" w:pos="6412"/>
+          <w:tab w:val="left" w:pos="7328"/>
+          <w:tab w:val="left" w:pos="8244"/>
+          <w:tab w:val="left" w:pos="9160"/>
+          <w:tab w:val="left" w:pos="10076"/>
+          <w:tab w:val="left" w:pos="10992"/>
+          <w:tab w:val="left" w:pos="11908"/>
+          <w:tab w:val="left" w:pos="12824"/>
+          <w:tab w:val="left" w:pos="13740"/>
+          <w:tab w:val="left" w:pos="14656"/>
+        </w:tabs>
+        <w:spacing w:after="0" w:line="240" w:lineRule="auto"/>
+        <w:rPr>
+          <w:rFonts w:ascii="JetBrains Mono" w:eastAsia="Times New Roman" w:hAnsi="JetBrains Mono" w:cs="Courier New"/>
+          <w:b/>
+          <w:bCs/>
+          <w:color w:val="000000"/>
+          <w:sz w:val="28"/>
+          <w:szCs w:val="28"/>
+          <w:lang/>
+        </w:rPr>
+      </w:pPr>
+      <w:r>
+        <w:rPr>
+          <w:rFonts w:ascii="JetBrains Mono" w:eastAsia="Times New Roman" w:hAnsi="JetBrains Mono" w:cs="Courier New"/>
+          <w:b/>
+          <w:bCs/>
+          <w:color w:val="000000"/>
+          <w:sz w:val="28"/>
+          <w:szCs w:val="28"/>
+          <w:lang/>
+        </w:rPr>
+        <w:t>test_wrong_values_empty_response():</w:t>
+      </w:r>
+    </w:p>
+    <w:p>
+      <w:pPr>
+        <w:rPr>
+          <w:rFonts w:ascii="Times New Roman" w:hAnsi="Times New Roman"/>
+        </w:rPr>
+      </w:pPr>
+    </w:p>
+    <w:p>
+      <w:pPr>
+        <w:rPr>
+          <w:rFonts w:ascii="Times New Roman" w:hAnsi="Times New Roman"/>
+        </w:rPr>
+      </w:pPr>
+      <w:r>
+        <w:rPr>
+          <w:rFonts w:ascii="Times New Roman" w:hAnsi="Times New Roman"/>
+        </w:rPr>
+        <w:t xml:space="preserve">Tests will check for wrong and right values for </w:t>
+      </w:r>
+      <w:r>
+        <w:rPr>
+          <w:rFonts w:ascii="Times New Roman" w:hAnsi="Times New Roman"/>
+        </w:rPr>
+        <w:t>&amp;shape=</w:t>
+      </w:r>
+      <w:r>
+        <w:rPr>
+          <w:rFonts w:ascii="Times New Roman" w:hAnsi="Times New Roman"/>
+        </w:rPr>
+        <w:t>XXX</w:t>
+      </w:r>
+    </w:p>
+    <w:p>
+      <w:pPr>
+        <w:shd w:val="clear" w:color="auto" w:fill="FFFFFF"/>
+        <w:tabs>
+          <w:tab w:val="left" w:pos="916"/>
+          <w:tab w:val="left" w:pos="1832"/>
+          <w:tab w:val="left" w:pos="2748"/>
+          <w:tab w:val="left" w:pos="3664"/>
+          <w:tab w:val="left" w:pos="4580"/>
+          <w:tab w:val="left" w:pos="5496"/>
+          <w:tab w:val="left" w:pos="6412"/>
+          <w:tab w:val="left" w:pos="7328"/>
+          <w:tab w:val="left" w:pos="8244"/>
+          <w:tab w:val="left" w:pos="9160"/>
+          <w:tab w:val="left" w:pos="10076"/>
+          <w:tab w:val="left" w:pos="10992"/>
+          <w:tab w:val="left" w:pos="11908"/>
+          <w:tab w:val="left" w:pos="12824"/>
+          <w:tab w:val="left" w:pos="13740"/>
+          <w:tab w:val="left" w:pos="14656"/>
+        </w:tabs>
+        <w:spacing w:after="0" w:line="240" w:lineRule="auto"/>
+        <w:rPr>
+          <w:rFonts w:ascii="JetBrains Mono" w:eastAsia="Times New Roman" w:hAnsi="JetBrains Mono" w:cs="Courier New"/>
+          <w:color w:val="000000"/>
+          <w:sz w:val="14"/>
+          <w:szCs w:val="14"/>
+          <w:lang/>
+        </w:rPr>
+      </w:pPr>
+      <w:r>
+        <w:rPr>
+          <w:rFonts w:ascii="JetBrains Mono" w:eastAsia="Times New Roman" w:hAnsi="JetBrains Mono" w:cs="Courier New"/>
+          <w:color w:val="000000"/>
+          <w:sz w:val="14"/>
+          <w:szCs w:val="14"/>
+          <w:lang/>
+        </w:rPr>
+        <w:t>params = [</w:t>
+      </w:r>
+      <w:r>
+        <w:rPr>
+          <w:rFonts w:ascii="JetBrains Mono" w:eastAsia="Times New Roman" w:hAnsi="JetBrains Mono" w:cs="Courier New"/>
+          <w:color w:val="000000"/>
+          <w:sz w:val="14"/>
+          <w:szCs w:val="14"/>
+          <w:lang/>
+        </w:rPr>
+        <w:br/>
+        <w:t xml:space="preserve">    (</w:t>
+      </w:r>
+      <w:r>
+        <w:rPr>
+          <w:rFonts w:ascii="JetBrains Mono" w:eastAsia="Times New Roman" w:hAnsi="JetBrains Mono" w:cs="Courier New"/>
+          <w:b/>
+          <w:bCs/>
+          <w:color w:val="008000"/>
+          <w:sz w:val="14"/>
+          <w:szCs w:val="14"/>
+          <w:lang/>
+        </w:rPr>
+        <w:t>'CLAW'</w:t>
+      </w:r>
+      <w:r>
+        <w:rPr>
+          <w:rFonts w:ascii="JetBrains Mono" w:eastAsia="Times New Roman" w:hAnsi="JetBrains Mono" w:cs="Courier New"/>
+          <w:color w:val="000000"/>
+          <w:sz w:val="14"/>
+          <w:szCs w:val="14"/>
+          <w:lang/>
+        </w:rPr>
+        <w:t xml:space="preserve">, </w:t>
+      </w:r>
+      <w:r>
+        <w:rPr>
+          <w:rFonts w:ascii="JetBrains Mono" w:eastAsia="Times New Roman" w:hAnsi="JetBrains Mono" w:cs="Courier New"/>
+          <w:color w:val="0000FF"/>
+          <w:sz w:val="14"/>
+          <w:szCs w:val="14"/>
+          <w:lang/>
+        </w:rPr>
+        <w:t>0</w:t>
+      </w:r>
+      <w:r>
+        <w:rPr>
+          <w:rFonts w:ascii="JetBrains Mono" w:eastAsia="Times New Roman" w:hAnsi="JetBrains Mono" w:cs="Courier New"/>
+          <w:color w:val="000000"/>
+          <w:sz w:val="14"/>
+          <w:szCs w:val="14"/>
+          <w:lang/>
+        </w:rPr>
+        <w:t xml:space="preserve">, </w:t>
+      </w:r>
+      <w:r>
+        <w:rPr>
+          <w:rFonts w:ascii="JetBrains Mono" w:eastAsia="Times New Roman" w:hAnsi="JetBrains Mono" w:cs="Courier New"/>
+          <w:b/>
+          <w:bCs/>
+          <w:color w:val="008000"/>
+          <w:sz w:val="14"/>
+          <w:szCs w:val="14"/>
+          <w:lang/>
+        </w:rPr>
+        <w:t>'false'</w:t>
+      </w:r>
+      <w:r>
+        <w:rPr>
+          <w:rFonts w:ascii="JetBrains Mono" w:eastAsia="Times New Roman" w:hAnsi="JetBrains Mono" w:cs="Courier New"/>
+          <w:color w:val="000000"/>
+          <w:sz w:val="14"/>
+          <w:szCs w:val="14"/>
+          <w:lang/>
+        </w:rPr>
+        <w:t xml:space="preserve">, </w:t>
+      </w:r>
+      <w:r>
+        <w:rPr>
+          <w:rFonts w:ascii="JetBrains Mono" w:eastAsia="Times New Roman" w:hAnsi="JetBrains Mono" w:cs="Courier New"/>
+          <w:b/>
+          <w:bCs/>
+          <w:color w:val="008000"/>
+          <w:sz w:val="14"/>
+          <w:szCs w:val="14"/>
+          <w:lang/>
+        </w:rPr>
+        <w:t>'false'</w:t>
+      </w:r>
+      <w:r>
+        <w:rPr>
+          <w:rFonts w:ascii="JetBrains Mono" w:eastAsia="Times New Roman" w:hAnsi="JetBrains Mono" w:cs="Courier New"/>
+          <w:color w:val="000000"/>
+          <w:sz w:val="14"/>
+          <w:szCs w:val="14"/>
+          <w:lang/>
+        </w:rPr>
+        <w:t xml:space="preserve">, </w:t>
+      </w:r>
+      <w:r>
+        <w:rPr>
+          <w:rFonts w:ascii="JetBrains Mono" w:eastAsia="Times New Roman" w:hAnsi="JetBrains Mono" w:cs="Courier New"/>
+          <w:b/>
+          <w:bCs/>
+          <w:color w:val="008000"/>
+          <w:sz w:val="14"/>
+          <w:szCs w:val="14"/>
+          <w:lang/>
+        </w:rPr>
+        <w:t>'xboth'</w:t>
+      </w:r>
+      <w:r>
+        <w:rPr>
+          <w:rFonts w:ascii="JetBrains Mono" w:eastAsia="Times New Roman" w:hAnsi="JetBrains Mono" w:cs="Courier New"/>
+          <w:color w:val="000000"/>
+          <w:sz w:val="14"/>
+          <w:szCs w:val="14"/>
+          <w:lang/>
+        </w:rPr>
+        <w:t xml:space="preserve">, </w:t>
+      </w:r>
+      <w:r>
+        <w:rPr>
+          <w:rFonts w:ascii="JetBrains Mono" w:eastAsia="Times New Roman" w:hAnsi="JetBrains Mono" w:cs="Courier New"/>
+          <w:color w:val="0000FF"/>
+          <w:sz w:val="14"/>
+          <w:szCs w:val="14"/>
+          <w:lang/>
+        </w:rPr>
+        <w:t>9</w:t>
+      </w:r>
+      <w:r>
+        <w:rPr>
+          <w:rFonts w:ascii="JetBrains Mono" w:eastAsia="Times New Roman" w:hAnsi="JetBrains Mono" w:cs="Courier New"/>
+          <w:color w:val="000000"/>
+          <w:sz w:val="14"/>
+          <w:szCs w:val="14"/>
+          <w:lang/>
+        </w:rPr>
+        <w:t xml:space="preserve">, </w:t>
+      </w:r>
+      <w:r>
+        <w:rPr>
+          <w:rFonts w:ascii="JetBrains Mono" w:eastAsia="Times New Roman" w:hAnsi="JetBrains Mono" w:cs="Courier New"/>
+          <w:color w:val="0000FF"/>
+          <w:sz w:val="14"/>
+          <w:szCs w:val="14"/>
+          <w:lang/>
+        </w:rPr>
+        <w:t>20</w:t>
+      </w:r>
+      <w:r>
+        <w:rPr>
+          <w:rFonts w:ascii="JetBrains Mono" w:eastAsia="Times New Roman" w:hAnsi="JetBrains Mono" w:cs="Courier New"/>
+          <w:color w:val="000000"/>
+          <w:sz w:val="14"/>
+          <w:szCs w:val="14"/>
+          <w:lang/>
+        </w:rPr>
+        <w:t>, -</w:t>
+      </w:r>
+      <w:r>
+        <w:rPr>
+          <w:rFonts w:ascii="JetBrains Mono" w:eastAsia="Times New Roman" w:hAnsi="JetBrains Mono" w:cs="Courier New"/>
+          <w:color w:val="0000FF"/>
+          <w:sz w:val="14"/>
+          <w:szCs w:val="14"/>
+          <w:lang/>
+        </w:rPr>
+        <w:t>2</w:t>
+      </w:r>
+      <w:r>
+        <w:rPr>
+          <w:rFonts w:ascii="JetBrains Mono" w:eastAsia="Times New Roman" w:hAnsi="JetBrains Mono" w:cs="Courier New"/>
+          <w:color w:val="000000"/>
+          <w:sz w:val="14"/>
+          <w:szCs w:val="14"/>
+          <w:lang/>
+        </w:rPr>
+        <w:t xml:space="preserve">, </w:t>
+      </w:r>
+      <w:r>
+        <w:rPr>
+          <w:rFonts w:ascii="JetBrains Mono" w:eastAsia="Times New Roman" w:hAnsi="JetBrains Mono" w:cs="Courier New"/>
+          <w:b/>
+          <w:bCs/>
+          <w:color w:val="008000"/>
+          <w:sz w:val="14"/>
+          <w:szCs w:val="14"/>
+          <w:lang/>
+        </w:rPr>
+        <w:t>'Wrong Shape Value'</w:t>
+      </w:r>
+      <w:r>
+        <w:rPr>
+          <w:rFonts w:ascii="JetBrains Mono" w:eastAsia="Times New Roman" w:hAnsi="JetBrains Mono" w:cs="Courier New"/>
+          <w:color w:val="000000"/>
+          <w:sz w:val="14"/>
+          <w:szCs w:val="14"/>
+          <w:lang/>
+        </w:rPr>
+        <w:t>),</w:t>
+      </w:r>
+      <w:r>
+        <w:rPr>
+          <w:rFonts w:ascii="JetBrains Mono" w:eastAsia="Times New Roman" w:hAnsi="JetBrains Mono" w:cs="Courier New"/>
+          <w:color w:val="000000"/>
+          <w:sz w:val="14"/>
+          <w:szCs w:val="14"/>
+          <w:lang/>
+        </w:rPr>
+        <w:br/>
+        <w:t xml:space="preserve">    (</w:t>
+      </w:r>
+      <w:r>
+        <w:rPr>
+          <w:rFonts w:ascii="JetBrains Mono" w:eastAsia="Times New Roman" w:hAnsi="JetBrains Mono" w:cs="Courier New"/>
+          <w:b/>
+          <w:bCs/>
+          <w:color w:val="008000"/>
+          <w:sz w:val="14"/>
+          <w:szCs w:val="14"/>
+          <w:lang/>
+        </w:rPr>
+        <w:t>'CLAW'</w:t>
+      </w:r>
+      <w:r>
+        <w:rPr>
+          <w:rFonts w:ascii="JetBrains Mono" w:eastAsia="Times New Roman" w:hAnsi="JetBrains Mono" w:cs="Courier New"/>
+          <w:color w:val="000000"/>
+          <w:sz w:val="14"/>
+          <w:szCs w:val="14"/>
+          <w:lang/>
+        </w:rPr>
+        <w:t xml:space="preserve">, </w:t>
+      </w:r>
+      <w:r>
+        <w:rPr>
+          <w:rFonts w:ascii="JetBrains Mono" w:eastAsia="Times New Roman" w:hAnsi="JetBrains Mono" w:cs="Courier New"/>
+          <w:color w:val="0000FF"/>
+          <w:sz w:val="14"/>
+          <w:szCs w:val="14"/>
+          <w:lang/>
+        </w:rPr>
+        <w:t>0</w:t>
+      </w:r>
+      <w:r>
+        <w:rPr>
+          <w:rFonts w:ascii="JetBrains Mono" w:eastAsia="Times New Roman" w:hAnsi="JetBrains Mono" w:cs="Courier New"/>
+          <w:color w:val="000000"/>
+          <w:sz w:val="14"/>
+          <w:szCs w:val="14"/>
+          <w:lang/>
+        </w:rPr>
+        <w:t xml:space="preserve">, </w:t>
+      </w:r>
+      <w:r>
+        <w:rPr>
+          <w:rFonts w:ascii="JetBrains Mono" w:eastAsia="Times New Roman" w:hAnsi="JetBrains Mono" w:cs="Courier New"/>
+          <w:b/>
+          <w:bCs/>
+          <w:color w:val="008000"/>
+          <w:sz w:val="14"/>
+          <w:szCs w:val="14"/>
+          <w:lang/>
+        </w:rPr>
+        <w:t>'false'</w:t>
+      </w:r>
+      <w:r>
+        <w:rPr>
+          <w:rFonts w:ascii="JetBrains Mono" w:eastAsia="Times New Roman" w:hAnsi="JetBrains Mono" w:cs="Courier New"/>
+          <w:color w:val="000000"/>
+          <w:sz w:val="14"/>
+          <w:szCs w:val="14"/>
+          <w:lang/>
+        </w:rPr>
+        <w:t xml:space="preserve">, </w:t>
+      </w:r>
+      <w:r>
+        <w:rPr>
+          <w:rFonts w:ascii="JetBrains Mono" w:eastAsia="Times New Roman" w:hAnsi="JetBrains Mono" w:cs="Courier New"/>
+          <w:b/>
+          <w:bCs/>
+          <w:color w:val="008000"/>
+          <w:sz w:val="14"/>
+          <w:szCs w:val="14"/>
+          <w:lang/>
+        </w:rPr>
+        <w:t>'false'</w:t>
+      </w:r>
+      <w:r>
+        <w:rPr>
+          <w:rFonts w:ascii="JetBrains Mono" w:eastAsia="Times New Roman" w:hAnsi="JetBrains Mono" w:cs="Courier New"/>
+          <w:color w:val="000000"/>
+          <w:sz w:val="14"/>
+          <w:szCs w:val="14"/>
+          <w:lang/>
+        </w:rPr>
+        <w:t xml:space="preserve">, </w:t>
+      </w:r>
+      <w:r>
+        <w:rPr>
+          <w:rFonts w:ascii="JetBrains Mono" w:eastAsia="Times New Roman" w:hAnsi="JetBrains Mono" w:cs="Courier New"/>
+          <w:b/>
+          <w:bCs/>
+          <w:color w:val="008000"/>
+          <w:sz w:val="14"/>
+          <w:szCs w:val="14"/>
+          <w:lang/>
+        </w:rPr>
+        <w:t>'symmetrical'</w:t>
+      </w:r>
+      <w:r>
+        <w:rPr>
+          <w:rFonts w:ascii="JetBrains Mono" w:eastAsia="Times New Roman" w:hAnsi="JetBrains Mono" w:cs="Courier New"/>
+          <w:color w:val="000000"/>
+          <w:sz w:val="14"/>
+          <w:szCs w:val="14"/>
+          <w:lang/>
+        </w:rPr>
+        <w:t xml:space="preserve">, </w:t>
+      </w:r>
+      <w:r>
+        <w:rPr>
+          <w:rFonts w:ascii="JetBrains Mono" w:eastAsia="Times New Roman" w:hAnsi="JetBrains Mono" w:cs="Courier New"/>
+          <w:color w:val="0000FF"/>
+          <w:sz w:val="14"/>
+          <w:szCs w:val="14"/>
+          <w:lang/>
+        </w:rPr>
+        <w:t>9</w:t>
+      </w:r>
+      <w:r>
+        <w:rPr>
+          <w:rFonts w:ascii="JetBrains Mono" w:eastAsia="Times New Roman" w:hAnsi="JetBrains Mono" w:cs="Courier New"/>
+          <w:color w:val="000000"/>
+          <w:sz w:val="14"/>
+          <w:szCs w:val="14"/>
+          <w:lang/>
+        </w:rPr>
+        <w:t xml:space="preserve">, </w:t>
+      </w:r>
+      <w:r>
+        <w:rPr>
+          <w:rFonts w:ascii="JetBrains Mono" w:eastAsia="Times New Roman" w:hAnsi="JetBrains Mono" w:cs="Courier New"/>
+          <w:color w:val="0000FF"/>
+          <w:sz w:val="14"/>
+          <w:szCs w:val="14"/>
+          <w:lang/>
+        </w:rPr>
+        <w:t>20</w:t>
+      </w:r>
+      <w:r>
+        <w:rPr>
+          <w:rFonts w:ascii="JetBrains Mono" w:eastAsia="Times New Roman" w:hAnsi="JetBrains Mono" w:cs="Courier New"/>
+          <w:color w:val="000000"/>
+          <w:sz w:val="14"/>
+          <w:szCs w:val="14"/>
+          <w:lang/>
+        </w:rPr>
+        <w:t>, -</w:t>
+      </w:r>
+      <w:r>
+        <w:rPr>
+          <w:rFonts w:ascii="JetBrains Mono" w:eastAsia="Times New Roman" w:hAnsi="JetBrains Mono" w:cs="Courier New"/>
+          <w:color w:val="0000FF"/>
+          <w:sz w:val="14"/>
+          <w:szCs w:val="14"/>
+          <w:lang/>
+        </w:rPr>
+        <w:t>2</w:t>
+      </w:r>
+      <w:r>
+        <w:rPr>
+          <w:rFonts w:ascii="JetBrains Mono" w:eastAsia="Times New Roman" w:hAnsi="JetBrains Mono" w:cs="Courier New"/>
+          <w:color w:val="000000"/>
+          <w:sz w:val="14"/>
+          <w:szCs w:val="14"/>
+          <w:lang/>
+        </w:rPr>
+        <w:t xml:space="preserve">, </w:t>
+      </w:r>
+      <w:r>
+        <w:rPr>
+          <w:rFonts w:ascii="JetBrains Mono" w:eastAsia="Times New Roman" w:hAnsi="JetBrains Mono" w:cs="Courier New"/>
+          <w:b/>
+          <w:bCs/>
+          <w:color w:val="008000"/>
+          <w:sz w:val="14"/>
+          <w:szCs w:val="14"/>
+          <w:lang/>
+        </w:rPr>
+        <w:t xml:space="preserve">'Right Shape Value: </w:t>
+      </w:r>
+      <w:r>
+        <w:rPr>
+          <w:rFonts w:ascii="JetBrains Mono" w:eastAsia="Times New Roman" w:hAnsi="JetBrains Mono" w:cs="Courier New"/>
+          <w:b/>
+          <w:bCs/>
+          <w:color w:val="008000"/>
+          <w:sz w:val="14"/>
+          <w:szCs w:val="14"/>
+          <w:lang/>
+        </w:rPr>
+        <w:t>A</w:t>
+      </w:r>
+      <w:r>
+        <w:rPr>
+          <w:rFonts w:ascii="JetBrains Mono" w:eastAsia="Times New Roman" w:hAnsi="JetBrains Mono" w:cs="Courier New"/>
+          <w:b/>
+          <w:bCs/>
+          <w:color w:val="008000"/>
+          <w:sz w:val="14"/>
+          <w:szCs w:val="14"/>
+          <w:lang/>
+        </w:rPr>
+        <w:t>symmetrical'</w:t>
+      </w:r>
+      <w:r>
+        <w:rPr>
+          <w:rFonts w:ascii="JetBrains Mono" w:eastAsia="Times New Roman" w:hAnsi="JetBrains Mono" w:cs="Courier New"/>
+          <w:color w:val="000000"/>
+          <w:sz w:val="14"/>
+          <w:szCs w:val="14"/>
+          <w:lang/>
+        </w:rPr>
+        <w:t>),</w:t>
+      </w:r>
+      <w:r>
+        <w:rPr>
+          <w:rFonts w:ascii="JetBrains Mono" w:eastAsia="Times New Roman" w:hAnsi="JetBrains Mono" w:cs="Courier New"/>
+          <w:color w:val="000000"/>
+          <w:sz w:val="14"/>
+          <w:szCs w:val="14"/>
+          <w:lang/>
+        </w:rPr>
+        <w:br/>
+        <w:t xml:space="preserve">    (</w:t>
+      </w:r>
+      <w:r>
+        <w:rPr>
+          <w:rFonts w:ascii="JetBrains Mono" w:eastAsia="Times New Roman" w:hAnsi="JetBrains Mono" w:cs="Courier New"/>
+          <w:b/>
+          <w:bCs/>
+          <w:color w:val="008000"/>
+          <w:sz w:val="14"/>
+          <w:szCs w:val="14"/>
+          <w:lang/>
+        </w:rPr>
+        <w:t>'CLAW'</w:t>
+      </w:r>
+      <w:r>
+        <w:rPr>
+          <w:rFonts w:ascii="JetBrains Mono" w:eastAsia="Times New Roman" w:hAnsi="JetBrains Mono" w:cs="Courier New"/>
+          <w:color w:val="000000"/>
+          <w:sz w:val="14"/>
+          <w:szCs w:val="14"/>
+          <w:lang/>
+        </w:rPr>
+        <w:t xml:space="preserve">, </w:t>
+      </w:r>
+      <w:r>
+        <w:rPr>
+          <w:rFonts w:ascii="JetBrains Mono" w:eastAsia="Times New Roman" w:hAnsi="JetBrains Mono" w:cs="Courier New"/>
+          <w:color w:val="0000FF"/>
+          <w:sz w:val="14"/>
+          <w:szCs w:val="14"/>
+          <w:lang/>
+        </w:rPr>
+        <w:t>0</w:t>
+      </w:r>
+      <w:r>
+        <w:rPr>
+          <w:rFonts w:ascii="JetBrains Mono" w:eastAsia="Times New Roman" w:hAnsi="JetBrains Mono" w:cs="Courier New"/>
+          <w:color w:val="000000"/>
+          <w:sz w:val="14"/>
+          <w:szCs w:val="14"/>
+          <w:lang/>
+        </w:rPr>
+        <w:t xml:space="preserve">, </w:t>
+      </w:r>
+      <w:r>
+        <w:rPr>
+          <w:rFonts w:ascii="JetBrains Mono" w:eastAsia="Times New Roman" w:hAnsi="JetBrains Mono" w:cs="Courier New"/>
+          <w:b/>
+          <w:bCs/>
+          <w:color w:val="008000"/>
+          <w:sz w:val="14"/>
+          <w:szCs w:val="14"/>
+          <w:lang/>
+        </w:rPr>
+        <w:t>'false'</w:t>
+      </w:r>
+      <w:r>
+        <w:rPr>
+          <w:rFonts w:ascii="JetBrains Mono" w:eastAsia="Times New Roman" w:hAnsi="JetBrains Mono" w:cs="Courier New"/>
+          <w:color w:val="000000"/>
+          <w:sz w:val="14"/>
+          <w:szCs w:val="14"/>
+          <w:lang/>
+        </w:rPr>
+        <w:t xml:space="preserve">, </w:t>
+      </w:r>
+      <w:r>
+        <w:rPr>
+          <w:rFonts w:ascii="JetBrains Mono" w:eastAsia="Times New Roman" w:hAnsi="JetBrains Mono" w:cs="Courier New"/>
+          <w:b/>
+          <w:bCs/>
+          <w:color w:val="008000"/>
+          <w:sz w:val="14"/>
+          <w:szCs w:val="14"/>
+          <w:lang/>
+        </w:rPr>
+        <w:t>'false'</w:t>
+      </w:r>
+      <w:r>
+        <w:rPr>
+          <w:rFonts w:ascii="JetBrains Mono" w:eastAsia="Times New Roman" w:hAnsi="JetBrains Mono" w:cs="Courier New"/>
+          <w:color w:val="000000"/>
+          <w:sz w:val="14"/>
+          <w:szCs w:val="14"/>
+          <w:lang/>
+        </w:rPr>
+        <w:t xml:space="preserve">, </w:t>
+      </w:r>
+      <w:r>
+        <w:rPr>
+          <w:rFonts w:ascii="JetBrains Mono" w:eastAsia="Times New Roman" w:hAnsi="JetBrains Mono" w:cs="Courier New"/>
+          <w:b/>
+          <w:bCs/>
+          <w:color w:val="008000"/>
+          <w:sz w:val="14"/>
+          <w:szCs w:val="14"/>
+          <w:lang/>
+        </w:rPr>
+        <w:t>'symmetrical'</w:t>
+      </w:r>
+      <w:r>
+        <w:rPr>
+          <w:rFonts w:ascii="JetBrains Mono" w:eastAsia="Times New Roman" w:hAnsi="JetBrains Mono" w:cs="Courier New"/>
+          <w:color w:val="000000"/>
+          <w:sz w:val="14"/>
+          <w:szCs w:val="14"/>
+          <w:lang/>
+        </w:rPr>
+        <w:t xml:space="preserve">, </w:t>
+      </w:r>
+      <w:r>
+        <w:rPr>
+          <w:rFonts w:ascii="JetBrains Mono" w:eastAsia="Times New Roman" w:hAnsi="JetBrains Mono" w:cs="Courier New"/>
+          <w:color w:val="0000FF"/>
+          <w:sz w:val="14"/>
+          <w:szCs w:val="14"/>
+          <w:lang/>
+        </w:rPr>
+        <w:t>9</w:t>
+      </w:r>
+      <w:r>
+        <w:rPr>
+          <w:rFonts w:ascii="JetBrains Mono" w:eastAsia="Times New Roman" w:hAnsi="JetBrains Mono" w:cs="Courier New"/>
+          <w:color w:val="000000"/>
+          <w:sz w:val="14"/>
+          <w:szCs w:val="14"/>
+          <w:lang/>
+        </w:rPr>
+        <w:t xml:space="preserve">, </w:t>
+      </w:r>
+      <w:r>
+        <w:rPr>
+          <w:rFonts w:ascii="JetBrains Mono" w:eastAsia="Times New Roman" w:hAnsi="JetBrains Mono" w:cs="Courier New"/>
+          <w:color w:val="0000FF"/>
+          <w:sz w:val="14"/>
+          <w:szCs w:val="14"/>
+          <w:lang/>
+        </w:rPr>
+        <w:t>20</w:t>
+      </w:r>
+      <w:r>
+        <w:rPr>
+          <w:rFonts w:ascii="JetBrains Mono" w:eastAsia="Times New Roman" w:hAnsi="JetBrains Mono" w:cs="Courier New"/>
+          <w:color w:val="000000"/>
+          <w:sz w:val="14"/>
+          <w:szCs w:val="14"/>
+          <w:lang/>
+        </w:rPr>
+        <w:t>, -</w:t>
+      </w:r>
+      <w:r>
+        <w:rPr>
+          <w:rFonts w:ascii="JetBrains Mono" w:eastAsia="Times New Roman" w:hAnsi="JetBrains Mono" w:cs="Courier New"/>
+          <w:color w:val="0000FF"/>
+          <w:sz w:val="14"/>
+          <w:szCs w:val="14"/>
+          <w:lang/>
+        </w:rPr>
+        <w:t>2</w:t>
+      </w:r>
+      <w:r>
+        <w:rPr>
+          <w:rFonts w:ascii="JetBrains Mono" w:eastAsia="Times New Roman" w:hAnsi="JetBrains Mono" w:cs="Courier New"/>
+          <w:color w:val="000000"/>
+          <w:sz w:val="14"/>
+          <w:szCs w:val="14"/>
+          <w:lang/>
+        </w:rPr>
+        <w:t xml:space="preserve">, </w:t>
+      </w:r>
+      <w:r>
+        <w:rPr>
+          <w:rFonts w:ascii="JetBrains Mono" w:eastAsia="Times New Roman" w:hAnsi="JetBrains Mono" w:cs="Courier New"/>
+          <w:b/>
+          <w:bCs/>
+          <w:color w:val="008000"/>
+          <w:sz w:val="14"/>
+          <w:szCs w:val="14"/>
+          <w:lang/>
+        </w:rPr>
+        <w:t>'Right Shape Value: symmetrical'</w:t>
+      </w:r>
+      <w:r>
+        <w:rPr>
+          <w:rFonts w:ascii="JetBrains Mono" w:eastAsia="Times New Roman" w:hAnsi="JetBrains Mono" w:cs="Courier New"/>
+          <w:color w:val="000000"/>
+          <w:sz w:val="14"/>
+          <w:szCs w:val="14"/>
+          <w:lang/>
+        </w:rPr>
+        <w:t>),</w:t>
+      </w:r>
+      <w:r>
+        <w:rPr>
+          <w:rFonts w:ascii="JetBrains Mono" w:eastAsia="Times New Roman" w:hAnsi="JetBrains Mono" w:cs="Courier New"/>
+          <w:color w:val="000000"/>
+          <w:sz w:val="14"/>
+          <w:szCs w:val="14"/>
+          <w:lang/>
+        </w:rPr>
+        <w:br/>
+        <w:t xml:space="preserve">    (</w:t>
+      </w:r>
+      <w:r>
+        <w:rPr>
+          <w:rFonts w:ascii="JetBrains Mono" w:eastAsia="Times New Roman" w:hAnsi="JetBrains Mono" w:cs="Courier New"/>
+          <w:b/>
+          <w:bCs/>
+          <w:color w:val="008000"/>
+          <w:sz w:val="14"/>
+          <w:szCs w:val="14"/>
+          <w:lang/>
+        </w:rPr>
+        <w:t>'CLAW'</w:t>
+      </w:r>
+      <w:r>
+        <w:rPr>
+          <w:rFonts w:ascii="JetBrains Mono" w:eastAsia="Times New Roman" w:hAnsi="JetBrains Mono" w:cs="Courier New"/>
+          <w:color w:val="000000"/>
+          <w:sz w:val="14"/>
+          <w:szCs w:val="14"/>
+          <w:lang/>
+        </w:rPr>
+        <w:t xml:space="preserve">, </w:t>
+      </w:r>
+      <w:r>
+        <w:rPr>
+          <w:rFonts w:ascii="JetBrains Mono" w:eastAsia="Times New Roman" w:hAnsi="JetBrains Mono" w:cs="Courier New"/>
+          <w:color w:val="0000FF"/>
+          <w:sz w:val="14"/>
+          <w:szCs w:val="14"/>
+          <w:lang/>
+        </w:rPr>
+        <w:t>0</w:t>
+      </w:r>
+      <w:r>
+        <w:rPr>
+          <w:rFonts w:ascii="JetBrains Mono" w:eastAsia="Times New Roman" w:hAnsi="JetBrains Mono" w:cs="Courier New"/>
+          <w:color w:val="000000"/>
+          <w:sz w:val="14"/>
+          <w:szCs w:val="14"/>
+          <w:lang/>
+        </w:rPr>
+        <w:t xml:space="preserve">, </w:t>
+      </w:r>
+      <w:r>
+        <w:rPr>
+          <w:rFonts w:ascii="JetBrains Mono" w:eastAsia="Times New Roman" w:hAnsi="JetBrains Mono" w:cs="Courier New"/>
+          <w:b/>
+          <w:bCs/>
+          <w:color w:val="008000"/>
+          <w:sz w:val="14"/>
+          <w:szCs w:val="14"/>
+          <w:lang/>
+        </w:rPr>
+        <w:t>'false'</w:t>
+      </w:r>
+      <w:r>
+        <w:rPr>
+          <w:rFonts w:ascii="JetBrains Mono" w:eastAsia="Times New Roman" w:hAnsi="JetBrains Mono" w:cs="Courier New"/>
+          <w:color w:val="000000"/>
+          <w:sz w:val="14"/>
+          <w:szCs w:val="14"/>
+          <w:lang/>
+        </w:rPr>
+        <w:t xml:space="preserve">, </w:t>
+      </w:r>
+      <w:r>
+        <w:rPr>
+          <w:rFonts w:ascii="JetBrains Mono" w:eastAsia="Times New Roman" w:hAnsi="JetBrains Mono" w:cs="Courier New"/>
+          <w:b/>
+          <w:bCs/>
+          <w:color w:val="008000"/>
+          <w:sz w:val="14"/>
+          <w:szCs w:val="14"/>
+          <w:lang/>
+        </w:rPr>
+        <w:t>'false'</w:t>
+      </w:r>
+      <w:r>
+        <w:rPr>
+          <w:rFonts w:ascii="JetBrains Mono" w:eastAsia="Times New Roman" w:hAnsi="JetBrains Mono" w:cs="Courier New"/>
+          <w:color w:val="000000"/>
+          <w:sz w:val="14"/>
+          <w:szCs w:val="14"/>
+          <w:lang/>
+        </w:rPr>
+        <w:t xml:space="preserve">, </w:t>
+      </w:r>
+      <w:r>
+        <w:rPr>
+          <w:rFonts w:ascii="JetBrains Mono" w:eastAsia="Times New Roman" w:hAnsi="JetBrains Mono" w:cs="Courier New"/>
+          <w:b/>
+          <w:bCs/>
+          <w:color w:val="008000"/>
+          <w:sz w:val="14"/>
+          <w:szCs w:val="14"/>
+          <w:lang/>
+        </w:rPr>
+        <w:t>'both'</w:t>
+      </w:r>
+      <w:r>
+        <w:rPr>
+          <w:rFonts w:ascii="JetBrains Mono" w:eastAsia="Times New Roman" w:hAnsi="JetBrains Mono" w:cs="Courier New"/>
+          <w:color w:val="000000"/>
+          <w:sz w:val="14"/>
+          <w:szCs w:val="14"/>
+          <w:lang/>
+        </w:rPr>
+        <w:t xml:space="preserve">, </w:t>
+      </w:r>
+      <w:r>
+        <w:rPr>
+          <w:rFonts w:ascii="JetBrains Mono" w:eastAsia="Times New Roman" w:hAnsi="JetBrains Mono" w:cs="Courier New"/>
+          <w:color w:val="0000FF"/>
+          <w:sz w:val="14"/>
+          <w:szCs w:val="14"/>
+          <w:lang/>
+        </w:rPr>
+        <w:t>9</w:t>
+      </w:r>
+      <w:r>
+        <w:rPr>
+          <w:rFonts w:ascii="JetBrains Mono" w:eastAsia="Times New Roman" w:hAnsi="JetBrains Mono" w:cs="Courier New"/>
+          <w:color w:val="000000"/>
+          <w:sz w:val="14"/>
+          <w:szCs w:val="14"/>
+          <w:lang/>
+        </w:rPr>
+        <w:t xml:space="preserve">, </w:t>
+      </w:r>
+      <w:r>
+        <w:rPr>
+          <w:rFonts w:ascii="JetBrains Mono" w:eastAsia="Times New Roman" w:hAnsi="JetBrains Mono" w:cs="Courier New"/>
+          <w:color w:val="0000FF"/>
+          <w:sz w:val="14"/>
+          <w:szCs w:val="14"/>
+          <w:lang/>
+        </w:rPr>
+        <w:t>20</w:t>
+      </w:r>
+      <w:r>
+        <w:rPr>
+          <w:rFonts w:ascii="JetBrains Mono" w:eastAsia="Times New Roman" w:hAnsi="JetBrains Mono" w:cs="Courier New"/>
+          <w:color w:val="000000"/>
+          <w:sz w:val="14"/>
+          <w:szCs w:val="14"/>
+          <w:lang/>
+        </w:rPr>
+        <w:t>, -</w:t>
+      </w:r>
+      <w:r>
+        <w:rPr>
+          <w:rFonts w:ascii="JetBrains Mono" w:eastAsia="Times New Roman" w:hAnsi="JetBrains Mono" w:cs="Courier New"/>
+          <w:color w:val="0000FF"/>
+          <w:sz w:val="14"/>
+          <w:szCs w:val="14"/>
+          <w:lang/>
+        </w:rPr>
+        <w:t>2</w:t>
+      </w:r>
+      <w:r>
+        <w:rPr>
+          <w:rFonts w:ascii="JetBrains Mono" w:eastAsia="Times New Roman" w:hAnsi="JetBrains Mono" w:cs="Courier New"/>
+          <w:color w:val="000000"/>
+          <w:sz w:val="14"/>
+          <w:szCs w:val="14"/>
+          <w:lang/>
+        </w:rPr>
+        <w:t xml:space="preserve">, </w:t>
+      </w:r>
+      <w:r>
+        <w:rPr>
+          <w:rFonts w:ascii="JetBrains Mono" w:eastAsia="Times New Roman" w:hAnsi="JetBrains Mono" w:cs="Courier New"/>
+          <w:b/>
+          <w:bCs/>
+          <w:color w:val="008000"/>
+          <w:sz w:val="14"/>
+          <w:szCs w:val="14"/>
+          <w:lang/>
+        </w:rPr>
+        <w:t>'Right Shape Value: both'</w:t>
+      </w:r>
+      <w:r>
+        <w:rPr>
+          <w:rFonts w:ascii="JetBrains Mono" w:eastAsia="Times New Roman" w:hAnsi="JetBrains Mono" w:cs="Courier New"/>
+          <w:color w:val="000000"/>
+          <w:sz w:val="14"/>
+          <w:szCs w:val="14"/>
+          <w:lang/>
+        </w:rPr>
+        <w:t>),</w:t>
+      </w:r>
+    </w:p>
+    <w:p>
+      <w:pPr>
+        <w:rPr>
+          <w:rFonts w:ascii="Times New Roman" w:hAnsi="Times New Roman"/>
+        </w:rPr>
+      </w:pPr>
+    </w:p>
+    <w:p>
+      <w:pPr>
+        <w:shd w:val="clear" w:color="auto" w:fill="FFFFFF"/>
+        <w:tabs>
+          <w:tab w:val="left" w:pos="916"/>
+          <w:tab w:val="left" w:pos="1832"/>
+          <w:tab w:val="left" w:pos="2748"/>
+          <w:tab w:val="left" w:pos="3664"/>
+          <w:tab w:val="left" w:pos="4580"/>
+          <w:tab w:val="left" w:pos="5496"/>
+          <w:tab w:val="left" w:pos="6412"/>
+          <w:tab w:val="left" w:pos="7328"/>
+          <w:tab w:val="left" w:pos="8244"/>
+          <w:tab w:val="left" w:pos="9160"/>
+          <w:tab w:val="left" w:pos="10076"/>
+          <w:tab w:val="left" w:pos="10992"/>
+          <w:tab w:val="left" w:pos="11908"/>
+          <w:tab w:val="left" w:pos="12824"/>
+          <w:tab w:val="left" w:pos="13740"/>
+          <w:tab w:val="left" w:pos="14656"/>
+        </w:tabs>
+        <w:spacing w:after="0" w:line="240" w:lineRule="auto"/>
+        <w:rPr>
+          <w:lang/>
+        </w:rPr>
+      </w:pPr>
+      <w:r>
+        <w:rPr>
+          <w:lang/>
+        </w:rPr>
+        <w:t>Wrong Shape Value</w:t>
+      </w:r>
+    </w:p>
+    <w:p>
+      <w:pPr>
+        <w:shd w:val="clear" w:color="auto" w:fill="FFFFFF"/>
+        <w:tabs>
+          <w:tab w:val="left" w:pos="916"/>
+          <w:tab w:val="left" w:pos="1832"/>
+          <w:tab w:val="left" w:pos="2748"/>
+          <w:tab w:val="left" w:pos="3664"/>
+          <w:tab w:val="left" w:pos="4580"/>
+          <w:tab w:val="left" w:pos="5496"/>
+          <w:tab w:val="left" w:pos="6412"/>
+          <w:tab w:val="left" w:pos="7328"/>
+          <w:tab w:val="left" w:pos="8244"/>
+          <w:tab w:val="left" w:pos="9160"/>
+          <w:tab w:val="left" w:pos="10076"/>
+          <w:tab w:val="left" w:pos="10992"/>
+          <w:tab w:val="left" w:pos="11908"/>
+          <w:tab w:val="left" w:pos="12824"/>
+          <w:tab w:val="left" w:pos="13740"/>
+          <w:tab w:val="left" w:pos="14656"/>
+        </w:tabs>
+        <w:spacing w:after="0" w:line="240" w:lineRule="auto"/>
+        <w:rPr>
+          <w:lang/>
+        </w:rPr>
+      </w:pPr>
+      <w:r>
+        <w:rPr>
+          <w:lang/>
+        </w:rPr>
+        <w:t>Right Shape Value: Asymmetrical</w:t>
+      </w:r>
+    </w:p>
+    <w:p>
+      <w:pPr>
+        <w:shd w:val="clear" w:color="auto" w:fill="FFFFFF"/>
+        <w:tabs>
+          <w:tab w:val="left" w:pos="916"/>
+          <w:tab w:val="left" w:pos="1832"/>
+          <w:tab w:val="left" w:pos="2748"/>
+          <w:tab w:val="left" w:pos="3664"/>
+          <w:tab w:val="left" w:pos="4580"/>
+          <w:tab w:val="left" w:pos="5496"/>
+          <w:tab w:val="left" w:pos="6412"/>
+          <w:tab w:val="left" w:pos="7328"/>
+          <w:tab w:val="left" w:pos="8244"/>
+          <w:tab w:val="left" w:pos="9160"/>
+          <w:tab w:val="left" w:pos="10076"/>
+          <w:tab w:val="left" w:pos="10992"/>
+          <w:tab w:val="left" w:pos="11908"/>
+          <w:tab w:val="left" w:pos="12824"/>
+          <w:tab w:val="left" w:pos="13740"/>
+          <w:tab w:val="left" w:pos="14656"/>
+        </w:tabs>
+        <w:spacing w:after="0" w:line="240" w:lineRule="auto"/>
+        <w:rPr>
+          <w:lang/>
+        </w:rPr>
+      </w:pPr>
+      <w:r>
+        <w:rPr>
+          <w:lang/>
+        </w:rPr>
+        <w:t>Right Shape Value: symmetrical</w:t>
+      </w:r>
+    </w:p>
+    <w:p>
+      <w:pPr>
+        <w:shd w:val="clear" w:color="auto" w:fill="FFFFFF"/>
+        <w:tabs>
+          <w:tab w:val="left" w:pos="916"/>
+          <w:tab w:val="left" w:pos="1832"/>
+          <w:tab w:val="left" w:pos="2748"/>
+          <w:tab w:val="left" w:pos="3664"/>
+          <w:tab w:val="left" w:pos="4580"/>
+          <w:tab w:val="left" w:pos="5496"/>
+          <w:tab w:val="left" w:pos="6412"/>
+          <w:tab w:val="left" w:pos="7328"/>
+          <w:tab w:val="left" w:pos="8244"/>
+          <w:tab w:val="left" w:pos="9160"/>
+          <w:tab w:val="left" w:pos="10076"/>
+          <w:tab w:val="left" w:pos="10992"/>
+          <w:tab w:val="left" w:pos="11908"/>
+          <w:tab w:val="left" w:pos="12824"/>
+          <w:tab w:val="left" w:pos="13740"/>
+          <w:tab w:val="left" w:pos="14656"/>
+        </w:tabs>
+        <w:spacing w:after="0" w:line="240" w:lineRule="auto"/>
+        <w:rPr>
+          <w:lang/>
+        </w:rPr>
+      </w:pPr>
+      <w:r>
+        <w:rPr>
+          <w:lang/>
+        </w:rPr>
+        <w:t>Right Shape Value: both</w:t>
+      </w:r>
+    </w:p>
+    <w:p>
+      <w:pPr>
+        <w:rPr>
+          <w:rFonts w:ascii="Times New Roman" w:hAnsi="Times New Roman"/>
+        </w:rPr>
+      </w:pPr>
+    </w:p>
+    <w:p>
+      <w:pPr>
+        <w:rPr>
+          <w:rFonts w:ascii="Times New Roman" w:hAnsi="Times New Roman"/>
+        </w:rPr>
+      </w:pPr>
+      <w:r>
+        <w:rPr>
+          <w:rFonts w:ascii="Times New Roman" w:hAnsi="Times New Roman"/>
+        </w:rPr>
+        <w:lastRenderedPageBreak/>
+        <w:t xml:space="preserve">Excpted: when right value is assigned results will come back </w:t>
+      </w:r>
+    </w:p>
+    <w:p>
+      <w:pPr>
+        <w:rPr>
+          <w:rFonts w:ascii="Times New Roman" w:hAnsi="Times New Roman"/>
+        </w:rPr>
+      </w:pPr>
+      <w:r>
+        <w:rPr>
+          <w:rFonts w:ascii="Times New Roman" w:hAnsi="Times New Roman"/>
+        </w:rPr>
+        <w:t>When worng value is assgined nothing will come back , and test will check if the value is ok , the test will also ignore Capitol lettres as bad input and will lower them</w:t>
+      </w:r>
+    </w:p>
+    <w:p>
+      <w:pPr>
+        <w:rPr>
+          <w:rFonts w:ascii="Times New Roman" w:hAnsi="Times New Roman"/>
+        </w:rPr>
+      </w:pPr>
+    </w:p>
+    <w:p>
+      <w:pPr>
+        <w:rPr>
+          <w:rFonts w:ascii="Times New Roman" w:hAnsi="Times New Roman" w:cs="JetBrains Mono"/>
+          <w:b/>
+          <w:bCs/>
+          <w:color w:val="70AD47" w:themeColor="accent6"/>
+          <w:sz w:val="36"/>
+          <w:szCs w:val="36"/>
+        </w:rPr>
+      </w:pPr>
+      <w:r>
+        <w:rPr>
+          <w:rFonts w:ascii="Times New Roman" w:hAnsi="Times New Roman" w:cs="JetBrains Mono"/>
+          <w:b/>
+          <w:bCs/>
+          <w:color w:val="70AD47" w:themeColor="accent6"/>
+          <w:sz w:val="36"/>
+          <w:szCs w:val="36"/>
+        </w:rPr>
+        <w:t>no issues found</w:t>
+      </w:r>
+    </w:p>
+    <w:p>
+      <w:pPr>
+        <w:rPr>
+          <w:rFonts w:ascii="Times New Roman" w:hAnsi="Times New Roman" w:cs="JetBrains Mono" w:hint="cs"/>
+          <w:b/>
+          <w:bCs/>
+          <w:color w:val="FF0000"/>
+          <w:sz w:val="36"/>
+          <w:szCs w:val="36"/>
+          <w:rtl/>
+        </w:rPr>
+      </w:pPr>
+      <w:r>
+        <w:rPr>
+          <w:rFonts w:ascii="Times New Roman" w:hAnsi="Times New Roman"/>
+        </w:rPr>
+        <w:t>---------------------------------------------------------------------------------</w:t>
+      </w:r>
+    </w:p>
+    <w:p>
+      <w:pPr>
+        <w:shd w:val="clear" w:color="auto" w:fill="FFFFFF"/>
+        <w:tabs>
+          <w:tab w:val="left" w:pos="916"/>
+          <w:tab w:val="left" w:pos="1832"/>
+          <w:tab w:val="left" w:pos="2748"/>
+          <w:tab w:val="left" w:pos="3664"/>
+          <w:tab w:val="left" w:pos="4580"/>
+          <w:tab w:val="left" w:pos="5496"/>
+          <w:tab w:val="left" w:pos="6412"/>
+          <w:tab w:val="left" w:pos="7328"/>
+          <w:tab w:val="left" w:pos="8244"/>
+          <w:tab w:val="left" w:pos="9160"/>
+          <w:tab w:val="left" w:pos="10076"/>
+          <w:tab w:val="left" w:pos="10992"/>
+          <w:tab w:val="left" w:pos="11908"/>
+          <w:tab w:val="left" w:pos="12824"/>
+          <w:tab w:val="left" w:pos="13740"/>
+          <w:tab w:val="left" w:pos="14656"/>
+        </w:tabs>
+        <w:spacing w:after="0" w:line="240" w:lineRule="auto"/>
+        <w:rPr>
+          <w:rFonts w:ascii="Times New Roman" w:eastAsia="Times New Roman" w:hAnsi="Times New Roman" w:cs="Courier New"/>
+          <w:b/>
+          <w:bCs/>
+          <w:color w:val="000000"/>
+          <w:sz w:val="28"/>
+          <w:szCs w:val="28"/>
+          <w:lang/>
+        </w:rPr>
+      </w:pPr>
+      <w:r>
+        <w:rPr>
+          <w:rFonts w:ascii="JetBrains Mono" w:eastAsia="Times New Roman" w:hAnsi="JetBrains Mono" w:cs="Courier New"/>
+          <w:b/>
+          <w:bCs/>
+          <w:color w:val="000000"/>
+          <w:sz w:val="28"/>
+          <w:szCs w:val="28"/>
+          <w:lang/>
+        </w:rPr>
+        <w:t>shape():</w:t>
+      </w:r>
+    </w:p>
+    <w:p>
+      <w:pPr>
+        <w:rPr>
+          <w:rFonts w:ascii="Times New Roman" w:hAnsi="Times New Roman"/>
+        </w:rPr>
+      </w:pPr>
+      <w:r>
+        <w:rPr>
+          <w:rFonts w:ascii="Times New Roman" w:hAnsi="Times New Roman"/>
+        </w:rPr>
+        <w:br/>
+      </w:r>
+      <w:r>
+        <w:t xml:space="preserve">Each test case evaluates the behavior of the system under different conditions of </w:t>
+      </w:r>
+      <w:r>
+        <w:t xml:space="preserve">shape and </w:t>
+      </w:r>
+      <w:r>
+        <w:t xml:space="preserve">leniency, ensuring that the mouse </w:t>
+      </w:r>
+      <w:r>
+        <w:t xml:space="preserve">shape </w:t>
+      </w:r>
+      <w:r>
+        <w:t>is within the set</w:t>
+      </w:r>
+      <w:r>
+        <w:t xml:space="preserve"> </w:t>
+      </w:r>
+      <w:r>
+        <w:t>criterias</w:t>
+      </w:r>
+      <w:r>
+        <w:t xml:space="preserve"> </w:t>
+      </w:r>
+      <w:r>
+        <w:t>regradless of other params such as leniency or grip type</w:t>
+      </w:r>
+    </w:p>
+    <w:p>
+      <w:pPr>
+        <w:rPr>
+          <w:rFonts w:ascii="Times New Roman" w:hAnsi="Times New Roman"/>
+        </w:rPr>
+      </w:pPr>
+    </w:p>
+    <w:p>
+      <w:pPr>
+        <w:shd w:val="clear" w:color="auto" w:fill="FFFFFF"/>
+        <w:tabs>
+          <w:tab w:val="left" w:pos="916"/>
+          <w:tab w:val="left" w:pos="1832"/>
+          <w:tab w:val="left" w:pos="2748"/>
+          <w:tab w:val="left" w:pos="3664"/>
+          <w:tab w:val="left" w:pos="4580"/>
+          <w:tab w:val="left" w:pos="5496"/>
+          <w:tab w:val="left" w:pos="6412"/>
+          <w:tab w:val="left" w:pos="7328"/>
+          <w:tab w:val="left" w:pos="8244"/>
+          <w:tab w:val="left" w:pos="9160"/>
+          <w:tab w:val="left" w:pos="10076"/>
+          <w:tab w:val="left" w:pos="10992"/>
+          <w:tab w:val="left" w:pos="11908"/>
+          <w:tab w:val="left" w:pos="12824"/>
+          <w:tab w:val="left" w:pos="13740"/>
+          <w:tab w:val="left" w:pos="14656"/>
+        </w:tabs>
+        <w:spacing w:after="0" w:line="240" w:lineRule="auto"/>
+        <w:rPr>
+          <w:rFonts w:ascii="JetBrains Mono" w:eastAsia="Times New Roman" w:hAnsi="JetBrains Mono" w:cs="Courier New"/>
+          <w:color w:val="000000"/>
+          <w:sz w:val="14"/>
+          <w:szCs w:val="14"/>
+          <w:lang/>
+        </w:rPr>
+      </w:pPr>
+      <w:r>
+        <w:rPr>
+          <w:rFonts w:ascii="JetBrains Mono" w:eastAsia="Times New Roman" w:hAnsi="JetBrains Mono" w:cs="Courier New"/>
+          <w:color w:val="000000"/>
+          <w:sz w:val="14"/>
+          <w:szCs w:val="14"/>
+          <w:lang/>
+        </w:rPr>
+        <w:t>params = [</w:t>
+      </w:r>
+      <w:r>
+        <w:rPr>
+          <w:rFonts w:ascii="JetBrains Mono" w:eastAsia="Times New Roman" w:hAnsi="JetBrains Mono" w:cs="Courier New"/>
+          <w:color w:val="000000"/>
+          <w:sz w:val="14"/>
+          <w:szCs w:val="14"/>
+          <w:lang/>
+        </w:rPr>
+        <w:br/>
+        <w:t xml:space="preserve">    (</w:t>
+      </w:r>
+      <w:r>
+        <w:rPr>
+          <w:rFonts w:ascii="JetBrains Mono" w:eastAsia="Times New Roman" w:hAnsi="JetBrains Mono" w:cs="Courier New"/>
+          <w:b/>
+          <w:bCs/>
+          <w:color w:val="008000"/>
+          <w:sz w:val="14"/>
+          <w:szCs w:val="14"/>
+          <w:lang/>
+        </w:rPr>
+        <w:t>'CLAW'</w:t>
+      </w:r>
+      <w:r>
+        <w:rPr>
+          <w:rFonts w:ascii="JetBrains Mono" w:eastAsia="Times New Roman" w:hAnsi="JetBrains Mono" w:cs="Courier New"/>
+          <w:color w:val="000000"/>
+          <w:sz w:val="14"/>
+          <w:szCs w:val="14"/>
+          <w:lang/>
+        </w:rPr>
+        <w:t xml:space="preserve">, </w:t>
+      </w:r>
+      <w:r>
+        <w:rPr>
+          <w:rFonts w:ascii="JetBrains Mono" w:eastAsia="Times New Roman" w:hAnsi="JetBrains Mono" w:cs="Courier New"/>
+          <w:color w:val="0000FF"/>
+          <w:sz w:val="14"/>
+          <w:szCs w:val="14"/>
+          <w:lang/>
+        </w:rPr>
+        <w:t>0</w:t>
+      </w:r>
+      <w:r>
+        <w:rPr>
+          <w:rFonts w:ascii="JetBrains Mono" w:eastAsia="Times New Roman" w:hAnsi="JetBrains Mono" w:cs="Courier New"/>
+          <w:color w:val="000000"/>
+          <w:sz w:val="14"/>
+          <w:szCs w:val="14"/>
+          <w:lang/>
+        </w:rPr>
+        <w:t xml:space="preserve">, </w:t>
+      </w:r>
+      <w:r>
+        <w:rPr>
+          <w:rFonts w:ascii="JetBrains Mono" w:eastAsia="Times New Roman" w:hAnsi="JetBrains Mono" w:cs="Courier New"/>
+          <w:b/>
+          <w:bCs/>
+          <w:color w:val="008000"/>
+          <w:sz w:val="14"/>
+          <w:szCs w:val="14"/>
+          <w:lang/>
+        </w:rPr>
+        <w:t>'false'</w:t>
+      </w:r>
+      <w:r>
+        <w:rPr>
+          <w:rFonts w:ascii="JetBrains Mono" w:eastAsia="Times New Roman" w:hAnsi="JetBrains Mono" w:cs="Courier New"/>
+          <w:color w:val="000000"/>
+          <w:sz w:val="14"/>
+          <w:szCs w:val="14"/>
+          <w:lang/>
+        </w:rPr>
+        <w:t xml:space="preserve">, </w:t>
+      </w:r>
+      <w:r>
+        <w:rPr>
+          <w:rFonts w:ascii="JetBrains Mono" w:eastAsia="Times New Roman" w:hAnsi="JetBrains Mono" w:cs="Courier New"/>
+          <w:b/>
+          <w:bCs/>
+          <w:color w:val="008000"/>
+          <w:sz w:val="14"/>
+          <w:szCs w:val="14"/>
+          <w:lang/>
+        </w:rPr>
+        <w:t>'false'</w:t>
+      </w:r>
+      <w:r>
+        <w:rPr>
+          <w:rFonts w:ascii="JetBrains Mono" w:eastAsia="Times New Roman" w:hAnsi="JetBrains Mono" w:cs="Courier New"/>
+          <w:color w:val="000000"/>
+          <w:sz w:val="14"/>
+          <w:szCs w:val="14"/>
+          <w:lang/>
+        </w:rPr>
+        <w:t xml:space="preserve">, </w:t>
+      </w:r>
+      <w:r>
+        <w:rPr>
+          <w:rFonts w:ascii="JetBrains Mono" w:eastAsia="Times New Roman" w:hAnsi="JetBrains Mono" w:cs="Courier New"/>
+          <w:b/>
+          <w:bCs/>
+          <w:color w:val="008000"/>
+          <w:sz w:val="14"/>
+          <w:szCs w:val="14"/>
+          <w:lang/>
+        </w:rPr>
+        <w:t>'symmetrical'</w:t>
+      </w:r>
+      <w:r>
+        <w:rPr>
+          <w:rFonts w:ascii="JetBrains Mono" w:eastAsia="Times New Roman" w:hAnsi="JetBrains Mono" w:cs="Courier New"/>
+          <w:color w:val="000000"/>
+          <w:sz w:val="14"/>
+          <w:szCs w:val="14"/>
+          <w:lang/>
+        </w:rPr>
+        <w:t xml:space="preserve">, </w:t>
+      </w:r>
+      <w:r>
+        <w:rPr>
+          <w:rFonts w:ascii="JetBrains Mono" w:eastAsia="Times New Roman" w:hAnsi="JetBrains Mono" w:cs="Courier New"/>
+          <w:color w:val="0000FF"/>
+          <w:sz w:val="14"/>
+          <w:szCs w:val="14"/>
+          <w:lang/>
+        </w:rPr>
+        <w:t>9</w:t>
+      </w:r>
+      <w:r>
+        <w:rPr>
+          <w:rFonts w:ascii="JetBrains Mono" w:eastAsia="Times New Roman" w:hAnsi="JetBrains Mono" w:cs="Courier New"/>
+          <w:color w:val="000000"/>
+          <w:sz w:val="14"/>
+          <w:szCs w:val="14"/>
+          <w:lang/>
+        </w:rPr>
+        <w:t xml:space="preserve">, </w:t>
+      </w:r>
+      <w:r>
+        <w:rPr>
+          <w:rFonts w:ascii="JetBrains Mono" w:eastAsia="Times New Roman" w:hAnsi="JetBrains Mono" w:cs="Courier New"/>
+          <w:color w:val="0000FF"/>
+          <w:sz w:val="14"/>
+          <w:szCs w:val="14"/>
+          <w:lang/>
+        </w:rPr>
+        <w:t>20</w:t>
+      </w:r>
+      <w:r>
+        <w:rPr>
+          <w:rFonts w:ascii="JetBrains Mono" w:eastAsia="Times New Roman" w:hAnsi="JetBrains Mono" w:cs="Courier New"/>
+          <w:color w:val="000000"/>
+          <w:sz w:val="14"/>
+          <w:szCs w:val="14"/>
+          <w:lang/>
+        </w:rPr>
+        <w:t>, -</w:t>
+      </w:r>
+      <w:r>
+        <w:rPr>
+          <w:rFonts w:ascii="JetBrains Mono" w:eastAsia="Times New Roman" w:hAnsi="JetBrains Mono" w:cs="Courier New"/>
+          <w:color w:val="0000FF"/>
+          <w:sz w:val="14"/>
+          <w:szCs w:val="14"/>
+          <w:lang/>
+        </w:rPr>
+        <w:t>1</w:t>
+      </w:r>
+      <w:r>
+        <w:rPr>
+          <w:rFonts w:ascii="JetBrains Mono" w:eastAsia="Times New Roman" w:hAnsi="JetBrains Mono" w:cs="Courier New"/>
+          <w:color w:val="000000"/>
+          <w:sz w:val="14"/>
+          <w:szCs w:val="14"/>
+          <w:lang/>
+        </w:rPr>
+        <w:t xml:space="preserve">, </w:t>
+      </w:r>
+      <w:r>
+        <w:rPr>
+          <w:rFonts w:ascii="JetBrains Mono" w:eastAsia="Times New Roman" w:hAnsi="JetBrains Mono" w:cs="Courier New"/>
+          <w:b/>
+          <w:bCs/>
+          <w:color w:val="008000"/>
+          <w:sz w:val="14"/>
+          <w:szCs w:val="14"/>
+          <w:lang/>
+        </w:rPr>
+        <w:t>'symmetrical, leniency set to 0'</w:t>
+      </w:r>
+      <w:r>
+        <w:rPr>
+          <w:rFonts w:ascii="JetBrains Mono" w:eastAsia="Times New Roman" w:hAnsi="JetBrains Mono" w:cs="Courier New"/>
+          <w:color w:val="000000"/>
+          <w:sz w:val="14"/>
+          <w:szCs w:val="14"/>
+          <w:lang/>
+        </w:rPr>
+        <w:t>),</w:t>
+      </w:r>
+      <w:r>
+        <w:rPr>
+          <w:rFonts w:ascii="JetBrains Mono" w:eastAsia="Times New Roman" w:hAnsi="JetBrains Mono" w:cs="Courier New"/>
+          <w:color w:val="000000"/>
+          <w:sz w:val="14"/>
+          <w:szCs w:val="14"/>
+          <w:lang/>
+        </w:rPr>
+        <w:br/>
+        <w:t xml:space="preserve">    (</w:t>
+      </w:r>
+      <w:r>
+        <w:rPr>
+          <w:rFonts w:ascii="JetBrains Mono" w:eastAsia="Times New Roman" w:hAnsi="JetBrains Mono" w:cs="Courier New"/>
+          <w:b/>
+          <w:bCs/>
+          <w:color w:val="008000"/>
+          <w:sz w:val="14"/>
+          <w:szCs w:val="14"/>
+          <w:lang/>
+        </w:rPr>
+        <w:t>'FINGERTIP'</w:t>
+      </w:r>
+      <w:r>
+        <w:rPr>
+          <w:rFonts w:ascii="JetBrains Mono" w:eastAsia="Times New Roman" w:hAnsi="JetBrains Mono" w:cs="Courier New"/>
+          <w:color w:val="000000"/>
+          <w:sz w:val="14"/>
+          <w:szCs w:val="14"/>
+          <w:lang/>
+        </w:rPr>
+        <w:t xml:space="preserve">, </w:t>
+      </w:r>
+      <w:r>
+        <w:rPr>
+          <w:rFonts w:ascii="JetBrains Mono" w:eastAsia="Times New Roman" w:hAnsi="JetBrains Mono" w:cs="Courier New"/>
+          <w:color w:val="0000FF"/>
+          <w:sz w:val="14"/>
+          <w:szCs w:val="14"/>
+          <w:lang/>
+        </w:rPr>
+        <w:t>2</w:t>
+      </w:r>
+      <w:r>
+        <w:rPr>
+          <w:rFonts w:ascii="JetBrains Mono" w:eastAsia="Times New Roman" w:hAnsi="JetBrains Mono" w:cs="Courier New"/>
+          <w:color w:val="000000"/>
+          <w:sz w:val="14"/>
+          <w:szCs w:val="14"/>
+          <w:lang/>
+        </w:rPr>
+        <w:t xml:space="preserve">, </w:t>
+      </w:r>
+      <w:r>
+        <w:rPr>
+          <w:rFonts w:ascii="JetBrains Mono" w:eastAsia="Times New Roman" w:hAnsi="JetBrains Mono" w:cs="Courier New"/>
+          <w:b/>
+          <w:bCs/>
+          <w:color w:val="008000"/>
+          <w:sz w:val="14"/>
+          <w:szCs w:val="14"/>
+          <w:lang/>
+        </w:rPr>
+        <w:t>'false'</w:t>
+      </w:r>
+      <w:r>
+        <w:rPr>
+          <w:rFonts w:ascii="JetBrains Mono" w:eastAsia="Times New Roman" w:hAnsi="JetBrains Mono" w:cs="Courier New"/>
+          <w:color w:val="000000"/>
+          <w:sz w:val="14"/>
+          <w:szCs w:val="14"/>
+          <w:lang/>
+        </w:rPr>
+        <w:t xml:space="preserve">, </w:t>
+      </w:r>
+      <w:r>
+        <w:rPr>
+          <w:rFonts w:ascii="JetBrains Mono" w:eastAsia="Times New Roman" w:hAnsi="JetBrains Mono" w:cs="Courier New"/>
+          <w:b/>
+          <w:bCs/>
+          <w:color w:val="008000"/>
+          <w:sz w:val="14"/>
+          <w:szCs w:val="14"/>
+          <w:lang/>
+        </w:rPr>
+        <w:t>'false'</w:t>
+      </w:r>
+      <w:r>
+        <w:rPr>
+          <w:rFonts w:ascii="JetBrains Mono" w:eastAsia="Times New Roman" w:hAnsi="JetBrains Mono" w:cs="Courier New"/>
+          <w:color w:val="000000"/>
+          <w:sz w:val="14"/>
+          <w:szCs w:val="14"/>
+          <w:lang/>
+        </w:rPr>
+        <w:t xml:space="preserve">, </w:t>
+      </w:r>
+      <w:r>
+        <w:rPr>
+          <w:rFonts w:ascii="JetBrains Mono" w:eastAsia="Times New Roman" w:hAnsi="JetBrains Mono" w:cs="Courier New"/>
+          <w:b/>
+          <w:bCs/>
+          <w:color w:val="008000"/>
+          <w:sz w:val="14"/>
+          <w:szCs w:val="14"/>
+          <w:lang/>
+        </w:rPr>
+        <w:t>'symmetrical'</w:t>
+      </w:r>
+      <w:r>
+        <w:rPr>
+          <w:rFonts w:ascii="JetBrains Mono" w:eastAsia="Times New Roman" w:hAnsi="JetBrains Mono" w:cs="Courier New"/>
+          <w:color w:val="000000"/>
+          <w:sz w:val="14"/>
+          <w:szCs w:val="14"/>
+          <w:lang/>
+        </w:rPr>
+        <w:t xml:space="preserve">, </w:t>
+      </w:r>
+      <w:r>
+        <w:rPr>
+          <w:rFonts w:ascii="JetBrains Mono" w:eastAsia="Times New Roman" w:hAnsi="JetBrains Mono" w:cs="Courier New"/>
+          <w:color w:val="0000FF"/>
+          <w:sz w:val="14"/>
+          <w:szCs w:val="14"/>
+          <w:lang/>
+        </w:rPr>
+        <w:t>9</w:t>
+      </w:r>
+      <w:r>
+        <w:rPr>
+          <w:rFonts w:ascii="JetBrains Mono" w:eastAsia="Times New Roman" w:hAnsi="JetBrains Mono" w:cs="Courier New"/>
+          <w:color w:val="000000"/>
+          <w:sz w:val="14"/>
+          <w:szCs w:val="14"/>
+          <w:lang/>
+        </w:rPr>
+        <w:t xml:space="preserve">, </w:t>
+      </w:r>
+      <w:r>
+        <w:rPr>
+          <w:rFonts w:ascii="JetBrains Mono" w:eastAsia="Times New Roman" w:hAnsi="JetBrains Mono" w:cs="Courier New"/>
+          <w:color w:val="0000FF"/>
+          <w:sz w:val="14"/>
+          <w:szCs w:val="14"/>
+          <w:lang/>
+        </w:rPr>
+        <w:t>20</w:t>
+      </w:r>
+      <w:r>
+        <w:rPr>
+          <w:rFonts w:ascii="JetBrains Mono" w:eastAsia="Times New Roman" w:hAnsi="JetBrains Mono" w:cs="Courier New"/>
+          <w:color w:val="000000"/>
+          <w:sz w:val="14"/>
+          <w:szCs w:val="14"/>
+          <w:lang/>
+        </w:rPr>
+        <w:t>, -</w:t>
+      </w:r>
+      <w:r>
+        <w:rPr>
+          <w:rFonts w:ascii="JetBrains Mono" w:eastAsia="Times New Roman" w:hAnsi="JetBrains Mono" w:cs="Courier New"/>
+          <w:color w:val="0000FF"/>
+          <w:sz w:val="14"/>
+          <w:szCs w:val="14"/>
+          <w:lang/>
+        </w:rPr>
+        <w:t>1</w:t>
+      </w:r>
+      <w:r>
+        <w:rPr>
+          <w:rFonts w:ascii="JetBrains Mono" w:eastAsia="Times New Roman" w:hAnsi="JetBrains Mono" w:cs="Courier New"/>
+          <w:color w:val="000000"/>
+          <w:sz w:val="14"/>
+          <w:szCs w:val="14"/>
+          <w:lang/>
+        </w:rPr>
+        <w:t xml:space="preserve">, </w:t>
+      </w:r>
+      <w:r>
+        <w:rPr>
+          <w:rFonts w:ascii="JetBrains Mono" w:eastAsia="Times New Roman" w:hAnsi="JetBrains Mono" w:cs="Courier New"/>
+          <w:b/>
+          <w:bCs/>
+          <w:color w:val="008000"/>
+          <w:sz w:val="14"/>
+          <w:szCs w:val="14"/>
+          <w:lang/>
+        </w:rPr>
+        <w:t>'symmetrical, leniency set to 2'</w:t>
+      </w:r>
+      <w:r>
+        <w:rPr>
+          <w:rFonts w:ascii="JetBrains Mono" w:eastAsia="Times New Roman" w:hAnsi="JetBrains Mono" w:cs="Courier New"/>
+          <w:color w:val="000000"/>
+          <w:sz w:val="14"/>
+          <w:szCs w:val="14"/>
+          <w:lang/>
+        </w:rPr>
+        <w:t>),</w:t>
+      </w:r>
+      <w:r>
+        <w:rPr>
+          <w:rFonts w:ascii="JetBrains Mono" w:eastAsia="Times New Roman" w:hAnsi="JetBrains Mono" w:cs="Courier New"/>
+          <w:color w:val="000000"/>
+          <w:sz w:val="14"/>
+          <w:szCs w:val="14"/>
+          <w:lang/>
+        </w:rPr>
+        <w:br/>
+        <w:t xml:space="preserve">    (</w:t>
+      </w:r>
+      <w:r>
+        <w:rPr>
+          <w:rFonts w:ascii="JetBrains Mono" w:eastAsia="Times New Roman" w:hAnsi="JetBrains Mono" w:cs="Courier New"/>
+          <w:b/>
+          <w:bCs/>
+          <w:color w:val="008000"/>
+          <w:sz w:val="14"/>
+          <w:szCs w:val="14"/>
+          <w:lang/>
+        </w:rPr>
+        <w:t>'CLAW'</w:t>
+      </w:r>
+      <w:r>
+        <w:rPr>
+          <w:rFonts w:ascii="JetBrains Mono" w:eastAsia="Times New Roman" w:hAnsi="JetBrains Mono" w:cs="Courier New"/>
+          <w:color w:val="000000"/>
+          <w:sz w:val="14"/>
+          <w:szCs w:val="14"/>
+          <w:lang/>
+        </w:rPr>
+        <w:t xml:space="preserve">, </w:t>
+      </w:r>
+      <w:r>
+        <w:rPr>
+          <w:rFonts w:ascii="JetBrains Mono" w:eastAsia="Times New Roman" w:hAnsi="JetBrains Mono" w:cs="Courier New"/>
+          <w:color w:val="0000FF"/>
+          <w:sz w:val="14"/>
+          <w:szCs w:val="14"/>
+          <w:lang/>
+        </w:rPr>
+        <w:t>3</w:t>
+      </w:r>
+      <w:r>
+        <w:rPr>
+          <w:rFonts w:ascii="JetBrains Mono" w:eastAsia="Times New Roman" w:hAnsi="JetBrains Mono" w:cs="Courier New"/>
+          <w:color w:val="000000"/>
+          <w:sz w:val="14"/>
+          <w:szCs w:val="14"/>
+          <w:lang/>
+        </w:rPr>
+        <w:t xml:space="preserve">, </w:t>
+      </w:r>
+      <w:r>
+        <w:rPr>
+          <w:rFonts w:ascii="JetBrains Mono" w:eastAsia="Times New Roman" w:hAnsi="JetBrains Mono" w:cs="Courier New"/>
+          <w:b/>
+          <w:bCs/>
+          <w:color w:val="008000"/>
+          <w:sz w:val="14"/>
+          <w:szCs w:val="14"/>
+          <w:lang/>
+        </w:rPr>
+        <w:t>'true'</w:t>
+      </w:r>
+      <w:r>
+        <w:rPr>
+          <w:rFonts w:ascii="JetBrains Mono" w:eastAsia="Times New Roman" w:hAnsi="JetBrains Mono" w:cs="Courier New"/>
+          <w:color w:val="000000"/>
+          <w:sz w:val="14"/>
+          <w:szCs w:val="14"/>
+          <w:lang/>
+        </w:rPr>
+        <w:t xml:space="preserve">, </w:t>
+      </w:r>
+      <w:r>
+        <w:rPr>
+          <w:rFonts w:ascii="JetBrains Mono" w:eastAsia="Times New Roman" w:hAnsi="JetBrains Mono" w:cs="Courier New"/>
+          <w:b/>
+          <w:bCs/>
+          <w:color w:val="008000"/>
+          <w:sz w:val="14"/>
+          <w:szCs w:val="14"/>
+          <w:lang/>
+        </w:rPr>
+        <w:t>'false'</w:t>
+      </w:r>
+      <w:r>
+        <w:rPr>
+          <w:rFonts w:ascii="JetBrains Mono" w:eastAsia="Times New Roman" w:hAnsi="JetBrains Mono" w:cs="Courier New"/>
+          <w:color w:val="000000"/>
+          <w:sz w:val="14"/>
+          <w:szCs w:val="14"/>
+          <w:lang/>
+        </w:rPr>
+        <w:t xml:space="preserve">, </w:t>
+      </w:r>
+      <w:r>
+        <w:rPr>
+          <w:rFonts w:ascii="JetBrains Mono" w:eastAsia="Times New Roman" w:hAnsi="JetBrains Mono" w:cs="Courier New"/>
+          <w:b/>
+          <w:bCs/>
+          <w:color w:val="008000"/>
+          <w:sz w:val="14"/>
+          <w:szCs w:val="14"/>
+          <w:lang/>
+        </w:rPr>
+        <w:t>'both'</w:t>
+      </w:r>
+      <w:r>
+        <w:rPr>
+          <w:rFonts w:ascii="JetBrains Mono" w:eastAsia="Times New Roman" w:hAnsi="JetBrains Mono" w:cs="Courier New"/>
+          <w:color w:val="000000"/>
+          <w:sz w:val="14"/>
+          <w:szCs w:val="14"/>
+          <w:lang/>
+        </w:rPr>
+        <w:t xml:space="preserve">, </w:t>
+      </w:r>
+      <w:r>
+        <w:rPr>
+          <w:rFonts w:ascii="JetBrains Mono" w:eastAsia="Times New Roman" w:hAnsi="JetBrains Mono" w:cs="Courier New"/>
+          <w:color w:val="0000FF"/>
+          <w:sz w:val="14"/>
+          <w:szCs w:val="14"/>
+          <w:lang/>
+        </w:rPr>
+        <w:t>9</w:t>
+      </w:r>
+      <w:r>
+        <w:rPr>
+          <w:rFonts w:ascii="JetBrains Mono" w:eastAsia="Times New Roman" w:hAnsi="JetBrains Mono" w:cs="Courier New"/>
+          <w:color w:val="000000"/>
+          <w:sz w:val="14"/>
+          <w:szCs w:val="14"/>
+          <w:lang/>
+        </w:rPr>
+        <w:t xml:space="preserve">, </w:t>
+      </w:r>
+      <w:r>
+        <w:rPr>
+          <w:rFonts w:ascii="JetBrains Mono" w:eastAsia="Times New Roman" w:hAnsi="JetBrains Mono" w:cs="Courier New"/>
+          <w:color w:val="0000FF"/>
+          <w:sz w:val="14"/>
+          <w:szCs w:val="14"/>
+          <w:lang/>
+        </w:rPr>
+        <w:t>20</w:t>
+      </w:r>
+      <w:r>
+        <w:rPr>
+          <w:rFonts w:ascii="JetBrains Mono" w:eastAsia="Times New Roman" w:hAnsi="JetBrains Mono" w:cs="Courier New"/>
+          <w:color w:val="000000"/>
+          <w:sz w:val="14"/>
+          <w:szCs w:val="14"/>
+          <w:lang/>
+        </w:rPr>
+        <w:t>, -</w:t>
+      </w:r>
+      <w:r>
+        <w:rPr>
+          <w:rFonts w:ascii="JetBrains Mono" w:eastAsia="Times New Roman" w:hAnsi="JetBrains Mono" w:cs="Courier New"/>
+          <w:color w:val="0000FF"/>
+          <w:sz w:val="14"/>
+          <w:szCs w:val="14"/>
+          <w:lang/>
+        </w:rPr>
+        <w:t>1</w:t>
+      </w:r>
+      <w:r>
+        <w:rPr>
+          <w:rFonts w:ascii="JetBrains Mono" w:eastAsia="Times New Roman" w:hAnsi="JetBrains Mono" w:cs="Courier New"/>
+          <w:color w:val="000000"/>
+          <w:sz w:val="14"/>
+          <w:szCs w:val="14"/>
+          <w:lang/>
+        </w:rPr>
+        <w:t xml:space="preserve">, </w:t>
+      </w:r>
+      <w:r>
+        <w:rPr>
+          <w:rFonts w:ascii="JetBrains Mono" w:eastAsia="Times New Roman" w:hAnsi="JetBrains Mono" w:cs="Courier New"/>
+          <w:b/>
+          <w:bCs/>
+          <w:color w:val="008000"/>
+          <w:sz w:val="14"/>
+          <w:szCs w:val="14"/>
+          <w:lang/>
+        </w:rPr>
+        <w:t>'both, leniency set to 3'</w:t>
+      </w:r>
+      <w:r>
+        <w:rPr>
+          <w:rFonts w:ascii="JetBrains Mono" w:eastAsia="Times New Roman" w:hAnsi="JetBrains Mono" w:cs="Courier New"/>
+          <w:color w:val="000000"/>
+          <w:sz w:val="14"/>
+          <w:szCs w:val="14"/>
+          <w:lang/>
+        </w:rPr>
+        <w:t>),</w:t>
+      </w:r>
+      <w:r>
+        <w:rPr>
+          <w:rFonts w:ascii="JetBrains Mono" w:eastAsia="Times New Roman" w:hAnsi="JetBrains Mono" w:cs="Courier New"/>
+          <w:color w:val="000000"/>
+          <w:sz w:val="14"/>
+          <w:szCs w:val="14"/>
+          <w:lang/>
+        </w:rPr>
+        <w:br/>
+        <w:t xml:space="preserve">    (</w:t>
+      </w:r>
+      <w:r>
+        <w:rPr>
+          <w:rFonts w:ascii="JetBrains Mono" w:eastAsia="Times New Roman" w:hAnsi="JetBrains Mono" w:cs="Courier New"/>
+          <w:b/>
+          <w:bCs/>
+          <w:color w:val="008000"/>
+          <w:sz w:val="14"/>
+          <w:szCs w:val="14"/>
+          <w:lang/>
+        </w:rPr>
+        <w:t>'PALM'</w:t>
+      </w:r>
+      <w:r>
+        <w:rPr>
+          <w:rFonts w:ascii="JetBrains Mono" w:eastAsia="Times New Roman" w:hAnsi="JetBrains Mono" w:cs="Courier New"/>
+          <w:color w:val="000000"/>
+          <w:sz w:val="14"/>
+          <w:szCs w:val="14"/>
+          <w:lang/>
+        </w:rPr>
+        <w:t xml:space="preserve">, </w:t>
+      </w:r>
+      <w:r>
+        <w:rPr>
+          <w:rFonts w:ascii="JetBrains Mono" w:eastAsia="Times New Roman" w:hAnsi="JetBrains Mono" w:cs="Courier New"/>
+          <w:color w:val="0000FF"/>
+          <w:sz w:val="14"/>
+          <w:szCs w:val="14"/>
+          <w:lang/>
+        </w:rPr>
+        <w:t>4</w:t>
+      </w:r>
+      <w:r>
+        <w:rPr>
+          <w:rFonts w:ascii="JetBrains Mono" w:eastAsia="Times New Roman" w:hAnsi="JetBrains Mono" w:cs="Courier New"/>
+          <w:color w:val="000000"/>
+          <w:sz w:val="14"/>
+          <w:szCs w:val="14"/>
+          <w:lang/>
+        </w:rPr>
+        <w:t xml:space="preserve">, </w:t>
+      </w:r>
+      <w:r>
+        <w:rPr>
+          <w:rFonts w:ascii="JetBrains Mono" w:eastAsia="Times New Roman" w:hAnsi="JetBrains Mono" w:cs="Courier New"/>
+          <w:b/>
+          <w:bCs/>
+          <w:color w:val="008000"/>
+          <w:sz w:val="14"/>
+          <w:szCs w:val="14"/>
+          <w:lang/>
+        </w:rPr>
+        <w:t>'true'</w:t>
+      </w:r>
+      <w:r>
+        <w:rPr>
+          <w:rFonts w:ascii="JetBrains Mono" w:eastAsia="Times New Roman" w:hAnsi="JetBrains Mono" w:cs="Courier New"/>
+          <w:color w:val="000000"/>
+          <w:sz w:val="14"/>
+          <w:szCs w:val="14"/>
+          <w:lang/>
+        </w:rPr>
+        <w:t xml:space="preserve">, </w:t>
+      </w:r>
+      <w:r>
+        <w:rPr>
+          <w:rFonts w:ascii="JetBrains Mono" w:eastAsia="Times New Roman" w:hAnsi="JetBrains Mono" w:cs="Courier New"/>
+          <w:b/>
+          <w:bCs/>
+          <w:color w:val="008000"/>
+          <w:sz w:val="14"/>
+          <w:szCs w:val="14"/>
+          <w:lang/>
+        </w:rPr>
+        <w:t>'false'</w:t>
+      </w:r>
+      <w:r>
+        <w:rPr>
+          <w:rFonts w:ascii="JetBrains Mono" w:eastAsia="Times New Roman" w:hAnsi="JetBrains Mono" w:cs="Courier New"/>
+          <w:color w:val="000000"/>
+          <w:sz w:val="14"/>
+          <w:szCs w:val="14"/>
+          <w:lang/>
+        </w:rPr>
+        <w:t xml:space="preserve">, </w:t>
+      </w:r>
+      <w:r>
+        <w:rPr>
+          <w:rFonts w:ascii="JetBrains Mono" w:eastAsia="Times New Roman" w:hAnsi="JetBrains Mono" w:cs="Courier New"/>
+          <w:b/>
+          <w:bCs/>
+          <w:color w:val="008000"/>
+          <w:sz w:val="14"/>
+          <w:szCs w:val="14"/>
+          <w:lang/>
+        </w:rPr>
+        <w:t>'asymmetrical'</w:t>
+      </w:r>
+      <w:r>
+        <w:rPr>
+          <w:rFonts w:ascii="JetBrains Mono" w:eastAsia="Times New Roman" w:hAnsi="JetBrains Mono" w:cs="Courier New"/>
+          <w:color w:val="000000"/>
+          <w:sz w:val="14"/>
+          <w:szCs w:val="14"/>
+          <w:lang/>
+        </w:rPr>
+        <w:t xml:space="preserve">, </w:t>
+      </w:r>
+      <w:r>
+        <w:rPr>
+          <w:rFonts w:ascii="JetBrains Mono" w:eastAsia="Times New Roman" w:hAnsi="JetBrains Mono" w:cs="Courier New"/>
+          <w:color w:val="0000FF"/>
+          <w:sz w:val="14"/>
+          <w:szCs w:val="14"/>
+          <w:lang/>
+        </w:rPr>
+        <w:t>9</w:t>
+      </w:r>
+      <w:r>
+        <w:rPr>
+          <w:rFonts w:ascii="JetBrains Mono" w:eastAsia="Times New Roman" w:hAnsi="JetBrains Mono" w:cs="Courier New"/>
+          <w:color w:val="000000"/>
+          <w:sz w:val="14"/>
+          <w:szCs w:val="14"/>
+          <w:lang/>
+        </w:rPr>
+        <w:t xml:space="preserve">, </w:t>
+      </w:r>
+      <w:r>
+        <w:rPr>
+          <w:rFonts w:ascii="JetBrains Mono" w:eastAsia="Times New Roman" w:hAnsi="JetBrains Mono" w:cs="Courier New"/>
+          <w:color w:val="0000FF"/>
+          <w:sz w:val="14"/>
+          <w:szCs w:val="14"/>
+          <w:lang/>
+        </w:rPr>
+        <w:t>20</w:t>
+      </w:r>
+      <w:r>
+        <w:rPr>
+          <w:rFonts w:ascii="JetBrains Mono" w:eastAsia="Times New Roman" w:hAnsi="JetBrains Mono" w:cs="Courier New"/>
+          <w:color w:val="000000"/>
+          <w:sz w:val="14"/>
+          <w:szCs w:val="14"/>
+          <w:lang/>
+        </w:rPr>
+        <w:t>, -</w:t>
+      </w:r>
+      <w:r>
+        <w:rPr>
+          <w:rFonts w:ascii="JetBrains Mono" w:eastAsia="Times New Roman" w:hAnsi="JetBrains Mono" w:cs="Courier New"/>
+          <w:color w:val="0000FF"/>
+          <w:sz w:val="14"/>
+          <w:szCs w:val="14"/>
+          <w:lang/>
+        </w:rPr>
+        <w:t>1</w:t>
+      </w:r>
+      <w:r>
+        <w:rPr>
+          <w:rFonts w:ascii="JetBrains Mono" w:eastAsia="Times New Roman" w:hAnsi="JetBrains Mono" w:cs="Courier New"/>
+          <w:color w:val="000000"/>
+          <w:sz w:val="14"/>
+          <w:szCs w:val="14"/>
+          <w:lang/>
+        </w:rPr>
+        <w:t xml:space="preserve">, </w:t>
+      </w:r>
+      <w:r>
+        <w:rPr>
+          <w:rFonts w:ascii="JetBrains Mono" w:eastAsia="Times New Roman" w:hAnsi="JetBrains Mono" w:cs="Courier New"/>
+          <w:b/>
+          <w:bCs/>
+          <w:color w:val="008000"/>
+          <w:sz w:val="14"/>
+          <w:szCs w:val="14"/>
+          <w:lang/>
+        </w:rPr>
+        <w:t>'asymmetrical, leniency set to 4'</w:t>
+      </w:r>
+      <w:r>
+        <w:rPr>
+          <w:rFonts w:ascii="JetBrains Mono" w:eastAsia="Times New Roman" w:hAnsi="JetBrains Mono" w:cs="Courier New"/>
+          <w:color w:val="000000"/>
+          <w:sz w:val="14"/>
+          <w:szCs w:val="14"/>
+          <w:lang/>
+        </w:rPr>
+        <w:t>),</w:t>
+      </w:r>
+    </w:p>
+    <w:p>
+      <w:pPr>
+        <w:rPr>
+          <w:rFonts w:ascii="Times New Roman" w:hAnsi="Times New Roman"/>
+        </w:rPr>
+      </w:pPr>
+      <w:r>
+        <w:rPr>
+          <w:rFonts w:ascii="Times New Roman" w:hAnsi="Times New Roman"/>
+        </w:rPr>
+        <w:br/>
+      </w:r>
+      <w:r>
+        <w:rPr>
+          <w:rFonts w:ascii="Times New Roman" w:hAnsi="Times New Roman" w:cs="JetBrains Mono"/>
+          <w:b/>
+          <w:bCs/>
+          <w:color w:val="70AD47" w:themeColor="accent6"/>
+          <w:sz w:val="36"/>
+          <w:szCs w:val="36"/>
+        </w:rPr>
+        <w:t>no issues found</w:t>
       </w:r>
       <w:bookmarkStart w:id="0" w:name="_GoBack"/>
       <w:bookmarkEnd w:id="0"/>
+    </w:p>
+    <w:p>
+      <w:pPr>
+        <w:rPr>
+          <w:rFonts w:ascii="Times New Roman" w:hAnsi="Times New Roman" w:cs="JetBrains Mono" w:hint="cs"/>
+          <w:b/>
+          <w:bCs/>
+          <w:color w:val="FF0000"/>
+          <w:sz w:val="36"/>
+          <w:szCs w:val="36"/>
+          <w:rtl/>
+        </w:rPr>
+      </w:pPr>
+      <w:r>
+        <w:rPr>
+          <w:rFonts w:ascii="Times New Roman" w:hAnsi="Times New Roman"/>
+        </w:rPr>
+        <w:t>---------------------------------------------------------------------------------</w:t>
+      </w:r>
     </w:p>
     <w:p>
       <w:pPr>
@@ -8763,7 +10912,7 @@
   <w:style w:type="paragraph" w:default="1" w:styleId="a">
     <w:name w:val="Normal"/>
     <w:qFormat/>
-    <w:rsid w:val="007F1435"/>
+    <w:rsid w:val="002A17AA"/>
   </w:style>
   <w:style w:type="paragraph" w:styleId="1">
     <w:name w:val="heading 1"/>

</xml_diff>